<commit_message>
Progress of Word Document to methodology
</commit_message>
<xml_diff>
--- a/ARTIFICAL INTELLIGENCE.docx
+++ b/ARTIFICAL INTELLIGENCE.docx
@@ -98,23 +98,11 @@
         <w:t xml:space="preserve"> “</w:t>
       </w:r>
       <w:r>
-        <w:t>A system designed to achieve artificial intelligence (AI) via a model solely based on predetermined rules is known as a </w:t>
-      </w:r>
-      <w:r>
-        <w:rPr>
-          <w:i/>
-          <w:iCs/>
-        </w:rPr>
-        <w:t>rule-based AI system</w:t>
-      </w:r>
-      <w:proofErr w:type="gramStart"/>
-      <w:r>
-        <w:t>.</w:t>
+        <w:t>A system designed to achieve artificial intelligence (AI) via a model solely based on predetermined rules is known as a rule-based AI system.</w:t>
       </w:r>
       <w:r>
         <w:t>”(</w:t>
       </w:r>
-      <w:proofErr w:type="gramEnd"/>
       <w:r>
         <w:t xml:space="preserve">Mario </w:t>
       </w:r>
@@ -133,15 +121,7 @@
         <w:t xml:space="preserve"> </w:t>
       </w:r>
       <w:r>
-        <w:t xml:space="preserve">. This method of Operation is very successful and hence been used in many </w:t>
-      </w:r>
-      <w:proofErr w:type="gramStart"/>
-      <w:r>
-        <w:t>formats</w:t>
-      </w:r>
-      <w:proofErr w:type="gramEnd"/>
-      <w:r>
-        <w:t xml:space="preserve"> but its predominant utility is data </w:t>
+        <w:t xml:space="preserve">. This method of Operation is very successful and hence been used in many formats but its predominant utility is data </w:t>
       </w:r>
       <w:r>
         <w:t>manipulation</w:t>
@@ -221,15 +201,7 @@
         <w:t xml:space="preserve"> is as simple as “if-then” we need to better explore its inner workings a</w:t>
       </w:r>
       <w:r>
-        <w:t xml:space="preserve">s to how it </w:t>
-      </w:r>
-      <w:proofErr w:type="gramStart"/>
-      <w:r>
-        <w:t>handles</w:t>
-      </w:r>
-      <w:proofErr w:type="gramEnd"/>
-      <w:r>
-        <w:t xml:space="preserve"> these “if then” Operations. This section explores the Essential Components that underpin Rule Based systems</w:t>
+        <w:t>s to how it handles these “if then” Operations. This section explores the Essential Components that underpin Rule Based systems</w:t>
       </w:r>
       <w:r>
         <w:t>.</w:t>
@@ -777,27 +749,13 @@
         <w:rPr>
           <w:lang w:val="en-GB"/>
         </w:rPr>
-        <w:t xml:space="preserve">an extra component known </w:t>
-      </w:r>
-      <w:proofErr w:type="gramStart"/>
-      <w:r>
-        <w:rPr>
-          <w:lang w:val="en-GB"/>
-        </w:rPr>
-        <w:t xml:space="preserve">as </w:t>
-      </w:r>
-      <w:r>
-        <w:rPr>
-          <w:lang w:val="en-GB"/>
-        </w:rPr>
-        <w:t xml:space="preserve"> Working</w:t>
-      </w:r>
-      <w:proofErr w:type="gramEnd"/>
-      <w:r>
-        <w:rPr>
-          <w:lang w:val="en-GB"/>
-        </w:rPr>
-        <w:t xml:space="preserve"> Memory to temporarily store </w:t>
+        <w:t xml:space="preserve">an extra component known as </w:t>
+      </w:r>
+      <w:r>
+        <w:rPr>
+          <w:lang w:val="en-GB"/>
+        </w:rPr>
+        <w:t xml:space="preserve"> Working Memory to temporarily store </w:t>
       </w:r>
       <w:r>
         <w:rPr>
@@ -826,17 +784,7 @@
           <w:bCs/>
           <w:lang w:val="en-GB"/>
         </w:rPr>
-        <w:t xml:space="preserve">5. User Interface </w:t>
-      </w:r>
-      <w:r>
-        <w:rPr>
-          <w:b/>
-          <w:bCs/>
-          <w:i/>
-          <w:iCs/>
-          <w:lang w:val="en-GB"/>
-        </w:rPr>
-        <w:t>(Optional)</w:t>
+        <w:t>5. User Interface (Optional)</w:t>
       </w:r>
     </w:p>
     <w:p>
@@ -1110,27 +1058,417 @@
       </w:r>
     </w:p>
     <w:p>
-      <w:proofErr w:type="gramStart"/>
-      <w:r>
-        <w:t>However</w:t>
-      </w:r>
-      <w:proofErr w:type="gramEnd"/>
-      <w:r>
+      <w:pPr>
+        <w:rPr>
+          <w:lang w:val="en-GB"/>
+        </w:rPr>
+      </w:pPr>
+      <w:r>
+        <w:rPr>
+          <w:lang w:val="en-GB"/>
+        </w:rPr>
+        <w:t>// Insert Connective</w:t>
+      </w:r>
+    </w:p>
+    <w:p>
+      <w:pPr>
+        <w:pStyle w:val="Heading1"/>
+        <w:rPr>
+          <w:lang w:val="en-GB"/>
+        </w:rPr>
+      </w:pPr>
+      <w:r>
+        <w:rPr>
+          <w:lang w:val="en-GB"/>
+        </w:rPr>
+        <w:t>Chaining Methods in Rule-Based AI</w:t>
+      </w:r>
+    </w:p>
+    <w:p>
+      <w:pPr>
+        <w:rPr>
+          <w:lang w:val="en-GB"/>
+        </w:rPr>
+      </w:pPr>
+      <w:r>
+        <w:rPr>
+          <w:rStyle w:val="Heading1Char"/>
+        </w:rPr>
+        <w:t>Forward Chaining</w:t>
+      </w:r>
+      <w:r>
+        <w:rPr>
+          <w:rStyle w:val="Heading2Char"/>
+        </w:rPr>
+        <w:br/>
+      </w:r>
+      <w:r>
+        <w:rPr>
+          <w:lang w:val="en-GB"/>
+        </w:rPr>
+        <w:t>Forward chaining is a data-driven inference method that begins with known facts and applies rules iteratively until a specific goal is achieved. For example:</w:t>
+      </w:r>
+    </w:p>
+    <w:p>
+      <w:pPr>
+        <w:pStyle w:val="ListParagraph"/>
+        <w:numPr>
+          <w:ilvl w:val="1"/>
+          <w:numId w:val="40"/>
+        </w:numPr>
+        <w:rPr>
+          <w:lang w:val="en-GB"/>
+        </w:rPr>
+      </w:pPr>
+      <w:r>
+        <w:rPr>
+          <w:lang w:val="en-GB"/>
+        </w:rPr>
+        <w:t>Fact: A patient has a fever.</w:t>
+      </w:r>
+    </w:p>
+    <w:p>
+      <w:pPr>
+        <w:pStyle w:val="ListParagraph"/>
+        <w:numPr>
+          <w:ilvl w:val="1"/>
+          <w:numId w:val="40"/>
+        </w:numPr>
+        <w:rPr>
+          <w:lang w:val="en-GB"/>
+        </w:rPr>
+      </w:pPr>
+      <w:r>
+        <w:rPr>
+          <w:lang w:val="en-GB"/>
+        </w:rPr>
+        <w:t>Goal: A fever indicates the possibility of the flu.</w:t>
+      </w:r>
+    </w:p>
+    <w:p>
+      <w:pPr>
+        <w:rPr>
+          <w:lang w:val="en-GB"/>
+        </w:rPr>
+      </w:pPr>
+      <w:r>
+        <w:rPr>
+          <w:rStyle w:val="Heading1Char"/>
+        </w:rPr>
+        <w:t>Backward Chaining</w:t>
+      </w:r>
+      <w:r>
+        <w:rPr>
+          <w:lang w:val="en-GB"/>
+        </w:rPr>
+        <w:br/>
+        <w:t>backward chaining is</w:t>
+      </w:r>
+      <w:r>
+        <w:rPr>
+          <w:lang w:val="en-GB"/>
+        </w:rPr>
+        <w:t xml:space="preserve"> the opposite being</w:t>
+      </w:r>
+      <w:r>
+        <w:rPr>
+          <w:lang w:val="en-GB"/>
+        </w:rPr>
+        <w:t xml:space="preserve"> a goal-driven approach that starts with a</w:t>
+      </w:r>
+      <w:r>
+        <w:rPr>
+          <w:lang w:val="en-GB"/>
+        </w:rPr>
         <w:t xml:space="preserve"> </w:t>
       </w:r>
       <w:r>
-        <w:t xml:space="preserve">we </w:t>
-      </w:r>
-      <w:r>
-        <w:t xml:space="preserve">must better explore that decision making </w:t>
-      </w:r>
-      <w:r>
-        <w:t>process</w:t>
-      </w:r>
-      <w:r>
-        <w:t xml:space="preserve"> as to if it is forward or backward chaining that proves most effective </w:t>
+        <w:rPr>
+          <w:lang w:val="en-GB"/>
+        </w:rPr>
+        <w:t>goal and works backward to gather supporting data. For instance:</w:t>
       </w:r>
     </w:p>
+    <w:p>
+      <w:pPr>
+        <w:pStyle w:val="ListParagraph"/>
+        <w:numPr>
+          <w:ilvl w:val="1"/>
+          <w:numId w:val="40"/>
+        </w:numPr>
+        <w:rPr>
+          <w:lang w:val="en-GB"/>
+        </w:rPr>
+      </w:pPr>
+      <w:r>
+        <w:rPr>
+          <w:lang w:val="en-GB"/>
+        </w:rPr>
+        <w:t>Goal: A fever may indicate the presence of a cold.</w:t>
+      </w:r>
+    </w:p>
+    <w:p>
+      <w:pPr>
+        <w:pStyle w:val="ListParagraph"/>
+        <w:numPr>
+          <w:ilvl w:val="1"/>
+          <w:numId w:val="40"/>
+        </w:numPr>
+        <w:rPr>
+          <w:lang w:val="en-GB"/>
+        </w:rPr>
+      </w:pPr>
+      <w:r>
+        <w:rPr>
+          <w:lang w:val="en-GB"/>
+        </w:rPr>
+        <w:t>Fact: The patient presents with a fever.</w:t>
+      </w:r>
+    </w:p>
+    <w:p>
+      <w:pPr>
+        <w:pStyle w:val="Heading1"/>
+        <w:rPr>
+          <w:lang w:val="en-GB"/>
+        </w:rPr>
+      </w:pPr>
+      <w:r>
+        <w:rPr>
+          <w:lang w:val="en-GB"/>
+        </w:rPr>
+        <w:t xml:space="preserve">Viability of </w:t>
+      </w:r>
+      <w:r>
+        <w:rPr>
+          <w:lang w:val="en-GB"/>
+        </w:rPr>
+        <w:t>Forward and Backward Chaining</w:t>
+      </w:r>
+    </w:p>
+    <w:p>
+      <w:pPr>
+        <w:rPr>
+          <w:lang w:val="en-GB"/>
+        </w:rPr>
+      </w:pPr>
+      <w:r>
+        <w:rPr>
+          <w:lang w:val="en-GB"/>
+        </w:rPr>
+        <w:t xml:space="preserve">Both forward and backward chaining can be viable in clinical diagnosis, depending on the data available and the </w:t>
+      </w:r>
+      <w:r>
+        <w:rPr>
+          <w:lang w:val="en-GB"/>
+        </w:rPr>
+        <w:t>diagnostic use</w:t>
+      </w:r>
+      <w:r>
+        <w:rPr>
+          <w:lang w:val="en-GB"/>
+        </w:rPr>
+        <w:t>. Forward chaining is well-suited for scenarios where observable symptoms need to be linked to potential diagnoses, while backward chaining is useful when a hypothesis-driven approach is needed to confirm or refute specific conditions.</w:t>
+      </w:r>
+    </w:p>
+    <w:p>
+      <w:pPr>
+        <w:pStyle w:val="Heading1"/>
+        <w:rPr>
+          <w:lang w:val="en-GB"/>
+        </w:rPr>
+      </w:pPr>
+      <w:r>
+        <w:rPr>
+          <w:lang w:val="en-GB"/>
+        </w:rPr>
+        <w:t>Hybrid Chaining</w:t>
+      </w:r>
+    </w:p>
+    <w:p>
+      <w:pPr>
+        <w:rPr>
+          <w:lang w:val="en-GB"/>
+        </w:rPr>
+      </w:pPr>
+      <w:r>
+        <w:rPr>
+          <w:lang w:val="en-GB"/>
+        </w:rPr>
+        <w:t>A third approach</w:t>
+      </w:r>
+      <w:r>
+        <w:rPr>
+          <w:lang w:val="en-GB"/>
+        </w:rPr>
+        <w:t xml:space="preserve"> </w:t>
+      </w:r>
+      <w:r>
+        <w:rPr>
+          <w:lang w:val="en-GB"/>
+        </w:rPr>
+        <w:t>hybrid chaining</w:t>
+      </w:r>
+      <w:r>
+        <w:rPr>
+          <w:lang w:val="en-GB"/>
+        </w:rPr>
+        <w:t xml:space="preserve"> is another chaining method</w:t>
+      </w:r>
+      <w:r>
+        <w:rPr>
+          <w:lang w:val="en-GB"/>
+        </w:rPr>
+        <w:t xml:space="preserve"> combin</w:t>
+      </w:r>
+      <w:r>
+        <w:rPr>
+          <w:lang w:val="en-GB"/>
+        </w:rPr>
+        <w:t>ing</w:t>
+      </w:r>
+      <w:r>
+        <w:rPr>
+          <w:lang w:val="en-GB"/>
+        </w:rPr>
+        <w:t xml:space="preserve"> the strengths of forward and backward chaining. Hybrid systems are particularly valuable in complex diagnostic scenarios where both data-driven reasoning and goal-oriented </w:t>
+      </w:r>
+      <w:r>
+        <w:rPr>
+          <w:lang w:val="en-GB"/>
+        </w:rPr>
+        <w:t xml:space="preserve">reasoning </w:t>
+      </w:r>
+      <w:r>
+        <w:rPr>
+          <w:lang w:val="en-GB"/>
+        </w:rPr>
+        <w:t xml:space="preserve">are required. These systems can dynamically shift between </w:t>
+      </w:r>
+      <w:r>
+        <w:rPr>
+          <w:lang w:val="en-GB"/>
+        </w:rPr>
+        <w:t>reasoning</w:t>
+      </w:r>
+      <w:r>
+        <w:rPr>
+          <w:lang w:val="en-GB"/>
+        </w:rPr>
+        <w:t xml:space="preserve"> strategies.</w:t>
+      </w:r>
+    </w:p>
+    <w:p>
+      <w:pPr>
+        <w:pStyle w:val="Heading1"/>
+        <w:rPr>
+          <w:lang w:val="en-GB"/>
+        </w:rPr>
+      </w:pPr>
+      <w:r>
+        <w:rPr>
+          <w:lang w:val="en-GB"/>
+        </w:rPr>
+        <w:t xml:space="preserve">Machine Learning </w:t>
+      </w:r>
+    </w:p>
+    <w:p>
+      <w:pPr>
+        <w:rPr>
+          <w:lang w:val="en-GB"/>
+        </w:rPr>
+      </w:pPr>
+      <w:r>
+        <w:rPr>
+          <w:lang w:val="en-GB"/>
+        </w:rPr>
+        <w:t>Although machine learning is not rule-based, it warrants consideration in the medical domain due to its powerful pattern recognition capabilities. M</w:t>
+      </w:r>
+      <w:r>
+        <w:rPr>
+          <w:lang w:val="en-GB"/>
+        </w:rPr>
+        <w:t>achine learning</w:t>
+      </w:r>
+      <w:r>
+        <w:rPr>
+          <w:lang w:val="en-GB"/>
+        </w:rPr>
+        <w:t xml:space="preserve"> models can </w:t>
+      </w:r>
+      <w:proofErr w:type="spellStart"/>
+      <w:r>
+        <w:rPr>
+          <w:lang w:val="en-GB"/>
+        </w:rPr>
+        <w:t>analyze</w:t>
+      </w:r>
+      <w:proofErr w:type="spellEnd"/>
+      <w:r>
+        <w:rPr>
+          <w:lang w:val="en-GB"/>
+        </w:rPr>
+        <w:t xml:space="preserve"> large datasets to identify patterns and make predictions about future </w:t>
+      </w:r>
+      <w:r>
+        <w:rPr>
+          <w:lang w:val="en-GB"/>
+        </w:rPr>
+        <w:t xml:space="preserve">data in this case future </w:t>
+      </w:r>
+      <w:r>
+        <w:rPr>
+          <w:lang w:val="en-GB"/>
+        </w:rPr>
+        <w:t>patient</w:t>
+      </w:r>
+      <w:r>
+        <w:rPr>
+          <w:lang w:val="en-GB"/>
+        </w:rPr>
+        <w:t xml:space="preserve"> problems</w:t>
+      </w:r>
+      <w:r>
+        <w:rPr>
+          <w:lang w:val="en-GB"/>
+        </w:rPr>
+        <w:t xml:space="preserve">, such as predicting the likelihood of heart disease in patients who have not yet presented with symptoms. </w:t>
+      </w:r>
+    </w:p>
+    <w:p>
+      <w:pPr>
+        <w:pStyle w:val="Heading2"/>
+        <w:numPr>
+          <w:ilvl w:val="0"/>
+          <w:numId w:val="0"/>
+        </w:numPr>
+      </w:pPr>
+    </w:p>
+    <w:p>
+      <w:pPr>
+        <w:pStyle w:val="Heading1"/>
+      </w:pPr>
+    </w:p>
+    <w:p>
+      <w:pPr>
+        <w:pStyle w:val="Heading2"/>
+        <w:numPr>
+          <w:ilvl w:val="0"/>
+          <w:numId w:val="0"/>
+        </w:numPr>
+      </w:pPr>
+    </w:p>
+    <w:p>
+      <w:pPr>
+        <w:pStyle w:val="Heading2"/>
+        <w:numPr>
+          <w:ilvl w:val="0"/>
+          <w:numId w:val="0"/>
+        </w:numPr>
+      </w:pPr>
+    </w:p>
+    <w:p/>
+    <w:p/>
+    <w:p/>
     <w:p>
       <w:pPr>
         <w:rPr>
@@ -1677,7 +2015,6 @@
         <w:keepNext/>
       </w:pPr>
       <w:r>
-        <w:lastRenderedPageBreak/>
         <w:t>DISCCUSION</w:t>
       </w:r>
     </w:p>
@@ -1850,7 +2187,135 @@
         <w:rPr>
           <w:lang w:val="en-GB"/>
         </w:rPr>
-        <w:t xml:space="preserve">, M. (2021) ‘Rule-based AI vs machine learning: what’s the difference?’, </w:t>
+        <w:t xml:space="preserve">, M. (2021) ‘Rule-based AI vs machine learning: what’s the difference?’, https://wearebrain.com/blog/rule-based-ai-vs-machine-learning-whats-the-difference/, 13 September. Available at: https://wearebrain.com/blog/rule-based-ai-vs-machine-learning-whats-the-difference/ (Accessed: 27 November 2024). </w:t>
+      </w:r>
+    </w:p>
+    <w:p>
+      <w:pPr>
+        <w:ind w:left="720"/>
+        <w:rPr>
+          <w:lang w:val="en-GB"/>
+        </w:rPr>
+      </w:pPr>
+      <w:r>
+        <w:rPr>
+          <w:lang w:val="en-GB"/>
+        </w:rPr>
+        <w:t>1.2</w:t>
+      </w:r>
+    </w:p>
+    <w:p>
+      <w:pPr>
+        <w:ind w:left="720"/>
+        <w:rPr>
+          <w:lang w:val="en-GB"/>
+        </w:rPr>
+      </w:pPr>
+      <w:proofErr w:type="spellStart"/>
+      <w:r>
+        <w:rPr>
+          <w:lang w:val="en-GB"/>
+        </w:rPr>
+        <w:t>GeeksforGeeks</w:t>
+      </w:r>
+      <w:proofErr w:type="spellEnd"/>
+      <w:r>
+        <w:rPr>
+          <w:lang w:val="en-GB"/>
+        </w:rPr>
+        <w:t xml:space="preserve">, P. (2024) Rule-based system in Ai, </w:t>
+      </w:r>
+      <w:proofErr w:type="spellStart"/>
+      <w:r>
+        <w:rPr>
+          <w:lang w:val="en-GB"/>
+        </w:rPr>
+        <w:t>GeeksforGeeks</w:t>
+      </w:r>
+      <w:proofErr w:type="spellEnd"/>
+      <w:r>
+        <w:rPr>
+          <w:lang w:val="en-GB"/>
+        </w:rPr>
+        <w:t xml:space="preserve">. Available at: https://www.geeksforgeeks.org/rule-based-system-in-ai/ (Accessed: 27 November 2024). </w:t>
+      </w:r>
+    </w:p>
+    <w:p>
+      <w:pPr>
+        <w:ind w:left="720"/>
+        <w:rPr>
+          <w:lang w:val="en-GB"/>
+        </w:rPr>
+      </w:pPr>
+      <w:r>
+        <w:rPr>
+          <w:lang w:val="en-GB"/>
+        </w:rPr>
+        <w:t>1.3</w:t>
+      </w:r>
+    </w:p>
+    <w:p>
+      <w:pPr>
+        <w:ind w:left="720"/>
+        <w:rPr>
+          <w:lang w:val="en-GB"/>
+        </w:rPr>
+      </w:pPr>
+      <w:r>
+        <w:rPr>
+          <w:lang w:val="en-GB"/>
+        </w:rPr>
+        <w:t xml:space="preserve">Kumar, P. (2023) Artificial Intelligence in Healthcare: Review, Ethics, Trust Challenges &amp; Future Research Directions, https://www.sciencedirect.com/science/article/pii/S0952197623000787. Available at: https://www.sciencedirect.com/science/article/pii/S0952197623000787 (Accessed: 27 November 2024). </w:t>
+      </w:r>
+    </w:p>
+    <w:p>
+      <w:pPr>
+        <w:ind w:left="720"/>
+        <w:rPr>
+          <w:lang w:val="en-GB"/>
+        </w:rPr>
+      </w:pPr>
+      <w:r>
+        <w:rPr>
+          <w:lang w:val="en-GB"/>
+        </w:rPr>
+        <w:t>1.4</w:t>
+      </w:r>
+    </w:p>
+    <w:p>
+      <w:pPr>
+        <w:ind w:left="720"/>
+        <w:rPr>
+          <w:lang w:val="en-GB"/>
+        </w:rPr>
+      </w:pPr>
+      <w:proofErr w:type="spellStart"/>
+      <w:r>
+        <w:rPr>
+          <w:lang w:val="en-GB"/>
+        </w:rPr>
+        <w:t>GeeksforGeeks</w:t>
+      </w:r>
+      <w:proofErr w:type="spellEnd"/>
+      <w:r>
+        <w:rPr>
+          <w:lang w:val="en-GB"/>
+        </w:rPr>
+        <w:t xml:space="preserve">                                                                                                                                                                                                                                                  and </w:t>
+      </w:r>
+      <w:proofErr w:type="spellStart"/>
+      <w:r>
+        <w:rPr>
+          <w:lang w:val="en-GB"/>
+        </w:rPr>
+        <w:t>GeeksforGeeks</w:t>
+      </w:r>
+      <w:proofErr w:type="spellEnd"/>
+      <w:r>
+        <w:rPr>
+          <w:lang w:val="en-GB"/>
+        </w:rPr>
+        <w:t xml:space="preserve"> (2024) </w:t>
       </w:r>
       <w:r>
         <w:rPr>
@@ -1858,13 +2323,29 @@
           <w:iCs/>
           <w:lang w:val="en-GB"/>
         </w:rPr>
-        <w:t>https://wearebrain.com/blog/rule-based-ai-vs-machine-learning-whats-the-difference/</w:t>
-      </w:r>
-      <w:r>
-        <w:rPr>
-          <w:lang w:val="en-GB"/>
-        </w:rPr>
-        <w:t xml:space="preserve">, 13 September. Available at: https://wearebrain.com/blog/rule-based-ai-vs-machine-learning-whats-the-difference/ (Accessed: 27 November 2024). </w:t>
+        <w:t>Introduction to machine learning: What is and its applications</w:t>
+      </w:r>
+      <w:r>
+        <w:rPr>
+          <w:lang w:val="en-GB"/>
+        </w:rPr>
+        <w:t xml:space="preserve">, </w:t>
+      </w:r>
+      <w:proofErr w:type="spellStart"/>
+      <w:r>
+        <w:rPr>
+          <w:i/>
+          <w:iCs/>
+          <w:lang w:val="en-GB"/>
+        </w:rPr>
+        <w:t>GeeksforGeeks</w:t>
+      </w:r>
+      <w:proofErr w:type="spellEnd"/>
+      <w:r>
+        <w:rPr>
+          <w:lang w:val="en-GB"/>
+        </w:rPr>
+        <w:t xml:space="preserve">. Available at: https://www.geeksforgeeks.org/introduction-machine-learning/ (Accessed: 28 November 2024). </w:t>
       </w:r>
     </w:p>
     <w:p>
@@ -1878,7 +2359,7 @@
         <w:rPr>
           <w:lang w:val="en-GB"/>
         </w:rPr>
-        <w:t>1.2</w:t>
+        <w:t>1.5</w:t>
       </w:r>
     </w:p>
     <w:p>
@@ -1900,7 +2381,7 @@
         <w:rPr>
           <w:lang w:val="en-GB"/>
         </w:rPr>
-        <w:t xml:space="preserve">, P. (2024) </w:t>
+        <w:t xml:space="preserve"> (2024) </w:t>
       </w:r>
       <w:r>
         <w:rPr>
@@ -1930,7 +2411,7 @@
         <w:rPr>
           <w:lang w:val="en-GB"/>
         </w:rPr>
-        <w:t xml:space="preserve">. Available at: https://www.geeksforgeeks.org/rule-based-system-in-ai/ (Accessed: 27 November 2024). </w:t>
+        <w:t xml:space="preserve">. Available at: https://www.geeksforgeeks.org/rule-based-system-in-ai/ (Accessed: 28 November 2024). </w:t>
       </w:r>
     </w:p>
     <w:p>
@@ -1944,7 +2425,7 @@
         <w:rPr>
           <w:lang w:val="en-GB"/>
         </w:rPr>
-        <w:t>1.3</w:t>
+        <w:t>1.6</w:t>
       </w:r>
     </w:p>
     <w:p>
@@ -1954,11 +2435,19 @@
           <w:lang w:val="en-GB"/>
         </w:rPr>
       </w:pPr>
-      <w:r>
-        <w:rPr>
-          <w:lang w:val="en-GB"/>
-        </w:rPr>
-        <w:t xml:space="preserve">Kumar, P. (2023) </w:t>
+      <w:proofErr w:type="spellStart"/>
+      <w:r>
+        <w:rPr>
+          <w:lang w:val="en-GB"/>
+        </w:rPr>
+        <w:t>Alowais</w:t>
+      </w:r>
+      <w:proofErr w:type="spellEnd"/>
+      <w:r>
+        <w:rPr>
+          <w:lang w:val="en-GB"/>
+        </w:rPr>
+        <w:t xml:space="preserve">, S.A. </w:t>
       </w:r>
       <w:r>
         <w:rPr>
@@ -1966,13 +2455,13 @@
           <w:iCs/>
           <w:lang w:val="en-GB"/>
         </w:rPr>
-        <w:t>Artificial Intelligence in Healthcare: Review, Ethics, Trust Challenges &amp; Future Research Directions</w:t>
-      </w:r>
-      <w:r>
-        <w:rPr>
-          <w:lang w:val="en-GB"/>
-        </w:rPr>
-        <w:t xml:space="preserve">, </w:t>
+        <w:t>et al.</w:t>
+      </w:r>
+      <w:r>
+        <w:rPr>
+          <w:lang w:val="en-GB"/>
+        </w:rPr>
+        <w:t xml:space="preserve"> (2023) </w:t>
       </w:r>
       <w:r>
         <w:rPr>
@@ -1980,14 +2469,36 @@
           <w:iCs/>
           <w:lang w:val="en-GB"/>
         </w:rPr>
-        <w:t>https://www.sciencedirect.com/science/article/pii/S0952197623000787</w:t>
-      </w:r>
-      <w:r>
-        <w:rPr>
-          <w:lang w:val="en-GB"/>
-        </w:rPr>
-        <w:t xml:space="preserve">. Available at: https://www.sciencedirect.com/science/article/pii/S0952197623000787 (Accessed: 27 November 2024). </w:t>
-      </w:r>
+        <w:t>Revolutionizing Healthcare: The role of Artificial Intelligence in Clinical Practice</w:t>
+      </w:r>
+      <w:r>
+        <w:rPr>
+          <w:lang w:val="en-GB"/>
+        </w:rPr>
+        <w:t xml:space="preserve">, </w:t>
+      </w:r>
+      <w:r>
+        <w:rPr>
+          <w:i/>
+          <w:iCs/>
+          <w:lang w:val="en-GB"/>
+        </w:rPr>
+        <w:t>BMC medical education</w:t>
+      </w:r>
+      <w:r>
+        <w:rPr>
+          <w:lang w:val="en-GB"/>
+        </w:rPr>
+        <w:t xml:space="preserve">. Available at: https://pmc.ncbi.nlm.nih.gov/articles/PMC10517477/ (Accessed: 28 November 2024). </w:t>
+      </w:r>
+    </w:p>
+    <w:p>
+      <w:pPr>
+        <w:ind w:left="720"/>
+        <w:rPr>
+          <w:lang w:val="en-GB"/>
+        </w:rPr>
+      </w:pPr>
     </w:p>
     <w:p>
       <w:pPr>
@@ -2546,6 +3057,155 @@
     </w:lvl>
   </w:abstractNum>
   <w:abstractNum w:abstractNumId="12" w15:restartNumberingAfterBreak="0">
+    <w:nsid w:val="1C4E1149"/>
+    <w:multiLevelType w:val="multilevel"/>
+    <w:tmpl w:val="A3A68724"/>
+    <w:lvl w:ilvl="0">
+      <w:start w:val="1"/>
+      <w:numFmt w:val="bullet"/>
+      <w:lvlText w:val=""/>
+      <w:lvlJc w:val="left"/>
+      <w:pPr>
+        <w:tabs>
+          <w:tab w:val="num" w:pos="720"/>
+        </w:tabs>
+        <w:ind w:left="720" w:hanging="360"/>
+      </w:pPr>
+      <w:rPr>
+        <w:rFonts w:ascii="Symbol" w:hAnsi="Symbol" w:hint="default"/>
+        <w:sz w:val="20"/>
+      </w:rPr>
+    </w:lvl>
+    <w:lvl w:ilvl="1" w:tentative="1">
+      <w:start w:val="1"/>
+      <w:numFmt w:val="bullet"/>
+      <w:lvlText w:val="o"/>
+      <w:lvlJc w:val="left"/>
+      <w:pPr>
+        <w:tabs>
+          <w:tab w:val="num" w:pos="1440"/>
+        </w:tabs>
+        <w:ind w:left="1440" w:hanging="360"/>
+      </w:pPr>
+      <w:rPr>
+        <w:rFonts w:ascii="Courier New" w:hAnsi="Courier New" w:hint="default"/>
+        <w:sz w:val="20"/>
+      </w:rPr>
+    </w:lvl>
+    <w:lvl w:ilvl="2" w:tentative="1">
+      <w:start w:val="1"/>
+      <w:numFmt w:val="bullet"/>
+      <w:lvlText w:val=""/>
+      <w:lvlJc w:val="left"/>
+      <w:pPr>
+        <w:tabs>
+          <w:tab w:val="num" w:pos="2160"/>
+        </w:tabs>
+        <w:ind w:left="2160" w:hanging="360"/>
+      </w:pPr>
+      <w:rPr>
+        <w:rFonts w:ascii="Wingdings" w:hAnsi="Wingdings" w:hint="default"/>
+        <w:sz w:val="20"/>
+      </w:rPr>
+    </w:lvl>
+    <w:lvl w:ilvl="3" w:tentative="1">
+      <w:start w:val="1"/>
+      <w:numFmt w:val="bullet"/>
+      <w:lvlText w:val=""/>
+      <w:lvlJc w:val="left"/>
+      <w:pPr>
+        <w:tabs>
+          <w:tab w:val="num" w:pos="2880"/>
+        </w:tabs>
+        <w:ind w:left="2880" w:hanging="360"/>
+      </w:pPr>
+      <w:rPr>
+        <w:rFonts w:ascii="Wingdings" w:hAnsi="Wingdings" w:hint="default"/>
+        <w:sz w:val="20"/>
+      </w:rPr>
+    </w:lvl>
+    <w:lvl w:ilvl="4" w:tentative="1">
+      <w:start w:val="1"/>
+      <w:numFmt w:val="bullet"/>
+      <w:lvlText w:val=""/>
+      <w:lvlJc w:val="left"/>
+      <w:pPr>
+        <w:tabs>
+          <w:tab w:val="num" w:pos="3600"/>
+        </w:tabs>
+        <w:ind w:left="3600" w:hanging="360"/>
+      </w:pPr>
+      <w:rPr>
+        <w:rFonts w:ascii="Wingdings" w:hAnsi="Wingdings" w:hint="default"/>
+        <w:sz w:val="20"/>
+      </w:rPr>
+    </w:lvl>
+    <w:lvl w:ilvl="5" w:tentative="1">
+      <w:start w:val="1"/>
+      <w:numFmt w:val="bullet"/>
+      <w:lvlText w:val=""/>
+      <w:lvlJc w:val="left"/>
+      <w:pPr>
+        <w:tabs>
+          <w:tab w:val="num" w:pos="4320"/>
+        </w:tabs>
+        <w:ind w:left="4320" w:hanging="360"/>
+      </w:pPr>
+      <w:rPr>
+        <w:rFonts w:ascii="Wingdings" w:hAnsi="Wingdings" w:hint="default"/>
+        <w:sz w:val="20"/>
+      </w:rPr>
+    </w:lvl>
+    <w:lvl w:ilvl="6" w:tentative="1">
+      <w:start w:val="1"/>
+      <w:numFmt w:val="bullet"/>
+      <w:lvlText w:val=""/>
+      <w:lvlJc w:val="left"/>
+      <w:pPr>
+        <w:tabs>
+          <w:tab w:val="num" w:pos="5040"/>
+        </w:tabs>
+        <w:ind w:left="5040" w:hanging="360"/>
+      </w:pPr>
+      <w:rPr>
+        <w:rFonts w:ascii="Wingdings" w:hAnsi="Wingdings" w:hint="default"/>
+        <w:sz w:val="20"/>
+      </w:rPr>
+    </w:lvl>
+    <w:lvl w:ilvl="7" w:tentative="1">
+      <w:start w:val="1"/>
+      <w:numFmt w:val="bullet"/>
+      <w:lvlText w:val=""/>
+      <w:lvlJc w:val="left"/>
+      <w:pPr>
+        <w:tabs>
+          <w:tab w:val="num" w:pos="5760"/>
+        </w:tabs>
+        <w:ind w:left="5760" w:hanging="360"/>
+      </w:pPr>
+      <w:rPr>
+        <w:rFonts w:ascii="Wingdings" w:hAnsi="Wingdings" w:hint="default"/>
+        <w:sz w:val="20"/>
+      </w:rPr>
+    </w:lvl>
+    <w:lvl w:ilvl="8" w:tentative="1">
+      <w:start w:val="1"/>
+      <w:numFmt w:val="bullet"/>
+      <w:lvlText w:val=""/>
+      <w:lvlJc w:val="left"/>
+      <w:pPr>
+        <w:tabs>
+          <w:tab w:val="num" w:pos="6480"/>
+        </w:tabs>
+        <w:ind w:left="6480" w:hanging="360"/>
+      </w:pPr>
+      <w:rPr>
+        <w:rFonts w:ascii="Wingdings" w:hAnsi="Wingdings" w:hint="default"/>
+        <w:sz w:val="20"/>
+      </w:rPr>
+    </w:lvl>
+  </w:abstractNum>
+  <w:abstractNum w:abstractNumId="13" w15:restartNumberingAfterBreak="0">
     <w:nsid w:val="1FB40463"/>
     <w:multiLevelType w:val="multilevel"/>
     <w:tmpl w:val="E9B098E6"/>
@@ -2694,7 +3354,7 @@
       </w:rPr>
     </w:lvl>
   </w:abstractNum>
-  <w:abstractNum w:abstractNumId="13" w15:restartNumberingAfterBreak="0">
+  <w:abstractNum w:abstractNumId="14" w15:restartNumberingAfterBreak="0">
     <w:nsid w:val="22595798"/>
     <w:multiLevelType w:val="hybridMultilevel"/>
     <w:tmpl w:val="1E6A4BB0"/>
@@ -2780,7 +3440,156 @@
       </w:pPr>
     </w:lvl>
   </w:abstractNum>
-  <w:abstractNum w:abstractNumId="14" w15:restartNumberingAfterBreak="0">
+  <w:abstractNum w:abstractNumId="15" w15:restartNumberingAfterBreak="0">
+    <w:nsid w:val="2E0E1609"/>
+    <w:multiLevelType w:val="multilevel"/>
+    <w:tmpl w:val="2064181E"/>
+    <w:lvl w:ilvl="0">
+      <w:start w:val="1"/>
+      <w:numFmt w:val="bullet"/>
+      <w:lvlText w:val=""/>
+      <w:lvlJc w:val="left"/>
+      <w:pPr>
+        <w:tabs>
+          <w:tab w:val="num" w:pos="720"/>
+        </w:tabs>
+        <w:ind w:left="720" w:hanging="360"/>
+      </w:pPr>
+      <w:rPr>
+        <w:rFonts w:ascii="Symbol" w:hAnsi="Symbol" w:hint="default"/>
+        <w:sz w:val="20"/>
+      </w:rPr>
+    </w:lvl>
+    <w:lvl w:ilvl="1" w:tentative="1">
+      <w:start w:val="1"/>
+      <w:numFmt w:val="bullet"/>
+      <w:lvlText w:val="o"/>
+      <w:lvlJc w:val="left"/>
+      <w:pPr>
+        <w:tabs>
+          <w:tab w:val="num" w:pos="1440"/>
+        </w:tabs>
+        <w:ind w:left="1440" w:hanging="360"/>
+      </w:pPr>
+      <w:rPr>
+        <w:rFonts w:ascii="Courier New" w:hAnsi="Courier New" w:hint="default"/>
+        <w:sz w:val="20"/>
+      </w:rPr>
+    </w:lvl>
+    <w:lvl w:ilvl="2" w:tentative="1">
+      <w:start w:val="1"/>
+      <w:numFmt w:val="bullet"/>
+      <w:lvlText w:val=""/>
+      <w:lvlJc w:val="left"/>
+      <w:pPr>
+        <w:tabs>
+          <w:tab w:val="num" w:pos="2160"/>
+        </w:tabs>
+        <w:ind w:left="2160" w:hanging="360"/>
+      </w:pPr>
+      <w:rPr>
+        <w:rFonts w:ascii="Wingdings" w:hAnsi="Wingdings" w:hint="default"/>
+        <w:sz w:val="20"/>
+      </w:rPr>
+    </w:lvl>
+    <w:lvl w:ilvl="3" w:tentative="1">
+      <w:start w:val="1"/>
+      <w:numFmt w:val="bullet"/>
+      <w:lvlText w:val=""/>
+      <w:lvlJc w:val="left"/>
+      <w:pPr>
+        <w:tabs>
+          <w:tab w:val="num" w:pos="2880"/>
+        </w:tabs>
+        <w:ind w:left="2880" w:hanging="360"/>
+      </w:pPr>
+      <w:rPr>
+        <w:rFonts w:ascii="Wingdings" w:hAnsi="Wingdings" w:hint="default"/>
+        <w:sz w:val="20"/>
+      </w:rPr>
+    </w:lvl>
+    <w:lvl w:ilvl="4" w:tentative="1">
+      <w:start w:val="1"/>
+      <w:numFmt w:val="bullet"/>
+      <w:lvlText w:val=""/>
+      <w:lvlJc w:val="left"/>
+      <w:pPr>
+        <w:tabs>
+          <w:tab w:val="num" w:pos="3600"/>
+        </w:tabs>
+        <w:ind w:left="3600" w:hanging="360"/>
+      </w:pPr>
+      <w:rPr>
+        <w:rFonts w:ascii="Wingdings" w:hAnsi="Wingdings" w:hint="default"/>
+        <w:sz w:val="20"/>
+      </w:rPr>
+    </w:lvl>
+    <w:lvl w:ilvl="5" w:tentative="1">
+      <w:start w:val="1"/>
+      <w:numFmt w:val="bullet"/>
+      <w:lvlText w:val=""/>
+      <w:lvlJc w:val="left"/>
+      <w:pPr>
+        <w:tabs>
+          <w:tab w:val="num" w:pos="4320"/>
+        </w:tabs>
+        <w:ind w:left="4320" w:hanging="360"/>
+      </w:pPr>
+      <w:rPr>
+        <w:rFonts w:ascii="Wingdings" w:hAnsi="Wingdings" w:hint="default"/>
+        <w:sz w:val="20"/>
+      </w:rPr>
+    </w:lvl>
+    <w:lvl w:ilvl="6" w:tentative="1">
+      <w:start w:val="1"/>
+      <w:numFmt w:val="bullet"/>
+      <w:lvlText w:val=""/>
+      <w:lvlJc w:val="left"/>
+      <w:pPr>
+        <w:tabs>
+          <w:tab w:val="num" w:pos="5040"/>
+        </w:tabs>
+        <w:ind w:left="5040" w:hanging="360"/>
+      </w:pPr>
+      <w:rPr>
+        <w:rFonts w:ascii="Wingdings" w:hAnsi="Wingdings" w:hint="default"/>
+        <w:sz w:val="20"/>
+      </w:rPr>
+    </w:lvl>
+    <w:lvl w:ilvl="7" w:tentative="1">
+      <w:start w:val="1"/>
+      <w:numFmt w:val="bullet"/>
+      <w:lvlText w:val=""/>
+      <w:lvlJc w:val="left"/>
+      <w:pPr>
+        <w:tabs>
+          <w:tab w:val="num" w:pos="5760"/>
+        </w:tabs>
+        <w:ind w:left="5760" w:hanging="360"/>
+      </w:pPr>
+      <w:rPr>
+        <w:rFonts w:ascii="Wingdings" w:hAnsi="Wingdings" w:hint="default"/>
+        <w:sz w:val="20"/>
+      </w:rPr>
+    </w:lvl>
+    <w:lvl w:ilvl="8" w:tentative="1">
+      <w:start w:val="1"/>
+      <w:numFmt w:val="bullet"/>
+      <w:lvlText w:val=""/>
+      <w:lvlJc w:val="left"/>
+      <w:pPr>
+        <w:tabs>
+          <w:tab w:val="num" w:pos="6480"/>
+        </w:tabs>
+        <w:ind w:left="6480" w:hanging="360"/>
+      </w:pPr>
+      <w:rPr>
+        <w:rFonts w:ascii="Wingdings" w:hAnsi="Wingdings" w:hint="default"/>
+        <w:sz w:val="20"/>
+      </w:rPr>
+    </w:lvl>
+  </w:abstractNum>
+  <w:abstractNum w:abstractNumId="16" w15:restartNumberingAfterBreak="0">
     <w:nsid w:val="2EB0418B"/>
     <w:multiLevelType w:val="multilevel"/>
     <w:tmpl w:val="852EBB74"/>
@@ -2929,7 +3738,7 @@
       </w:rPr>
     </w:lvl>
   </w:abstractNum>
-  <w:abstractNum w:abstractNumId="15" w15:restartNumberingAfterBreak="0">
+  <w:abstractNum w:abstractNumId="17" w15:restartNumberingAfterBreak="0">
     <w:nsid w:val="328E3654"/>
     <w:multiLevelType w:val="multilevel"/>
     <w:tmpl w:val="0409001D"/>
@@ -3015,10 +3824,10 @@
       </w:pPr>
     </w:lvl>
   </w:abstractNum>
-  <w:abstractNum w:abstractNumId="16" w15:restartNumberingAfterBreak="0">
+  <w:abstractNum w:abstractNumId="18" w15:restartNumberingAfterBreak="0">
     <w:nsid w:val="375E515D"/>
     <w:multiLevelType w:val="multilevel"/>
-    <w:tmpl w:val="38A6B954"/>
+    <w:tmpl w:val="CF94E0D6"/>
     <w:lvl w:ilvl="0">
       <w:start w:val="1"/>
       <w:numFmt w:val="bullet"/>
@@ -3035,6 +3844,586 @@
         <w:sz w:val="20"/>
       </w:rPr>
     </w:lvl>
+    <w:lvl w:ilvl="1">
+      <w:start w:val="1"/>
+      <w:numFmt w:val="bullet"/>
+      <w:lvlText w:val="-"/>
+      <w:lvlJc w:val="left"/>
+      <w:pPr>
+        <w:ind w:left="1440" w:hanging="360"/>
+      </w:pPr>
+      <w:rPr>
+        <w:rFonts w:ascii="Cambria" w:eastAsiaTheme="minorEastAsia" w:hAnsi="Cambria" w:cstheme="minorBidi" w:hint="default"/>
+      </w:rPr>
+    </w:lvl>
+    <w:lvl w:ilvl="2">
+      <w:start w:val="1"/>
+      <w:numFmt w:val="bullet"/>
+      <w:lvlText w:val=""/>
+      <w:lvlJc w:val="left"/>
+      <w:pPr>
+        <w:tabs>
+          <w:tab w:val="num" w:pos="2160"/>
+        </w:tabs>
+        <w:ind w:left="2160" w:hanging="360"/>
+      </w:pPr>
+      <w:rPr>
+        <w:rFonts w:ascii="Wingdings" w:hAnsi="Wingdings" w:hint="default"/>
+        <w:sz w:val="20"/>
+      </w:rPr>
+    </w:lvl>
+    <w:lvl w:ilvl="3" w:tentative="1">
+      <w:start w:val="1"/>
+      <w:numFmt w:val="bullet"/>
+      <w:lvlText w:val=""/>
+      <w:lvlJc w:val="left"/>
+      <w:pPr>
+        <w:tabs>
+          <w:tab w:val="num" w:pos="2880"/>
+        </w:tabs>
+        <w:ind w:left="2880" w:hanging="360"/>
+      </w:pPr>
+      <w:rPr>
+        <w:rFonts w:ascii="Wingdings" w:hAnsi="Wingdings" w:hint="default"/>
+        <w:sz w:val="20"/>
+      </w:rPr>
+    </w:lvl>
+    <w:lvl w:ilvl="4" w:tentative="1">
+      <w:start w:val="1"/>
+      <w:numFmt w:val="bullet"/>
+      <w:lvlText w:val=""/>
+      <w:lvlJc w:val="left"/>
+      <w:pPr>
+        <w:tabs>
+          <w:tab w:val="num" w:pos="3600"/>
+        </w:tabs>
+        <w:ind w:left="3600" w:hanging="360"/>
+      </w:pPr>
+      <w:rPr>
+        <w:rFonts w:ascii="Wingdings" w:hAnsi="Wingdings" w:hint="default"/>
+        <w:sz w:val="20"/>
+      </w:rPr>
+    </w:lvl>
+    <w:lvl w:ilvl="5" w:tentative="1">
+      <w:start w:val="1"/>
+      <w:numFmt w:val="bullet"/>
+      <w:lvlText w:val=""/>
+      <w:lvlJc w:val="left"/>
+      <w:pPr>
+        <w:tabs>
+          <w:tab w:val="num" w:pos="4320"/>
+        </w:tabs>
+        <w:ind w:left="4320" w:hanging="360"/>
+      </w:pPr>
+      <w:rPr>
+        <w:rFonts w:ascii="Wingdings" w:hAnsi="Wingdings" w:hint="default"/>
+        <w:sz w:val="20"/>
+      </w:rPr>
+    </w:lvl>
+    <w:lvl w:ilvl="6" w:tentative="1">
+      <w:start w:val="1"/>
+      <w:numFmt w:val="bullet"/>
+      <w:lvlText w:val=""/>
+      <w:lvlJc w:val="left"/>
+      <w:pPr>
+        <w:tabs>
+          <w:tab w:val="num" w:pos="5040"/>
+        </w:tabs>
+        <w:ind w:left="5040" w:hanging="360"/>
+      </w:pPr>
+      <w:rPr>
+        <w:rFonts w:ascii="Wingdings" w:hAnsi="Wingdings" w:hint="default"/>
+        <w:sz w:val="20"/>
+      </w:rPr>
+    </w:lvl>
+    <w:lvl w:ilvl="7" w:tentative="1">
+      <w:start w:val="1"/>
+      <w:numFmt w:val="bullet"/>
+      <w:lvlText w:val=""/>
+      <w:lvlJc w:val="left"/>
+      <w:pPr>
+        <w:tabs>
+          <w:tab w:val="num" w:pos="5760"/>
+        </w:tabs>
+        <w:ind w:left="5760" w:hanging="360"/>
+      </w:pPr>
+      <w:rPr>
+        <w:rFonts w:ascii="Wingdings" w:hAnsi="Wingdings" w:hint="default"/>
+        <w:sz w:val="20"/>
+      </w:rPr>
+    </w:lvl>
+    <w:lvl w:ilvl="8" w:tentative="1">
+      <w:start w:val="1"/>
+      <w:numFmt w:val="bullet"/>
+      <w:lvlText w:val=""/>
+      <w:lvlJc w:val="left"/>
+      <w:pPr>
+        <w:tabs>
+          <w:tab w:val="num" w:pos="6480"/>
+        </w:tabs>
+        <w:ind w:left="6480" w:hanging="360"/>
+      </w:pPr>
+      <w:rPr>
+        <w:rFonts w:ascii="Wingdings" w:hAnsi="Wingdings" w:hint="default"/>
+        <w:sz w:val="20"/>
+      </w:rPr>
+    </w:lvl>
+  </w:abstractNum>
+  <w:abstractNum w:abstractNumId="19" w15:restartNumberingAfterBreak="0">
+    <w:nsid w:val="3CA54546"/>
+    <w:multiLevelType w:val="hybridMultilevel"/>
+    <w:tmpl w:val="D07CAF4A"/>
+    <w:lvl w:ilvl="0" w:tplc="671E6C1C">
+      <w:start w:val="1"/>
+      <w:numFmt w:val="decimal"/>
+      <w:pStyle w:val="Heading3"/>
+      <w:lvlText w:val="%1."/>
+      <w:lvlJc w:val="left"/>
+      <w:pPr>
+        <w:ind w:left="1080" w:hanging="360"/>
+      </w:pPr>
+    </w:lvl>
+    <w:lvl w:ilvl="1" w:tplc="04090019" w:tentative="1">
+      <w:start w:val="1"/>
+      <w:numFmt w:val="lowerLetter"/>
+      <w:lvlText w:val="%2."/>
+      <w:lvlJc w:val="left"/>
+      <w:pPr>
+        <w:ind w:left="1440" w:hanging="360"/>
+      </w:pPr>
+    </w:lvl>
+    <w:lvl w:ilvl="2" w:tplc="0409001B" w:tentative="1">
+      <w:start w:val="1"/>
+      <w:numFmt w:val="lowerRoman"/>
+      <w:lvlText w:val="%3."/>
+      <w:lvlJc w:val="right"/>
+      <w:pPr>
+        <w:ind w:left="2160" w:hanging="180"/>
+      </w:pPr>
+    </w:lvl>
+    <w:lvl w:ilvl="3" w:tplc="0409000F" w:tentative="1">
+      <w:start w:val="1"/>
+      <w:numFmt w:val="decimal"/>
+      <w:lvlText w:val="%4."/>
+      <w:lvlJc w:val="left"/>
+      <w:pPr>
+        <w:ind w:left="2880" w:hanging="360"/>
+      </w:pPr>
+    </w:lvl>
+    <w:lvl w:ilvl="4" w:tplc="04090019" w:tentative="1">
+      <w:start w:val="1"/>
+      <w:numFmt w:val="lowerLetter"/>
+      <w:lvlText w:val="%5."/>
+      <w:lvlJc w:val="left"/>
+      <w:pPr>
+        <w:ind w:left="3600" w:hanging="360"/>
+      </w:pPr>
+    </w:lvl>
+    <w:lvl w:ilvl="5" w:tplc="0409001B" w:tentative="1">
+      <w:start w:val="1"/>
+      <w:numFmt w:val="lowerRoman"/>
+      <w:lvlText w:val="%6."/>
+      <w:lvlJc w:val="right"/>
+      <w:pPr>
+        <w:ind w:left="4320" w:hanging="180"/>
+      </w:pPr>
+    </w:lvl>
+    <w:lvl w:ilvl="6" w:tplc="0409000F" w:tentative="1">
+      <w:start w:val="1"/>
+      <w:numFmt w:val="decimal"/>
+      <w:lvlText w:val="%7."/>
+      <w:lvlJc w:val="left"/>
+      <w:pPr>
+        <w:ind w:left="5040" w:hanging="360"/>
+      </w:pPr>
+    </w:lvl>
+    <w:lvl w:ilvl="7" w:tplc="04090019" w:tentative="1">
+      <w:start w:val="1"/>
+      <w:numFmt w:val="lowerLetter"/>
+      <w:lvlText w:val="%8."/>
+      <w:lvlJc w:val="left"/>
+      <w:pPr>
+        <w:ind w:left="5760" w:hanging="360"/>
+      </w:pPr>
+    </w:lvl>
+    <w:lvl w:ilvl="8" w:tplc="0409001B" w:tentative="1">
+      <w:start w:val="1"/>
+      <w:numFmt w:val="lowerRoman"/>
+      <w:lvlText w:val="%9."/>
+      <w:lvlJc w:val="right"/>
+      <w:pPr>
+        <w:ind w:left="6480" w:hanging="180"/>
+      </w:pPr>
+    </w:lvl>
+  </w:abstractNum>
+  <w:abstractNum w:abstractNumId="20" w15:restartNumberingAfterBreak="0">
+    <w:nsid w:val="4B9C6953"/>
+    <w:multiLevelType w:val="hybridMultilevel"/>
+    <w:tmpl w:val="1E6A4BB0"/>
+    <w:lvl w:ilvl="0" w:tplc="1000223C">
+      <w:start w:val="1"/>
+      <w:numFmt w:val="upperLetter"/>
+      <w:lvlText w:val="%1."/>
+      <w:lvlJc w:val="left"/>
+      <w:pPr>
+        <w:ind w:left="720" w:hanging="360"/>
+      </w:pPr>
+    </w:lvl>
+    <w:lvl w:ilvl="1" w:tplc="04090019" w:tentative="1">
+      <w:start w:val="1"/>
+      <w:numFmt w:val="lowerLetter"/>
+      <w:lvlText w:val="%2."/>
+      <w:lvlJc w:val="left"/>
+      <w:pPr>
+        <w:ind w:left="1440" w:hanging="360"/>
+      </w:pPr>
+    </w:lvl>
+    <w:lvl w:ilvl="2" w:tplc="0409001B" w:tentative="1">
+      <w:start w:val="1"/>
+      <w:numFmt w:val="lowerRoman"/>
+      <w:lvlText w:val="%3."/>
+      <w:lvlJc w:val="right"/>
+      <w:pPr>
+        <w:ind w:left="2160" w:hanging="180"/>
+      </w:pPr>
+    </w:lvl>
+    <w:lvl w:ilvl="3" w:tplc="0409000F" w:tentative="1">
+      <w:start w:val="1"/>
+      <w:numFmt w:val="decimal"/>
+      <w:lvlText w:val="%4."/>
+      <w:lvlJc w:val="left"/>
+      <w:pPr>
+        <w:ind w:left="2880" w:hanging="360"/>
+      </w:pPr>
+    </w:lvl>
+    <w:lvl w:ilvl="4" w:tplc="04090019" w:tentative="1">
+      <w:start w:val="1"/>
+      <w:numFmt w:val="lowerLetter"/>
+      <w:lvlText w:val="%5."/>
+      <w:lvlJc w:val="left"/>
+      <w:pPr>
+        <w:ind w:left="3600" w:hanging="360"/>
+      </w:pPr>
+    </w:lvl>
+    <w:lvl w:ilvl="5" w:tplc="0409001B" w:tentative="1">
+      <w:start w:val="1"/>
+      <w:numFmt w:val="lowerRoman"/>
+      <w:lvlText w:val="%6."/>
+      <w:lvlJc w:val="right"/>
+      <w:pPr>
+        <w:ind w:left="4320" w:hanging="180"/>
+      </w:pPr>
+    </w:lvl>
+    <w:lvl w:ilvl="6" w:tplc="0409000F" w:tentative="1">
+      <w:start w:val="1"/>
+      <w:numFmt w:val="decimal"/>
+      <w:lvlText w:val="%7."/>
+      <w:lvlJc w:val="left"/>
+      <w:pPr>
+        <w:ind w:left="5040" w:hanging="360"/>
+      </w:pPr>
+    </w:lvl>
+    <w:lvl w:ilvl="7" w:tplc="04090019" w:tentative="1">
+      <w:start w:val="1"/>
+      <w:numFmt w:val="lowerLetter"/>
+      <w:lvlText w:val="%8."/>
+      <w:lvlJc w:val="left"/>
+      <w:pPr>
+        <w:ind w:left="5760" w:hanging="360"/>
+      </w:pPr>
+    </w:lvl>
+    <w:lvl w:ilvl="8" w:tplc="0409001B" w:tentative="1">
+      <w:start w:val="1"/>
+      <w:numFmt w:val="lowerRoman"/>
+      <w:lvlText w:val="%9."/>
+      <w:lvlJc w:val="right"/>
+      <w:pPr>
+        <w:ind w:left="6480" w:hanging="180"/>
+      </w:pPr>
+    </w:lvl>
+  </w:abstractNum>
+  <w:abstractNum w:abstractNumId="21" w15:restartNumberingAfterBreak="0">
+    <w:nsid w:val="4C2C009B"/>
+    <w:multiLevelType w:val="hybridMultilevel"/>
+    <w:tmpl w:val="1E6A4BB0"/>
+    <w:lvl w:ilvl="0" w:tplc="1000223C">
+      <w:start w:val="1"/>
+      <w:numFmt w:val="upperLetter"/>
+      <w:lvlText w:val="%1."/>
+      <w:lvlJc w:val="left"/>
+      <w:pPr>
+        <w:ind w:left="720" w:hanging="360"/>
+      </w:pPr>
+    </w:lvl>
+    <w:lvl w:ilvl="1" w:tplc="04090019" w:tentative="1">
+      <w:start w:val="1"/>
+      <w:numFmt w:val="lowerLetter"/>
+      <w:lvlText w:val="%2."/>
+      <w:lvlJc w:val="left"/>
+      <w:pPr>
+        <w:ind w:left="1440" w:hanging="360"/>
+      </w:pPr>
+    </w:lvl>
+    <w:lvl w:ilvl="2" w:tplc="0409001B" w:tentative="1">
+      <w:start w:val="1"/>
+      <w:numFmt w:val="lowerRoman"/>
+      <w:lvlText w:val="%3."/>
+      <w:lvlJc w:val="right"/>
+      <w:pPr>
+        <w:ind w:left="2160" w:hanging="180"/>
+      </w:pPr>
+    </w:lvl>
+    <w:lvl w:ilvl="3" w:tplc="0409000F" w:tentative="1">
+      <w:start w:val="1"/>
+      <w:numFmt w:val="decimal"/>
+      <w:lvlText w:val="%4."/>
+      <w:lvlJc w:val="left"/>
+      <w:pPr>
+        <w:ind w:left="2880" w:hanging="360"/>
+      </w:pPr>
+    </w:lvl>
+    <w:lvl w:ilvl="4" w:tplc="04090019" w:tentative="1">
+      <w:start w:val="1"/>
+      <w:numFmt w:val="lowerLetter"/>
+      <w:lvlText w:val="%5."/>
+      <w:lvlJc w:val="left"/>
+      <w:pPr>
+        <w:ind w:left="3600" w:hanging="360"/>
+      </w:pPr>
+    </w:lvl>
+    <w:lvl w:ilvl="5" w:tplc="0409001B" w:tentative="1">
+      <w:start w:val="1"/>
+      <w:numFmt w:val="lowerRoman"/>
+      <w:lvlText w:val="%6."/>
+      <w:lvlJc w:val="right"/>
+      <w:pPr>
+        <w:ind w:left="4320" w:hanging="180"/>
+      </w:pPr>
+    </w:lvl>
+    <w:lvl w:ilvl="6" w:tplc="0409000F" w:tentative="1">
+      <w:start w:val="1"/>
+      <w:numFmt w:val="decimal"/>
+      <w:lvlText w:val="%7."/>
+      <w:lvlJc w:val="left"/>
+      <w:pPr>
+        <w:ind w:left="5040" w:hanging="360"/>
+      </w:pPr>
+    </w:lvl>
+    <w:lvl w:ilvl="7" w:tplc="04090019" w:tentative="1">
+      <w:start w:val="1"/>
+      <w:numFmt w:val="lowerLetter"/>
+      <w:lvlText w:val="%8."/>
+      <w:lvlJc w:val="left"/>
+      <w:pPr>
+        <w:ind w:left="5760" w:hanging="360"/>
+      </w:pPr>
+    </w:lvl>
+    <w:lvl w:ilvl="8" w:tplc="0409001B" w:tentative="1">
+      <w:start w:val="1"/>
+      <w:numFmt w:val="lowerRoman"/>
+      <w:lvlText w:val="%9."/>
+      <w:lvlJc w:val="right"/>
+      <w:pPr>
+        <w:ind w:left="6480" w:hanging="180"/>
+      </w:pPr>
+    </w:lvl>
+  </w:abstractNum>
+  <w:abstractNum w:abstractNumId="22" w15:restartNumberingAfterBreak="0">
+    <w:nsid w:val="51544CEB"/>
+    <w:multiLevelType w:val="multilevel"/>
+    <w:tmpl w:val="04090023"/>
+    <w:lvl w:ilvl="0">
+      <w:start w:val="1"/>
+      <w:numFmt w:val="upperRoman"/>
+      <w:lvlText w:val="Article %1."/>
+      <w:lvlJc w:val="left"/>
+      <w:pPr>
+        <w:ind w:left="0" w:firstLine="0"/>
+      </w:pPr>
+    </w:lvl>
+    <w:lvl w:ilvl="1">
+      <w:start w:val="1"/>
+      <w:numFmt w:val="decimalZero"/>
+      <w:isLgl/>
+      <w:lvlText w:val="Section %1.%2"/>
+      <w:lvlJc w:val="left"/>
+      <w:pPr>
+        <w:ind w:left="0" w:firstLine="0"/>
+      </w:pPr>
+    </w:lvl>
+    <w:lvl w:ilvl="2">
+      <w:start w:val="1"/>
+      <w:numFmt w:val="lowerLetter"/>
+      <w:lvlText w:val="(%3)"/>
+      <w:lvlJc w:val="left"/>
+      <w:pPr>
+        <w:ind w:left="720" w:hanging="432"/>
+      </w:pPr>
+    </w:lvl>
+    <w:lvl w:ilvl="3">
+      <w:start w:val="1"/>
+      <w:numFmt w:val="lowerRoman"/>
+      <w:lvlText w:val="(%4)"/>
+      <w:lvlJc w:val="right"/>
+      <w:pPr>
+        <w:ind w:left="864" w:hanging="144"/>
+      </w:pPr>
+    </w:lvl>
+    <w:lvl w:ilvl="4">
+      <w:start w:val="1"/>
+      <w:numFmt w:val="decimal"/>
+      <w:lvlText w:val="%5)"/>
+      <w:lvlJc w:val="left"/>
+      <w:pPr>
+        <w:ind w:left="1008" w:hanging="432"/>
+      </w:pPr>
+    </w:lvl>
+    <w:lvl w:ilvl="5">
+      <w:start w:val="1"/>
+      <w:numFmt w:val="lowerLetter"/>
+      <w:lvlText w:val="%6)"/>
+      <w:lvlJc w:val="left"/>
+      <w:pPr>
+        <w:ind w:left="1152" w:hanging="432"/>
+      </w:pPr>
+    </w:lvl>
+    <w:lvl w:ilvl="6">
+      <w:start w:val="1"/>
+      <w:numFmt w:val="lowerRoman"/>
+      <w:lvlText w:val="%7)"/>
+      <w:lvlJc w:val="right"/>
+      <w:pPr>
+        <w:ind w:left="1296" w:hanging="288"/>
+      </w:pPr>
+    </w:lvl>
+    <w:lvl w:ilvl="7">
+      <w:start w:val="1"/>
+      <w:numFmt w:val="lowerLetter"/>
+      <w:lvlText w:val="%8."/>
+      <w:lvlJc w:val="left"/>
+      <w:pPr>
+        <w:ind w:left="1440" w:hanging="432"/>
+      </w:pPr>
+    </w:lvl>
+    <w:lvl w:ilvl="8">
+      <w:start w:val="1"/>
+      <w:numFmt w:val="lowerRoman"/>
+      <w:lvlText w:val="%9."/>
+      <w:lvlJc w:val="right"/>
+      <w:pPr>
+        <w:ind w:left="1584" w:hanging="144"/>
+      </w:pPr>
+    </w:lvl>
+  </w:abstractNum>
+  <w:abstractNum w:abstractNumId="23" w15:restartNumberingAfterBreak="0">
+    <w:nsid w:val="51CE0DCB"/>
+    <w:multiLevelType w:val="multilevel"/>
+    <w:tmpl w:val="14EAA40A"/>
+    <w:lvl w:ilvl="0">
+      <w:start w:val="1"/>
+      <w:numFmt w:val="decimal"/>
+      <w:lvlText w:val="%1."/>
+      <w:lvlJc w:val="left"/>
+      <w:pPr>
+        <w:ind w:left="720" w:firstLine="0"/>
+      </w:pPr>
+      <w:rPr>
+        <w:rFonts w:hint="default"/>
+      </w:rPr>
+    </w:lvl>
+    <w:lvl w:ilvl="1">
+      <w:start w:val="1"/>
+      <w:numFmt w:val="upperLetter"/>
+      <w:lvlText w:val="%2."/>
+      <w:lvlJc w:val="left"/>
+      <w:pPr>
+        <w:ind w:left="1440" w:firstLine="0"/>
+      </w:pPr>
+    </w:lvl>
+    <w:lvl w:ilvl="2">
+      <w:start w:val="1"/>
+      <w:numFmt w:val="decimal"/>
+      <w:lvlText w:val="%3."/>
+      <w:lvlJc w:val="left"/>
+      <w:pPr>
+        <w:ind w:left="2160" w:firstLine="0"/>
+      </w:pPr>
+    </w:lvl>
+    <w:lvl w:ilvl="3">
+      <w:start w:val="1"/>
+      <w:numFmt w:val="lowerLetter"/>
+      <w:lvlText w:val="%4)"/>
+      <w:lvlJc w:val="left"/>
+      <w:pPr>
+        <w:ind w:left="2880" w:firstLine="0"/>
+      </w:pPr>
+    </w:lvl>
+    <w:lvl w:ilvl="4">
+      <w:start w:val="1"/>
+      <w:numFmt w:val="decimal"/>
+      <w:lvlText w:val="(%5)"/>
+      <w:lvlJc w:val="left"/>
+      <w:pPr>
+        <w:ind w:left="3600" w:firstLine="0"/>
+      </w:pPr>
+    </w:lvl>
+    <w:lvl w:ilvl="5">
+      <w:start w:val="1"/>
+      <w:numFmt w:val="lowerLetter"/>
+      <w:lvlText w:val="(%6)"/>
+      <w:lvlJc w:val="left"/>
+      <w:pPr>
+        <w:ind w:left="4320" w:firstLine="0"/>
+      </w:pPr>
+    </w:lvl>
+    <w:lvl w:ilvl="6">
+      <w:start w:val="1"/>
+      <w:numFmt w:val="lowerRoman"/>
+      <w:lvlText w:val="(%7)"/>
+      <w:lvlJc w:val="left"/>
+      <w:pPr>
+        <w:ind w:left="5040" w:firstLine="0"/>
+      </w:pPr>
+    </w:lvl>
+    <w:lvl w:ilvl="7">
+      <w:start w:val="1"/>
+      <w:numFmt w:val="lowerLetter"/>
+      <w:lvlText w:val="(%8)"/>
+      <w:lvlJc w:val="left"/>
+      <w:pPr>
+        <w:ind w:left="5760" w:firstLine="0"/>
+      </w:pPr>
+    </w:lvl>
+    <w:lvl w:ilvl="8">
+      <w:start w:val="1"/>
+      <w:numFmt w:val="lowerRoman"/>
+      <w:lvlText w:val="(%9)"/>
+      <w:lvlJc w:val="left"/>
+      <w:pPr>
+        <w:ind w:left="6480" w:firstLine="0"/>
+      </w:pPr>
+    </w:lvl>
+  </w:abstractNum>
+  <w:abstractNum w:abstractNumId="24" w15:restartNumberingAfterBreak="0">
+    <w:nsid w:val="557C4E4D"/>
+    <w:multiLevelType w:val="multilevel"/>
+    <w:tmpl w:val="37EA9760"/>
+    <w:lvl w:ilvl="0">
+      <w:start w:val="1"/>
+      <w:numFmt w:val="bullet"/>
+      <w:lvlText w:val=""/>
+      <w:lvlJc w:val="left"/>
+      <w:pPr>
+        <w:tabs>
+          <w:tab w:val="num" w:pos="720"/>
+        </w:tabs>
+        <w:ind w:left="720" w:hanging="360"/>
+      </w:pPr>
+      <w:rPr>
+        <w:rFonts w:ascii="Symbol" w:hAnsi="Symbol" w:hint="default"/>
+        <w:sz w:val="20"/>
+      </w:rPr>
+    </w:lvl>
     <w:lvl w:ilvl="1" w:tentative="1">
       <w:start w:val="1"/>
       <w:numFmt w:val="bullet"/>
@@ -3164,591 +4553,7 @@
       </w:rPr>
     </w:lvl>
   </w:abstractNum>
-  <w:abstractNum w:abstractNumId="17" w15:restartNumberingAfterBreak="0">
-    <w:nsid w:val="3CA54546"/>
-    <w:multiLevelType w:val="hybridMultilevel"/>
-    <w:tmpl w:val="D07CAF4A"/>
-    <w:lvl w:ilvl="0" w:tplc="671E6C1C">
-      <w:start w:val="1"/>
-      <w:numFmt w:val="decimal"/>
-      <w:pStyle w:val="Heading3"/>
-      <w:lvlText w:val="%1."/>
-      <w:lvlJc w:val="left"/>
-      <w:pPr>
-        <w:ind w:left="1080" w:hanging="360"/>
-      </w:pPr>
-    </w:lvl>
-    <w:lvl w:ilvl="1" w:tplc="04090019" w:tentative="1">
-      <w:start w:val="1"/>
-      <w:numFmt w:val="lowerLetter"/>
-      <w:lvlText w:val="%2."/>
-      <w:lvlJc w:val="left"/>
-      <w:pPr>
-        <w:ind w:left="1440" w:hanging="360"/>
-      </w:pPr>
-    </w:lvl>
-    <w:lvl w:ilvl="2" w:tplc="0409001B" w:tentative="1">
-      <w:start w:val="1"/>
-      <w:numFmt w:val="lowerRoman"/>
-      <w:lvlText w:val="%3."/>
-      <w:lvlJc w:val="right"/>
-      <w:pPr>
-        <w:ind w:left="2160" w:hanging="180"/>
-      </w:pPr>
-    </w:lvl>
-    <w:lvl w:ilvl="3" w:tplc="0409000F" w:tentative="1">
-      <w:start w:val="1"/>
-      <w:numFmt w:val="decimal"/>
-      <w:lvlText w:val="%4."/>
-      <w:lvlJc w:val="left"/>
-      <w:pPr>
-        <w:ind w:left="2880" w:hanging="360"/>
-      </w:pPr>
-    </w:lvl>
-    <w:lvl w:ilvl="4" w:tplc="04090019" w:tentative="1">
-      <w:start w:val="1"/>
-      <w:numFmt w:val="lowerLetter"/>
-      <w:lvlText w:val="%5."/>
-      <w:lvlJc w:val="left"/>
-      <w:pPr>
-        <w:ind w:left="3600" w:hanging="360"/>
-      </w:pPr>
-    </w:lvl>
-    <w:lvl w:ilvl="5" w:tplc="0409001B" w:tentative="1">
-      <w:start w:val="1"/>
-      <w:numFmt w:val="lowerRoman"/>
-      <w:lvlText w:val="%6."/>
-      <w:lvlJc w:val="right"/>
-      <w:pPr>
-        <w:ind w:left="4320" w:hanging="180"/>
-      </w:pPr>
-    </w:lvl>
-    <w:lvl w:ilvl="6" w:tplc="0409000F" w:tentative="1">
-      <w:start w:val="1"/>
-      <w:numFmt w:val="decimal"/>
-      <w:lvlText w:val="%7."/>
-      <w:lvlJc w:val="left"/>
-      <w:pPr>
-        <w:ind w:left="5040" w:hanging="360"/>
-      </w:pPr>
-    </w:lvl>
-    <w:lvl w:ilvl="7" w:tplc="04090019" w:tentative="1">
-      <w:start w:val="1"/>
-      <w:numFmt w:val="lowerLetter"/>
-      <w:lvlText w:val="%8."/>
-      <w:lvlJc w:val="left"/>
-      <w:pPr>
-        <w:ind w:left="5760" w:hanging="360"/>
-      </w:pPr>
-    </w:lvl>
-    <w:lvl w:ilvl="8" w:tplc="0409001B" w:tentative="1">
-      <w:start w:val="1"/>
-      <w:numFmt w:val="lowerRoman"/>
-      <w:lvlText w:val="%9."/>
-      <w:lvlJc w:val="right"/>
-      <w:pPr>
-        <w:ind w:left="6480" w:hanging="180"/>
-      </w:pPr>
-    </w:lvl>
-  </w:abstractNum>
-  <w:abstractNum w:abstractNumId="18" w15:restartNumberingAfterBreak="0">
-    <w:nsid w:val="4B9C6953"/>
-    <w:multiLevelType w:val="hybridMultilevel"/>
-    <w:tmpl w:val="1E6A4BB0"/>
-    <w:lvl w:ilvl="0" w:tplc="1000223C">
-      <w:start w:val="1"/>
-      <w:numFmt w:val="upperLetter"/>
-      <w:lvlText w:val="%1."/>
-      <w:lvlJc w:val="left"/>
-      <w:pPr>
-        <w:ind w:left="720" w:hanging="360"/>
-      </w:pPr>
-    </w:lvl>
-    <w:lvl w:ilvl="1" w:tplc="04090019" w:tentative="1">
-      <w:start w:val="1"/>
-      <w:numFmt w:val="lowerLetter"/>
-      <w:lvlText w:val="%2."/>
-      <w:lvlJc w:val="left"/>
-      <w:pPr>
-        <w:ind w:left="1440" w:hanging="360"/>
-      </w:pPr>
-    </w:lvl>
-    <w:lvl w:ilvl="2" w:tplc="0409001B" w:tentative="1">
-      <w:start w:val="1"/>
-      <w:numFmt w:val="lowerRoman"/>
-      <w:lvlText w:val="%3."/>
-      <w:lvlJc w:val="right"/>
-      <w:pPr>
-        <w:ind w:left="2160" w:hanging="180"/>
-      </w:pPr>
-    </w:lvl>
-    <w:lvl w:ilvl="3" w:tplc="0409000F" w:tentative="1">
-      <w:start w:val="1"/>
-      <w:numFmt w:val="decimal"/>
-      <w:lvlText w:val="%4."/>
-      <w:lvlJc w:val="left"/>
-      <w:pPr>
-        <w:ind w:left="2880" w:hanging="360"/>
-      </w:pPr>
-    </w:lvl>
-    <w:lvl w:ilvl="4" w:tplc="04090019" w:tentative="1">
-      <w:start w:val="1"/>
-      <w:numFmt w:val="lowerLetter"/>
-      <w:lvlText w:val="%5."/>
-      <w:lvlJc w:val="left"/>
-      <w:pPr>
-        <w:ind w:left="3600" w:hanging="360"/>
-      </w:pPr>
-    </w:lvl>
-    <w:lvl w:ilvl="5" w:tplc="0409001B" w:tentative="1">
-      <w:start w:val="1"/>
-      <w:numFmt w:val="lowerRoman"/>
-      <w:lvlText w:val="%6."/>
-      <w:lvlJc w:val="right"/>
-      <w:pPr>
-        <w:ind w:left="4320" w:hanging="180"/>
-      </w:pPr>
-    </w:lvl>
-    <w:lvl w:ilvl="6" w:tplc="0409000F" w:tentative="1">
-      <w:start w:val="1"/>
-      <w:numFmt w:val="decimal"/>
-      <w:lvlText w:val="%7."/>
-      <w:lvlJc w:val="left"/>
-      <w:pPr>
-        <w:ind w:left="5040" w:hanging="360"/>
-      </w:pPr>
-    </w:lvl>
-    <w:lvl w:ilvl="7" w:tplc="04090019" w:tentative="1">
-      <w:start w:val="1"/>
-      <w:numFmt w:val="lowerLetter"/>
-      <w:lvlText w:val="%8."/>
-      <w:lvlJc w:val="left"/>
-      <w:pPr>
-        <w:ind w:left="5760" w:hanging="360"/>
-      </w:pPr>
-    </w:lvl>
-    <w:lvl w:ilvl="8" w:tplc="0409001B" w:tentative="1">
-      <w:start w:val="1"/>
-      <w:numFmt w:val="lowerRoman"/>
-      <w:lvlText w:val="%9."/>
-      <w:lvlJc w:val="right"/>
-      <w:pPr>
-        <w:ind w:left="6480" w:hanging="180"/>
-      </w:pPr>
-    </w:lvl>
-  </w:abstractNum>
-  <w:abstractNum w:abstractNumId="19" w15:restartNumberingAfterBreak="0">
-    <w:nsid w:val="4C2C009B"/>
-    <w:multiLevelType w:val="hybridMultilevel"/>
-    <w:tmpl w:val="1E6A4BB0"/>
-    <w:lvl w:ilvl="0" w:tplc="1000223C">
-      <w:start w:val="1"/>
-      <w:numFmt w:val="upperLetter"/>
-      <w:lvlText w:val="%1."/>
-      <w:lvlJc w:val="left"/>
-      <w:pPr>
-        <w:ind w:left="720" w:hanging="360"/>
-      </w:pPr>
-    </w:lvl>
-    <w:lvl w:ilvl="1" w:tplc="04090019" w:tentative="1">
-      <w:start w:val="1"/>
-      <w:numFmt w:val="lowerLetter"/>
-      <w:lvlText w:val="%2."/>
-      <w:lvlJc w:val="left"/>
-      <w:pPr>
-        <w:ind w:left="1440" w:hanging="360"/>
-      </w:pPr>
-    </w:lvl>
-    <w:lvl w:ilvl="2" w:tplc="0409001B" w:tentative="1">
-      <w:start w:val="1"/>
-      <w:numFmt w:val="lowerRoman"/>
-      <w:lvlText w:val="%3."/>
-      <w:lvlJc w:val="right"/>
-      <w:pPr>
-        <w:ind w:left="2160" w:hanging="180"/>
-      </w:pPr>
-    </w:lvl>
-    <w:lvl w:ilvl="3" w:tplc="0409000F" w:tentative="1">
-      <w:start w:val="1"/>
-      <w:numFmt w:val="decimal"/>
-      <w:lvlText w:val="%4."/>
-      <w:lvlJc w:val="left"/>
-      <w:pPr>
-        <w:ind w:left="2880" w:hanging="360"/>
-      </w:pPr>
-    </w:lvl>
-    <w:lvl w:ilvl="4" w:tplc="04090019" w:tentative="1">
-      <w:start w:val="1"/>
-      <w:numFmt w:val="lowerLetter"/>
-      <w:lvlText w:val="%5."/>
-      <w:lvlJc w:val="left"/>
-      <w:pPr>
-        <w:ind w:left="3600" w:hanging="360"/>
-      </w:pPr>
-    </w:lvl>
-    <w:lvl w:ilvl="5" w:tplc="0409001B" w:tentative="1">
-      <w:start w:val="1"/>
-      <w:numFmt w:val="lowerRoman"/>
-      <w:lvlText w:val="%6."/>
-      <w:lvlJc w:val="right"/>
-      <w:pPr>
-        <w:ind w:left="4320" w:hanging="180"/>
-      </w:pPr>
-    </w:lvl>
-    <w:lvl w:ilvl="6" w:tplc="0409000F" w:tentative="1">
-      <w:start w:val="1"/>
-      <w:numFmt w:val="decimal"/>
-      <w:lvlText w:val="%7."/>
-      <w:lvlJc w:val="left"/>
-      <w:pPr>
-        <w:ind w:left="5040" w:hanging="360"/>
-      </w:pPr>
-    </w:lvl>
-    <w:lvl w:ilvl="7" w:tplc="04090019" w:tentative="1">
-      <w:start w:val="1"/>
-      <w:numFmt w:val="lowerLetter"/>
-      <w:lvlText w:val="%8."/>
-      <w:lvlJc w:val="left"/>
-      <w:pPr>
-        <w:ind w:left="5760" w:hanging="360"/>
-      </w:pPr>
-    </w:lvl>
-    <w:lvl w:ilvl="8" w:tplc="0409001B" w:tentative="1">
-      <w:start w:val="1"/>
-      <w:numFmt w:val="lowerRoman"/>
-      <w:lvlText w:val="%9."/>
-      <w:lvlJc w:val="right"/>
-      <w:pPr>
-        <w:ind w:left="6480" w:hanging="180"/>
-      </w:pPr>
-    </w:lvl>
-  </w:abstractNum>
-  <w:abstractNum w:abstractNumId="20" w15:restartNumberingAfterBreak="0">
-    <w:nsid w:val="51544CEB"/>
-    <w:multiLevelType w:val="multilevel"/>
-    <w:tmpl w:val="04090023"/>
-    <w:lvl w:ilvl="0">
-      <w:start w:val="1"/>
-      <w:numFmt w:val="upperRoman"/>
-      <w:lvlText w:val="Article %1."/>
-      <w:lvlJc w:val="left"/>
-      <w:pPr>
-        <w:ind w:left="0" w:firstLine="0"/>
-      </w:pPr>
-    </w:lvl>
-    <w:lvl w:ilvl="1">
-      <w:start w:val="1"/>
-      <w:numFmt w:val="decimalZero"/>
-      <w:isLgl/>
-      <w:lvlText w:val="Section %1.%2"/>
-      <w:lvlJc w:val="left"/>
-      <w:pPr>
-        <w:ind w:left="0" w:firstLine="0"/>
-      </w:pPr>
-    </w:lvl>
-    <w:lvl w:ilvl="2">
-      <w:start w:val="1"/>
-      <w:numFmt w:val="lowerLetter"/>
-      <w:lvlText w:val="(%3)"/>
-      <w:lvlJc w:val="left"/>
-      <w:pPr>
-        <w:ind w:left="720" w:hanging="432"/>
-      </w:pPr>
-    </w:lvl>
-    <w:lvl w:ilvl="3">
-      <w:start w:val="1"/>
-      <w:numFmt w:val="lowerRoman"/>
-      <w:lvlText w:val="(%4)"/>
-      <w:lvlJc w:val="right"/>
-      <w:pPr>
-        <w:ind w:left="864" w:hanging="144"/>
-      </w:pPr>
-    </w:lvl>
-    <w:lvl w:ilvl="4">
-      <w:start w:val="1"/>
-      <w:numFmt w:val="decimal"/>
-      <w:lvlText w:val="%5)"/>
-      <w:lvlJc w:val="left"/>
-      <w:pPr>
-        <w:ind w:left="1008" w:hanging="432"/>
-      </w:pPr>
-    </w:lvl>
-    <w:lvl w:ilvl="5">
-      <w:start w:val="1"/>
-      <w:numFmt w:val="lowerLetter"/>
-      <w:lvlText w:val="%6)"/>
-      <w:lvlJc w:val="left"/>
-      <w:pPr>
-        <w:ind w:left="1152" w:hanging="432"/>
-      </w:pPr>
-    </w:lvl>
-    <w:lvl w:ilvl="6">
-      <w:start w:val="1"/>
-      <w:numFmt w:val="lowerRoman"/>
-      <w:lvlText w:val="%7)"/>
-      <w:lvlJc w:val="right"/>
-      <w:pPr>
-        <w:ind w:left="1296" w:hanging="288"/>
-      </w:pPr>
-    </w:lvl>
-    <w:lvl w:ilvl="7">
-      <w:start w:val="1"/>
-      <w:numFmt w:val="lowerLetter"/>
-      <w:lvlText w:val="%8."/>
-      <w:lvlJc w:val="left"/>
-      <w:pPr>
-        <w:ind w:left="1440" w:hanging="432"/>
-      </w:pPr>
-    </w:lvl>
-    <w:lvl w:ilvl="8">
-      <w:start w:val="1"/>
-      <w:numFmt w:val="lowerRoman"/>
-      <w:lvlText w:val="%9."/>
-      <w:lvlJc w:val="right"/>
-      <w:pPr>
-        <w:ind w:left="1584" w:hanging="144"/>
-      </w:pPr>
-    </w:lvl>
-  </w:abstractNum>
-  <w:abstractNum w:abstractNumId="21" w15:restartNumberingAfterBreak="0">
-    <w:nsid w:val="51CE0DCB"/>
-    <w:multiLevelType w:val="multilevel"/>
-    <w:tmpl w:val="14EAA40A"/>
-    <w:lvl w:ilvl="0">
-      <w:start w:val="1"/>
-      <w:numFmt w:val="decimal"/>
-      <w:lvlText w:val="%1."/>
-      <w:lvlJc w:val="left"/>
-      <w:pPr>
-        <w:ind w:left="720" w:firstLine="0"/>
-      </w:pPr>
-      <w:rPr>
-        <w:rFonts w:hint="default"/>
-      </w:rPr>
-    </w:lvl>
-    <w:lvl w:ilvl="1">
-      <w:start w:val="1"/>
-      <w:numFmt w:val="upperLetter"/>
-      <w:lvlText w:val="%2."/>
-      <w:lvlJc w:val="left"/>
-      <w:pPr>
-        <w:ind w:left="1440" w:firstLine="0"/>
-      </w:pPr>
-    </w:lvl>
-    <w:lvl w:ilvl="2">
-      <w:start w:val="1"/>
-      <w:numFmt w:val="decimal"/>
-      <w:lvlText w:val="%3."/>
-      <w:lvlJc w:val="left"/>
-      <w:pPr>
-        <w:ind w:left="2160" w:firstLine="0"/>
-      </w:pPr>
-    </w:lvl>
-    <w:lvl w:ilvl="3">
-      <w:start w:val="1"/>
-      <w:numFmt w:val="lowerLetter"/>
-      <w:lvlText w:val="%4)"/>
-      <w:lvlJc w:val="left"/>
-      <w:pPr>
-        <w:ind w:left="2880" w:firstLine="0"/>
-      </w:pPr>
-    </w:lvl>
-    <w:lvl w:ilvl="4">
-      <w:start w:val="1"/>
-      <w:numFmt w:val="decimal"/>
-      <w:lvlText w:val="(%5)"/>
-      <w:lvlJc w:val="left"/>
-      <w:pPr>
-        <w:ind w:left="3600" w:firstLine="0"/>
-      </w:pPr>
-    </w:lvl>
-    <w:lvl w:ilvl="5">
-      <w:start w:val="1"/>
-      <w:numFmt w:val="lowerLetter"/>
-      <w:lvlText w:val="(%6)"/>
-      <w:lvlJc w:val="left"/>
-      <w:pPr>
-        <w:ind w:left="4320" w:firstLine="0"/>
-      </w:pPr>
-    </w:lvl>
-    <w:lvl w:ilvl="6">
-      <w:start w:val="1"/>
-      <w:numFmt w:val="lowerRoman"/>
-      <w:lvlText w:val="(%7)"/>
-      <w:lvlJc w:val="left"/>
-      <w:pPr>
-        <w:ind w:left="5040" w:firstLine="0"/>
-      </w:pPr>
-    </w:lvl>
-    <w:lvl w:ilvl="7">
-      <w:start w:val="1"/>
-      <w:numFmt w:val="lowerLetter"/>
-      <w:lvlText w:val="(%8)"/>
-      <w:lvlJc w:val="left"/>
-      <w:pPr>
-        <w:ind w:left="5760" w:firstLine="0"/>
-      </w:pPr>
-    </w:lvl>
-    <w:lvl w:ilvl="8">
-      <w:start w:val="1"/>
-      <w:numFmt w:val="lowerRoman"/>
-      <w:lvlText w:val="(%9)"/>
-      <w:lvlJc w:val="left"/>
-      <w:pPr>
-        <w:ind w:left="6480" w:firstLine="0"/>
-      </w:pPr>
-    </w:lvl>
-  </w:abstractNum>
-  <w:abstractNum w:abstractNumId="22" w15:restartNumberingAfterBreak="0">
-    <w:nsid w:val="557C4E4D"/>
-    <w:multiLevelType w:val="multilevel"/>
-    <w:tmpl w:val="37EA9760"/>
-    <w:lvl w:ilvl="0">
-      <w:start w:val="1"/>
-      <w:numFmt w:val="bullet"/>
-      <w:lvlText w:val=""/>
-      <w:lvlJc w:val="left"/>
-      <w:pPr>
-        <w:tabs>
-          <w:tab w:val="num" w:pos="720"/>
-        </w:tabs>
-        <w:ind w:left="720" w:hanging="360"/>
-      </w:pPr>
-      <w:rPr>
-        <w:rFonts w:ascii="Symbol" w:hAnsi="Symbol" w:hint="default"/>
-        <w:sz w:val="20"/>
-      </w:rPr>
-    </w:lvl>
-    <w:lvl w:ilvl="1" w:tentative="1">
-      <w:start w:val="1"/>
-      <w:numFmt w:val="bullet"/>
-      <w:lvlText w:val="o"/>
-      <w:lvlJc w:val="left"/>
-      <w:pPr>
-        <w:tabs>
-          <w:tab w:val="num" w:pos="1440"/>
-        </w:tabs>
-        <w:ind w:left="1440" w:hanging="360"/>
-      </w:pPr>
-      <w:rPr>
-        <w:rFonts w:ascii="Courier New" w:hAnsi="Courier New" w:hint="default"/>
-        <w:sz w:val="20"/>
-      </w:rPr>
-    </w:lvl>
-    <w:lvl w:ilvl="2" w:tentative="1">
-      <w:start w:val="1"/>
-      <w:numFmt w:val="bullet"/>
-      <w:lvlText w:val=""/>
-      <w:lvlJc w:val="left"/>
-      <w:pPr>
-        <w:tabs>
-          <w:tab w:val="num" w:pos="2160"/>
-        </w:tabs>
-        <w:ind w:left="2160" w:hanging="360"/>
-      </w:pPr>
-      <w:rPr>
-        <w:rFonts w:ascii="Wingdings" w:hAnsi="Wingdings" w:hint="default"/>
-        <w:sz w:val="20"/>
-      </w:rPr>
-    </w:lvl>
-    <w:lvl w:ilvl="3" w:tentative="1">
-      <w:start w:val="1"/>
-      <w:numFmt w:val="bullet"/>
-      <w:lvlText w:val=""/>
-      <w:lvlJc w:val="left"/>
-      <w:pPr>
-        <w:tabs>
-          <w:tab w:val="num" w:pos="2880"/>
-        </w:tabs>
-        <w:ind w:left="2880" w:hanging="360"/>
-      </w:pPr>
-      <w:rPr>
-        <w:rFonts w:ascii="Wingdings" w:hAnsi="Wingdings" w:hint="default"/>
-        <w:sz w:val="20"/>
-      </w:rPr>
-    </w:lvl>
-    <w:lvl w:ilvl="4" w:tentative="1">
-      <w:start w:val="1"/>
-      <w:numFmt w:val="bullet"/>
-      <w:lvlText w:val=""/>
-      <w:lvlJc w:val="left"/>
-      <w:pPr>
-        <w:tabs>
-          <w:tab w:val="num" w:pos="3600"/>
-        </w:tabs>
-        <w:ind w:left="3600" w:hanging="360"/>
-      </w:pPr>
-      <w:rPr>
-        <w:rFonts w:ascii="Wingdings" w:hAnsi="Wingdings" w:hint="default"/>
-        <w:sz w:val="20"/>
-      </w:rPr>
-    </w:lvl>
-    <w:lvl w:ilvl="5" w:tentative="1">
-      <w:start w:val="1"/>
-      <w:numFmt w:val="bullet"/>
-      <w:lvlText w:val=""/>
-      <w:lvlJc w:val="left"/>
-      <w:pPr>
-        <w:tabs>
-          <w:tab w:val="num" w:pos="4320"/>
-        </w:tabs>
-        <w:ind w:left="4320" w:hanging="360"/>
-      </w:pPr>
-      <w:rPr>
-        <w:rFonts w:ascii="Wingdings" w:hAnsi="Wingdings" w:hint="default"/>
-        <w:sz w:val="20"/>
-      </w:rPr>
-    </w:lvl>
-    <w:lvl w:ilvl="6" w:tentative="1">
-      <w:start w:val="1"/>
-      <w:numFmt w:val="bullet"/>
-      <w:lvlText w:val=""/>
-      <w:lvlJc w:val="left"/>
-      <w:pPr>
-        <w:tabs>
-          <w:tab w:val="num" w:pos="5040"/>
-        </w:tabs>
-        <w:ind w:left="5040" w:hanging="360"/>
-      </w:pPr>
-      <w:rPr>
-        <w:rFonts w:ascii="Wingdings" w:hAnsi="Wingdings" w:hint="default"/>
-        <w:sz w:val="20"/>
-      </w:rPr>
-    </w:lvl>
-    <w:lvl w:ilvl="7" w:tentative="1">
-      <w:start w:val="1"/>
-      <w:numFmt w:val="bullet"/>
-      <w:lvlText w:val=""/>
-      <w:lvlJc w:val="left"/>
-      <w:pPr>
-        <w:tabs>
-          <w:tab w:val="num" w:pos="5760"/>
-        </w:tabs>
-        <w:ind w:left="5760" w:hanging="360"/>
-      </w:pPr>
-      <w:rPr>
-        <w:rFonts w:ascii="Wingdings" w:hAnsi="Wingdings" w:hint="default"/>
-        <w:sz w:val="20"/>
-      </w:rPr>
-    </w:lvl>
-    <w:lvl w:ilvl="8" w:tentative="1">
-      <w:start w:val="1"/>
-      <w:numFmt w:val="bullet"/>
-      <w:lvlText w:val=""/>
-      <w:lvlJc w:val="left"/>
-      <w:pPr>
-        <w:tabs>
-          <w:tab w:val="num" w:pos="6480"/>
-        </w:tabs>
-        <w:ind w:left="6480" w:hanging="360"/>
-      </w:pPr>
-      <w:rPr>
-        <w:rFonts w:ascii="Wingdings" w:hAnsi="Wingdings" w:hint="default"/>
-        <w:sz w:val="20"/>
-      </w:rPr>
-    </w:lvl>
-  </w:abstractNum>
-  <w:abstractNum w:abstractNumId="23" w15:restartNumberingAfterBreak="0">
+  <w:abstractNum w:abstractNumId="25" w15:restartNumberingAfterBreak="0">
     <w:nsid w:val="566825EA"/>
     <w:multiLevelType w:val="hybridMultilevel"/>
     <w:tmpl w:val="791E0578"/>
@@ -3861,7 +4666,7 @@
       </w:rPr>
     </w:lvl>
   </w:abstractNum>
-  <w:abstractNum w:abstractNumId="24" w15:restartNumberingAfterBreak="0">
+  <w:abstractNum w:abstractNumId="26" w15:restartNumberingAfterBreak="0">
     <w:nsid w:val="5D5418B9"/>
     <w:multiLevelType w:val="multilevel"/>
     <w:tmpl w:val="04090023"/>
@@ -3948,7 +4753,7 @@
       </w:pPr>
     </w:lvl>
   </w:abstractNum>
-  <w:abstractNum w:abstractNumId="25" w15:restartNumberingAfterBreak="0">
+  <w:abstractNum w:abstractNumId="27" w15:restartNumberingAfterBreak="0">
     <w:nsid w:val="64E15559"/>
     <w:multiLevelType w:val="hybridMultilevel"/>
     <w:tmpl w:val="46E4EE38"/>
@@ -4034,7 +4839,7 @@
       </w:pPr>
     </w:lvl>
   </w:abstractNum>
-  <w:abstractNum w:abstractNumId="26" w15:restartNumberingAfterBreak="0">
+  <w:abstractNum w:abstractNumId="28" w15:restartNumberingAfterBreak="0">
     <w:nsid w:val="64EB6AC8"/>
     <w:multiLevelType w:val="hybridMultilevel"/>
     <w:tmpl w:val="1E6A4BB0"/>
@@ -4120,7 +4925,7 @@
       </w:pPr>
     </w:lvl>
   </w:abstractNum>
-  <w:abstractNum w:abstractNumId="27" w15:restartNumberingAfterBreak="0">
+  <w:abstractNum w:abstractNumId="29" w15:restartNumberingAfterBreak="0">
     <w:nsid w:val="658726F7"/>
     <w:multiLevelType w:val="multilevel"/>
     <w:tmpl w:val="0409001D"/>
@@ -4206,7 +5011,7 @@
       </w:pPr>
     </w:lvl>
   </w:abstractNum>
-  <w:abstractNum w:abstractNumId="28" w15:restartNumberingAfterBreak="0">
+  <w:abstractNum w:abstractNumId="30" w15:restartNumberingAfterBreak="0">
     <w:nsid w:val="78790137"/>
     <w:multiLevelType w:val="hybridMultilevel"/>
     <w:tmpl w:val="B192B76E"/>
@@ -4296,7 +5101,7 @@
       </w:pPr>
     </w:lvl>
   </w:abstractNum>
-  <w:abstractNum w:abstractNumId="29" w15:restartNumberingAfterBreak="0">
+  <w:abstractNum w:abstractNumId="31" w15:restartNumberingAfterBreak="0">
     <w:nsid w:val="7CD72508"/>
     <w:multiLevelType w:val="multilevel"/>
     <w:tmpl w:val="0409001F"/>
@@ -4382,7 +5187,7 @@
       </w:pPr>
     </w:lvl>
   </w:abstractNum>
-  <w:abstractNum w:abstractNumId="30" w15:restartNumberingAfterBreak="0">
+  <w:abstractNum w:abstractNumId="32" w15:restartNumberingAfterBreak="0">
     <w:nsid w:val="7EDF06D9"/>
     <w:multiLevelType w:val="multilevel"/>
     <w:tmpl w:val="CE88D47A"/>
@@ -4538,7 +5343,7 @@
     <w:abstractNumId w:val="7"/>
   </w:num>
   <w:num w:numId="3" w16cid:durableId="95249885">
-    <w:abstractNumId w:val="25"/>
+    <w:abstractNumId w:val="27"/>
   </w:num>
   <w:num w:numId="4" w16cid:durableId="1873223083">
     <w:abstractNumId w:val="10"/>
@@ -4574,82 +5379,82 @@
     </w:lvlOverride>
   </w:num>
   <w:num w:numId="10" w16cid:durableId="848522328">
+    <w:abstractNumId w:val="21"/>
+  </w:num>
+  <w:num w:numId="11" w16cid:durableId="1685132291">
+    <w:abstractNumId w:val="28"/>
+  </w:num>
+  <w:num w:numId="12" w16cid:durableId="821853252">
+    <w:abstractNumId w:val="23"/>
+  </w:num>
+  <w:num w:numId="13" w16cid:durableId="38864597">
     <w:abstractNumId w:val="19"/>
   </w:num>
-  <w:num w:numId="11" w16cid:durableId="1685132291">
-    <w:abstractNumId w:val="26"/>
-  </w:num>
-  <w:num w:numId="12" w16cid:durableId="821853252">
-    <w:abstractNumId w:val="21"/>
-  </w:num>
-  <w:num w:numId="13" w16cid:durableId="38864597">
-    <w:abstractNumId w:val="17"/>
-  </w:num>
   <w:num w:numId="14" w16cid:durableId="544147822">
-    <w:abstractNumId w:val="17"/>
+    <w:abstractNumId w:val="19"/>
     <w:lvlOverride w:ilvl="0">
       <w:startOverride w:val="1"/>
     </w:lvlOverride>
   </w:num>
   <w:num w:numId="15" w16cid:durableId="2059694756">
-    <w:abstractNumId w:val="17"/>
+    <w:abstractNumId w:val="19"/>
     <w:lvlOverride w:ilvl="0">
       <w:startOverride w:val="1"/>
     </w:lvlOverride>
   </w:num>
   <w:num w:numId="16" w16cid:durableId="1410038102">
-    <w:abstractNumId w:val="17"/>
+    <w:abstractNumId w:val="19"/>
     <w:lvlOverride w:ilvl="0">
       <w:startOverride w:val="1"/>
     </w:lvlOverride>
   </w:num>
   <w:num w:numId="17" w16cid:durableId="1595286664">
-    <w:abstractNumId w:val="13"/>
+    <w:abstractNumId w:val="14"/>
   </w:num>
   <w:num w:numId="18" w16cid:durableId="420375719">
-    <w:abstractNumId w:val="17"/>
+    <w:abstractNumId w:val="19"/>
     <w:lvlOverride w:ilvl="0">
       <w:startOverride w:val="1"/>
     </w:lvlOverride>
   </w:num>
   <w:num w:numId="19" w16cid:durableId="372734146">
-    <w:abstractNumId w:val="17"/>
+    <w:abstractNumId w:val="19"/>
     <w:lvlOverride w:ilvl="0">
       <w:startOverride w:val="1"/>
     </w:lvlOverride>
   </w:num>
   <w:num w:numId="20" w16cid:durableId="2006472482">
-    <w:abstractNumId w:val="17"/>
+    <w:abstractNumId w:val="19"/>
     <w:lvlOverride w:ilvl="0">
       <w:startOverride w:val="1"/>
     </w:lvlOverride>
   </w:num>
   <w:num w:numId="21" w16cid:durableId="2078017861">
-    <w:abstractNumId w:val="18"/>
+    <w:abstractNumId w:val="20"/>
   </w:num>
   <w:num w:numId="22" w16cid:durableId="991517696">
-    <w:abstractNumId w:val="17"/>
+    <w:abstractNumId w:val="19"/>
     <w:lvlOverride w:ilvl="0">
       <w:startOverride w:val="1"/>
     </w:lvlOverride>
   </w:num>
   <w:num w:numId="23" w16cid:durableId="1625844949">
-    <w:abstractNumId w:val="17"/>
+    <w:abstractNumId w:val="19"/>
     <w:lvlOverride w:ilvl="0">
       <w:startOverride w:val="1"/>
     </w:lvlOverride>
   </w:num>
   <w:num w:numId="24" w16cid:durableId="1198813506">
-    <w:abstractNumId w:val="28"/>
+    <w:abstractNumId w:val="30"/>
   </w:num>
   <w:num w:numId="25" w16cid:durableId="128017191">
-    <w:abstractNumId w:val="29"/>
+    <w:abstractNumId w:val="31"/>
   </w:num>
   <w:num w:numId="26" w16cid:durableId="1389458091">
-    <w:abstractNumId w:val="15"/>
+    <w:abstractNumId w:val="17"/>
   </w:num>
   <w:num w:numId="27" w16cid:durableId="479076447">
-    <w:abstractNumId w:val="20"/>
+    <w:abstractNumId w:val="22"/>
   </w:num>
   <w:num w:numId="28" w16cid:durableId="971059176">
     <w:abstractNumId w:val="6"/>
@@ -4679,28 +5484,34 @@
     <w:abstractNumId w:val="11"/>
   </w:num>
   <w:num w:numId="37" w16cid:durableId="63378398">
-    <w:abstractNumId w:val="27"/>
+    <w:abstractNumId w:val="29"/>
   </w:num>
   <w:num w:numId="38" w16cid:durableId="317079673">
+    <w:abstractNumId w:val="26"/>
+  </w:num>
+  <w:num w:numId="39" w16cid:durableId="1230650422">
+    <w:abstractNumId w:val="25"/>
+  </w:num>
+  <w:num w:numId="40" w16cid:durableId="1078676367">
+    <w:abstractNumId w:val="18"/>
+  </w:num>
+  <w:num w:numId="41" w16cid:durableId="1917081793">
+    <w:abstractNumId w:val="32"/>
+  </w:num>
+  <w:num w:numId="42" w16cid:durableId="2052149981">
+    <w:abstractNumId w:val="16"/>
+  </w:num>
+  <w:num w:numId="43" w16cid:durableId="756101261">
+    <w:abstractNumId w:val="13"/>
+  </w:num>
+  <w:num w:numId="44" w16cid:durableId="1505824222">
     <w:abstractNumId w:val="24"/>
   </w:num>
-  <w:num w:numId="39" w16cid:durableId="1230650422">
-    <w:abstractNumId w:val="23"/>
+  <w:num w:numId="45" w16cid:durableId="999962154">
+    <w:abstractNumId w:val="15"/>
   </w:num>
-  <w:num w:numId="40" w16cid:durableId="1078676367">
-    <w:abstractNumId w:val="16"/>
-  </w:num>
-  <w:num w:numId="41" w16cid:durableId="1917081793">
-    <w:abstractNumId w:val="30"/>
-  </w:num>
-  <w:num w:numId="42" w16cid:durableId="2052149981">
-    <w:abstractNumId w:val="14"/>
-  </w:num>
-  <w:num w:numId="43" w16cid:durableId="756101261">
+  <w:num w:numId="46" w16cid:durableId="214658503">
     <w:abstractNumId w:val="12"/>
-  </w:num>
-  <w:num w:numId="44" w16cid:durableId="1505824222">
-    <w:abstractNumId w:val="22"/>
   </w:num>
 </w:numbering>
 </file>
@@ -6717,9 +7528,9 @@
     <w:compatSetting w:name="useWord2013TrackBottomHyphenation" w:uri="http://schemas.microsoft.com/office/word" w:val="0"/>
   </w:compat>
   <w:rsids>
-    <w:rsidRoot w:val="00D44C53"/>
+    <w:rsidRoot w:val="00EB7797"/>
     <w:rsid w:val="007D202E"/>
-    <w:rsid w:val="00D44C53"/>
+    <w:rsid w:val="00EB7797"/>
   </w:rsids>
   <m:mathPr>
     <m:mathFont m:val="Cambria Math"/>

</xml_diff>

<commit_message>
Improved word doc formatting and extension of content
</commit_message>
<xml_diff>
--- a/ARTIFICAL INTELLIGENCE.docx
+++ b/ARTIFICAL INTELLIGENCE.docx
@@ -95,13 +95,8 @@
         <w:t xml:space="preserve"> on Rule Based AI. What is Rule Based AI?</w:t>
       </w:r>
       <w:r>
-        <w:t xml:space="preserve"> “A system designed to achieve artificial intelligence (AI) via a model solely based on predetermined rules is known as a rule-based AI system</w:t>
-      </w:r>
-      <w:proofErr w:type="gramStart"/>
-      <w:r>
-        <w:t>.”(</w:t>
-      </w:r>
-      <w:proofErr w:type="gramEnd"/>
+        <w:t xml:space="preserve"> “A system designed to achieve artificial intelligence (AI) via a model solely based on predetermined rules is known as a rule-based AI system.”(</w:t>
+      </w:r>
       <w:r>
         <w:t xml:space="preserve">Mario </w:t>
       </w:r>
@@ -120,15 +115,7 @@
         <w:t xml:space="preserve"> </w:t>
       </w:r>
       <w:r>
-        <w:t xml:space="preserve">. This method of Operation is very successful and hence been used in many </w:t>
-      </w:r>
-      <w:proofErr w:type="gramStart"/>
-      <w:r>
-        <w:t>formats</w:t>
-      </w:r>
-      <w:proofErr w:type="gramEnd"/>
-      <w:r>
-        <w:t xml:space="preserve"> but its predominant utility is data </w:t>
+        <w:t xml:space="preserve">. This method of Operation is very successful and hence been used in many formats but its predominant utility is data </w:t>
       </w:r>
       <w:r>
         <w:t>manipulation</w:t>
@@ -170,15 +157,7 @@
         <w:t xml:space="preserve">With These Utilizations in mind and its predominant strength of data manipulation I believe there is potential for this AI model to have success within the Medical Field more specifically in the use of determining potential patients with heart disease </w:t>
       </w:r>
       <w:r>
-        <w:t xml:space="preserve">via Common attributions like </w:t>
-      </w:r>
-      <w:proofErr w:type="gramStart"/>
-      <w:r>
-        <w:t>Age ,</w:t>
-      </w:r>
-      <w:proofErr w:type="gramEnd"/>
-      <w:r>
-        <w:t xml:space="preserve"> Chest Pain , Blood Pressure , Cholesterol , ECG and more.</w:t>
+        <w:t>via Common attributions like Age , Chest Pain , Blood Pressure , Cholesterol , ECG and more.</w:t>
       </w:r>
     </w:p>
     <w:p>
@@ -752,27 +731,13 @@
         <w:rPr>
           <w:lang w:val="en-GB"/>
         </w:rPr>
-        <w:t xml:space="preserve">an extra component known </w:t>
-      </w:r>
-      <w:proofErr w:type="gramStart"/>
-      <w:r>
-        <w:rPr>
-          <w:lang w:val="en-GB"/>
-        </w:rPr>
-        <w:t xml:space="preserve">as </w:t>
-      </w:r>
-      <w:r>
-        <w:rPr>
-          <w:lang w:val="en-GB"/>
-        </w:rPr>
-        <w:t xml:space="preserve"> Working</w:t>
-      </w:r>
-      <w:proofErr w:type="gramEnd"/>
-      <w:r>
-        <w:rPr>
-          <w:lang w:val="en-GB"/>
-        </w:rPr>
-        <w:t xml:space="preserve"> Memory to temporarily store </w:t>
+        <w:t xml:space="preserve">an extra component known as </w:t>
+      </w:r>
+      <w:r>
+        <w:rPr>
+          <w:lang w:val="en-GB"/>
+        </w:rPr>
+        <w:t xml:space="preserve"> Working Memory to temporarily store </w:t>
       </w:r>
       <w:r>
         <w:rPr>
@@ -1101,19 +1066,11 @@
           <w:lang w:val="en-GB"/>
         </w:rPr>
       </w:pPr>
-      <w:proofErr w:type="gramStart"/>
-      <w:r>
-        <w:rPr>
-          <w:lang w:val="en-GB"/>
-        </w:rPr>
-        <w:t>However</w:t>
-      </w:r>
-      <w:proofErr w:type="gramEnd"/>
-      <w:r>
-        <w:rPr>
-          <w:lang w:val="en-GB"/>
-        </w:rPr>
-        <w:t xml:space="preserve"> before we can begin we must determine what Format of Rule Based AI would be most suitable towards our goal of determining potential patients that could be susceptible to heart Disease</w:t>
+      <w:r>
+        <w:rPr>
+          <w:lang w:val="en-GB"/>
+        </w:rPr>
+        <w:t>However before we can begin we must determine what Format of Rule Based AI would be most suitable towards our goal of determining potential patients that could be susceptible to heart Disease</w:t>
       </w:r>
     </w:p>
     <w:p>
@@ -1533,61 +1490,53 @@
     </w:p>
     <w:p>
       <w:r>
-        <w:t xml:space="preserve">Within this Section we </w:t>
-      </w:r>
-      <w:r>
-        <w:t>will be implementing and applying</w:t>
-      </w:r>
-      <w:r>
-        <w:t xml:space="preserve"> ou</w:t>
-      </w:r>
-      <w:r>
-        <w:t>r</w:t>
-      </w:r>
-      <w:r>
-        <w:t xml:space="preserve"> current Understanding in context to Rule Based AI systems and our goal</w:t>
-      </w:r>
-      <w:r>
-        <w:t xml:space="preserve">. With these in mind we must first gather a dataset that is best suited to our needs. With potential Heart Disease patients the main Factors to evaluate a potential risk our </w:t>
-      </w:r>
-      <w:proofErr w:type="gramStart"/>
-      <w:r>
-        <w:t>Age ,</w:t>
-      </w:r>
-      <w:proofErr w:type="gramEnd"/>
-      <w:r>
-        <w:t xml:space="preserve"> Blood Pressure , Cholesterol , chest pain type , blood sugar and Resting ECG. A dataset I find on the web via Kaggle has these Factors, and patient data consisting of over</w:t>
-      </w:r>
-    </w:p>
-    <w:p>
-      <w:r>
-        <w:t xml:space="preserve">1026 patients and whether these patients got </w:t>
-      </w:r>
-      <w:proofErr w:type="gramStart"/>
-      <w:r>
-        <w:t>heart Disease</w:t>
-      </w:r>
-      <w:proofErr w:type="gramEnd"/>
-      <w:r>
-        <w:t xml:space="preserve"> or not, We can set this outcome as our target so that we can assess the accuracy of our Rule set</w:t>
-      </w:r>
-      <w:r>
-        <w:t xml:space="preserve"> This allows </w:t>
-      </w:r>
-      <w:r>
-        <w:t>us to implement a Confusion Matrix</w:t>
-      </w:r>
-    </w:p>
-    <w:p>
-      <w:pPr>
-        <w:pStyle w:val="ListParagraph"/>
+        <w:t>Within this Section we will be implementing and applying our current Understanding in context to Rule Based AI systems and our goal. With these in mind we must first gather a dataset that is best suited to our needs. With potential Heart Disease patients the main Factors to evaluate a potential risk our Age , Blood Pressure , Cholesterol , chest pain type , blood sugar and Resting ECG. A dataset I found on the web via Kaggle has these Factors, and patient data consisting of over</w:t>
+      </w:r>
+    </w:p>
+    <w:p>
+      <w:r>
+        <w:t>1026 patients and whether these patients got heart Disease or not, We can set this outcome as our target so that we can assess the accuracy of our Rule set This allows us to implement a Confusion Matrix</w:t>
+      </w:r>
+    </w:p>
+    <w:p>
+      <w:pPr>
+        <w:pStyle w:val="Heading2"/>
         <w:numPr>
-          <w:ilvl w:val="1"/>
-          <w:numId w:val="40"/>
+          <w:ilvl w:val="0"/>
+          <w:numId w:val="0"/>
         </w:numPr>
-      </w:pPr>
-      <w:r>
-        <w:t xml:space="preserve">A confusion matrix is a matrix that summarizes the performance of a model based on a set of test data </w:t>
+        <w:rPr>
+          <w:b/>
+          <w:bCs/>
+          <w:lang w:val="en-GB"/>
+        </w:rPr>
+      </w:pPr>
+      <w:r>
+        <w:rPr>
+          <w:b/>
+          <w:bCs/>
+          <w:lang w:val="en-GB"/>
+        </w:rPr>
+        <w:t>Confusion Matrix</w:t>
+      </w:r>
+    </w:p>
+    <w:p>
+      <w:pPr>
+        <w:pStyle w:val="Heading2"/>
+        <w:numPr>
+          <w:ilvl w:val="0"/>
+          <w:numId w:val="0"/>
+        </w:numPr>
+        <w:ind w:left="360"/>
+        <w:rPr>
+          <w:lang w:val="en-GB"/>
+        </w:rPr>
+      </w:pPr>
+      <w:r>
+        <w:rPr>
+          <w:lang w:val="en-GB"/>
+        </w:rPr>
+        <w:t>A confusion matrix summarizes model performance on a set of test data by comparing predictions to actual outcomes:</w:t>
       </w:r>
     </w:p>
     <w:tbl>
@@ -1678,510 +1627,6 @@
         </w:tc>
       </w:tr>
     </w:tbl>
-    <w:p/>
-    <w:p>
-      <w:r>
-        <w:t>This use of a confusion matrix allows us to be able to compare our Rule set</w:t>
-      </w:r>
-      <w:r>
-        <w:t xml:space="preserve"> results and determine the accuracy in comparison to the Actual results</w:t>
-      </w:r>
-    </w:p>
-    <w:p>
-      <w:r>
-        <w:t>RULE SET APPROACH</w:t>
-      </w:r>
-    </w:p>
-    <w:p>
-      <w:r>
-        <w:t xml:space="preserve">With these Considering this we now must determine </w:t>
-      </w:r>
-      <w:proofErr w:type="gramStart"/>
-      <w:r>
-        <w:t>whether or not</w:t>
-      </w:r>
-      <w:proofErr w:type="gramEnd"/>
-      <w:r>
-        <w:t xml:space="preserve"> Forward Chaining or Backward Chaining would be seen as most effective. Well within diagnostics a </w:t>
-      </w:r>
-      <w:proofErr w:type="gramStart"/>
-      <w:r>
-        <w:t>patients symptoms</w:t>
-      </w:r>
-      <w:proofErr w:type="gramEnd"/>
-      <w:r>
-        <w:t xml:space="preserve"> leads to a conclusion, hence making this form of thinking forward Chaining. </w:t>
-      </w:r>
-      <w:proofErr w:type="gramStart"/>
-      <w:r>
-        <w:t>However</w:t>
-      </w:r>
-      <w:proofErr w:type="gramEnd"/>
-      <w:r>
-        <w:t xml:space="preserve"> the patients that we are assessing </w:t>
-      </w:r>
-      <w:r>
-        <w:t>do not have displayed systems and instead we must approach via a hypothetical approach to be able to refute a potential condition of heart disease.</w:t>
-      </w:r>
-    </w:p>
-    <w:p/>
-    <w:p>
-      <w:r>
-        <w:t xml:space="preserve">Now that we have decided on backward </w:t>
-      </w:r>
-      <w:proofErr w:type="gramStart"/>
-      <w:r>
-        <w:t>chaining  we</w:t>
-      </w:r>
-      <w:proofErr w:type="gramEnd"/>
-      <w:r>
-        <w:t xml:space="preserve"> now just need to formulate rule sets that determine if you have a potential risk to have a heart disease, with my prior knowledge of philosophy I came up with an intriguing idea for two different ruleset. The goal is to determine if the user has heart disease however, we can approach this in two different formats. Positively and negatively. We can focus on ruling out what causes heart disease </w:t>
-      </w:r>
-      <w:proofErr w:type="spellStart"/>
-      <w:r>
-        <w:t>ie</w:t>
-      </w:r>
-      <w:proofErr w:type="spellEnd"/>
-      <w:r>
-        <w:t xml:space="preserve"> positively returning results that link towards an increased risk. And </w:t>
-      </w:r>
-      <w:proofErr w:type="gramStart"/>
-      <w:r>
-        <w:t>secondly</w:t>
-      </w:r>
-      <w:proofErr w:type="gramEnd"/>
-      <w:r>
-        <w:t xml:space="preserve"> we can focus on ruling out </w:t>
-      </w:r>
-      <w:r>
-        <w:t xml:space="preserve">what doesn’t cause hearts disease </w:t>
-      </w:r>
-      <w:proofErr w:type="spellStart"/>
-      <w:r>
-        <w:t>ie</w:t>
-      </w:r>
-      <w:proofErr w:type="spellEnd"/>
-      <w:r>
-        <w:t xml:space="preserve"> negatively returning what doesn’t link towards an increased risk. With these two in </w:t>
-      </w:r>
-      <w:proofErr w:type="gramStart"/>
-      <w:r>
-        <w:t>mind</w:t>
-      </w:r>
-      <w:proofErr w:type="gramEnd"/>
-      <w:r>
-        <w:t xml:space="preserve"> we can design our rule sets.</w:t>
-      </w:r>
-    </w:p>
-    <w:p>
-      <w:r>
-        <w:lastRenderedPageBreak/>
-        <w:t>RULE SET DESIGN &amp; IMPLEMENTATION</w:t>
-      </w:r>
-    </w:p>
-    <w:p>
-      <w:r>
-        <w:t>Positive Return Rule sets</w:t>
-      </w:r>
-    </w:p>
-    <w:p>
-      <w:pPr>
-        <w:pStyle w:val="ListParagraph"/>
-        <w:numPr>
-          <w:ilvl w:val="1"/>
-          <w:numId w:val="40"/>
-        </w:numPr>
-      </w:pPr>
-      <w:r>
-        <w:t xml:space="preserve">Chest Pain and </w:t>
-      </w:r>
-      <w:proofErr w:type="spellStart"/>
-      <w:r>
-        <w:t>Coloured</w:t>
-      </w:r>
-      <w:proofErr w:type="spellEnd"/>
-      <w:r>
-        <w:t xml:space="preserve"> Blood </w:t>
-      </w:r>
-      <w:proofErr w:type="gramStart"/>
-      <w:r>
-        <w:t>Vessels  and</w:t>
-      </w:r>
-      <w:proofErr w:type="gramEnd"/>
-      <w:r>
-        <w:t xml:space="preserve"> </w:t>
-      </w:r>
-      <w:proofErr w:type="spellStart"/>
-      <w:r>
-        <w:t>oldpeak</w:t>
-      </w:r>
-      <w:proofErr w:type="spellEnd"/>
-      <w:r>
-        <w:t xml:space="preserve"> and slope</w:t>
-      </w:r>
-    </w:p>
-    <w:p>
-      <w:pPr>
-        <w:pStyle w:val="ListParagraph"/>
-        <w:numPr>
-          <w:ilvl w:val="2"/>
-          <w:numId w:val="40"/>
-        </w:numPr>
-      </w:pPr>
-      <w:r>
-        <w:t>Return 1</w:t>
-      </w:r>
-    </w:p>
-    <w:p>
-      <w:pPr>
-        <w:pStyle w:val="ListParagraph"/>
-        <w:numPr>
-          <w:ilvl w:val="1"/>
-          <w:numId w:val="40"/>
-        </w:numPr>
-      </w:pPr>
-      <w:r>
-        <w:t xml:space="preserve">Chest Pain and Blood Sugar and </w:t>
-      </w:r>
-      <w:proofErr w:type="spellStart"/>
-      <w:r>
-        <w:t>Cholestorol</w:t>
-      </w:r>
-      <w:proofErr w:type="spellEnd"/>
-      <w:r>
-        <w:t xml:space="preserve"> and resting ECG</w:t>
-      </w:r>
-    </w:p>
-    <w:p>
-      <w:pPr>
-        <w:pStyle w:val="ListParagraph"/>
-        <w:numPr>
-          <w:ilvl w:val="2"/>
-          <w:numId w:val="40"/>
-        </w:numPr>
-      </w:pPr>
-      <w:r>
-        <w:t>Return 1</w:t>
-      </w:r>
-    </w:p>
-    <w:p>
-      <w:pPr>
-        <w:pStyle w:val="ListParagraph"/>
-        <w:numPr>
-          <w:ilvl w:val="1"/>
-          <w:numId w:val="40"/>
-        </w:numPr>
-      </w:pPr>
-      <w:r>
-        <w:t xml:space="preserve">Chest Pain and </w:t>
-      </w:r>
-      <w:proofErr w:type="spellStart"/>
-      <w:r>
-        <w:t>Coloured</w:t>
-      </w:r>
-      <w:proofErr w:type="spellEnd"/>
-      <w:r>
-        <w:t xml:space="preserve"> Blood Vessels and slope and </w:t>
-      </w:r>
-      <w:proofErr w:type="spellStart"/>
-      <w:r>
-        <w:t>Cholestorol</w:t>
-      </w:r>
-      <w:proofErr w:type="spellEnd"/>
-    </w:p>
-    <w:p>
-      <w:pPr>
-        <w:pStyle w:val="ListParagraph"/>
-        <w:numPr>
-          <w:ilvl w:val="2"/>
-          <w:numId w:val="40"/>
-        </w:numPr>
-      </w:pPr>
-      <w:r>
-        <w:t>Return 1</w:t>
-      </w:r>
-    </w:p>
-    <w:p>
-      <w:pPr>
-        <w:pStyle w:val="ListParagraph"/>
-        <w:numPr>
-          <w:ilvl w:val="1"/>
-          <w:numId w:val="40"/>
-        </w:numPr>
-      </w:pPr>
-      <w:r>
-        <w:t>Anything else</w:t>
-      </w:r>
-    </w:p>
-    <w:p>
-      <w:pPr>
-        <w:pStyle w:val="ListParagraph"/>
-        <w:numPr>
-          <w:ilvl w:val="2"/>
-          <w:numId w:val="40"/>
-        </w:numPr>
-      </w:pPr>
-      <w:r>
-        <w:t>Return 0</w:t>
-      </w:r>
-    </w:p>
-    <w:p/>
-    <w:p>
-      <w:pPr>
-        <w:pStyle w:val="Heading1"/>
-        <w:keepNext/>
-      </w:pPr>
-      <w:r>
-        <w:t>RESULTS</w:t>
-      </w:r>
-    </w:p>
-    <w:p>
-      <w:pPr>
-        <w:pStyle w:val="Heading2"/>
-        <w:keepNext/>
-        <w:numPr>
-          <w:ilvl w:val="0"/>
-          <w:numId w:val="21"/>
-        </w:numPr>
-      </w:pPr>
-      <w:sdt>
-        <w:sdtPr>
-          <w:alias w:val="Support:"/>
-          <w:tag w:val="Support:"/>
-          <w:id w:val="1814134083"/>
-          <w:placeholder>
-            <w:docPart w:val="F7F1BAAB21E24E24B12C6E9F49CE095E"/>
-          </w:placeholder>
-          <w:temporary/>
-          <w:showingPlcHdr/>
-          <w15:appearance w15:val="hidden"/>
-        </w:sdtPr>
-        <w:sdtContent>
-          <w:r>
-            <w:rPr>
-              <w:lang w:val="en-GB" w:bidi="en-GB"/>
-            </w:rPr>
-            <w:t>Support</w:t>
-          </w:r>
-        </w:sdtContent>
-      </w:sdt>
-    </w:p>
-    <w:p>
-      <w:pPr>
-        <w:pStyle w:val="Heading3"/>
-        <w:numPr>
-          <w:ilvl w:val="0"/>
-          <w:numId w:val="22"/>
-        </w:numPr>
-      </w:pPr>
-      <w:sdt>
-        <w:sdtPr>
-          <w:alias w:val="Example:"/>
-          <w:tag w:val="Example:"/>
-          <w:id w:val="1174375213"/>
-          <w:placeholder>
-            <w:docPart w:val="7AE46531F0D64CF59569D21F735DDB5E"/>
-          </w:placeholder>
-          <w:temporary/>
-          <w:showingPlcHdr/>
-          <w15:appearance w15:val="hidden"/>
-        </w:sdtPr>
-        <w:sdtContent>
-          <w:r>
-            <w:rPr>
-              <w:lang w:val="en-GB" w:bidi="en-GB"/>
-            </w:rPr>
-            <w:t>Example</w:t>
-          </w:r>
-        </w:sdtContent>
-      </w:sdt>
-    </w:p>
-    <w:p>
-      <w:pPr>
-        <w:pStyle w:val="Heading3"/>
-      </w:pPr>
-      <w:sdt>
-        <w:sdtPr>
-          <w:alias w:val="Example:"/>
-          <w:tag w:val="Example:"/>
-          <w:id w:val="9504658"/>
-          <w:placeholder>
-            <w:docPart w:val="C36200665E0745BDBD8D5E3FF3984169"/>
-          </w:placeholder>
-          <w:temporary/>
-          <w:showingPlcHdr/>
-          <w15:appearance w15:val="hidden"/>
-        </w:sdtPr>
-        <w:sdtContent>
-          <w:r>
-            <w:rPr>
-              <w:lang w:val="en-GB" w:bidi="en-GB"/>
-            </w:rPr>
-            <w:t>Example</w:t>
-          </w:r>
-        </w:sdtContent>
-      </w:sdt>
-    </w:p>
-    <w:p>
-      <w:pPr>
-        <w:pStyle w:val="Heading2"/>
-        <w:numPr>
-          <w:ilvl w:val="0"/>
-          <w:numId w:val="21"/>
-        </w:numPr>
-      </w:pPr>
-      <w:sdt>
-        <w:sdtPr>
-          <w:alias w:val="Support:"/>
-          <w:tag w:val="Support:"/>
-          <w:id w:val="-1316572370"/>
-          <w:placeholder>
-            <w:docPart w:val="0711D653DE2C4D5493C42597E41403B0"/>
-          </w:placeholder>
-          <w:temporary/>
-          <w:showingPlcHdr/>
-          <w15:appearance w15:val="hidden"/>
-        </w:sdtPr>
-        <w:sdtContent>
-          <w:r>
-            <w:rPr>
-              <w:lang w:val="en-GB" w:bidi="en-GB"/>
-            </w:rPr>
-            <w:t>Support</w:t>
-          </w:r>
-        </w:sdtContent>
-      </w:sdt>
-    </w:p>
-    <w:p>
-      <w:pPr>
-        <w:pStyle w:val="Heading3"/>
-        <w:numPr>
-          <w:ilvl w:val="0"/>
-          <w:numId w:val="14"/>
-        </w:numPr>
-      </w:pPr>
-      <w:sdt>
-        <w:sdtPr>
-          <w:alias w:val="Example:"/>
-          <w:tag w:val="Example:"/>
-          <w:id w:val="1030073003"/>
-          <w:placeholder>
-            <w:docPart w:val="6F9B2A1D1BB041D9BE1E4C31DC4CDD9F"/>
-          </w:placeholder>
-          <w:temporary/>
-          <w:showingPlcHdr/>
-          <w15:appearance w15:val="hidden"/>
-        </w:sdtPr>
-        <w:sdtContent>
-          <w:r>
-            <w:rPr>
-              <w:lang w:val="en-GB" w:bidi="en-GB"/>
-            </w:rPr>
-            <w:t>Example</w:t>
-          </w:r>
-        </w:sdtContent>
-      </w:sdt>
-    </w:p>
-    <w:p>
-      <w:pPr>
-        <w:pStyle w:val="Heading3"/>
-      </w:pPr>
-      <w:sdt>
-        <w:sdtPr>
-          <w:alias w:val="Example:"/>
-          <w:tag w:val="Example:"/>
-          <w:id w:val="-1736781703"/>
-          <w:placeholder>
-            <w:docPart w:val="E83C0B0E546943C096E2833893484231"/>
-          </w:placeholder>
-          <w:temporary/>
-          <w:showingPlcHdr/>
-          <w15:appearance w15:val="hidden"/>
-        </w:sdtPr>
-        <w:sdtContent>
-          <w:r>
-            <w:rPr>
-              <w:lang w:val="en-GB" w:bidi="en-GB"/>
-            </w:rPr>
-            <w:t>Example</w:t>
-          </w:r>
-        </w:sdtContent>
-      </w:sdt>
-    </w:p>
-    <w:p>
-      <w:pPr>
-        <w:pStyle w:val="Heading2"/>
-        <w:numPr>
-          <w:ilvl w:val="0"/>
-          <w:numId w:val="21"/>
-        </w:numPr>
-      </w:pPr>
-      <w:sdt>
-        <w:sdtPr>
-          <w:alias w:val="Support:"/>
-          <w:tag w:val="Support:"/>
-          <w:id w:val="130377325"/>
-          <w:placeholder>
-            <w:docPart w:val="078841E33A6F4DB7B3CEF91034D2CC75"/>
-          </w:placeholder>
-          <w:temporary/>
-          <w:showingPlcHdr/>
-          <w15:appearance w15:val="hidden"/>
-        </w:sdtPr>
-        <w:sdtContent>
-          <w:r>
-            <w:rPr>
-              <w:lang w:val="en-GB" w:bidi="en-GB"/>
-            </w:rPr>
-            <w:t>Support</w:t>
-          </w:r>
-        </w:sdtContent>
-      </w:sdt>
-    </w:p>
-    <w:p>
-      <w:pPr>
-        <w:pStyle w:val="Heading3"/>
-        <w:numPr>
-          <w:ilvl w:val="0"/>
-          <w:numId w:val="23"/>
-        </w:numPr>
-      </w:pPr>
-      <w:sdt>
-        <w:sdtPr>
-          <w:alias w:val="Example:"/>
-          <w:tag w:val="Example:"/>
-          <w:id w:val="1765349850"/>
-          <w:placeholder>
-            <w:docPart w:val="00E362894A6F4F208F16CD889A43799A"/>
-          </w:placeholder>
-          <w:temporary/>
-          <w:showingPlcHdr/>
-          <w15:appearance w15:val="hidden"/>
-        </w:sdtPr>
-        <w:sdtContent>
-          <w:r>
-            <w:rPr>
-              <w:lang w:val="en-GB" w:bidi="en-GB"/>
-            </w:rPr>
-            <w:t>Example</w:t>
-          </w:r>
-        </w:sdtContent>
-      </w:sdt>
-    </w:p>
-    <w:p>
-      <w:pPr>
-        <w:pStyle w:val="Heading3"/>
-      </w:pPr>
-    </w:p>
-    <w:p>
-      <w:pPr>
-        <w:pStyle w:val="Heading1"/>
-        <w:keepNext/>
-      </w:pPr>
-      <w:r>
-        <w:t>RESULTS</w:t>
-      </w:r>
-    </w:p>
     <w:p>
       <w:pPr>
         <w:pStyle w:val="Heading2"/>
@@ -2189,8 +1634,1230 @@
           <w:ilvl w:val="0"/>
           <w:numId w:val="0"/>
         </w:numPr>
-        <w:ind w:left="720"/>
-      </w:pPr>
+        <w:ind w:left="360"/>
+        <w:rPr>
+          <w:lang w:val="en-GB"/>
+        </w:rPr>
+      </w:pPr>
+    </w:p>
+    <w:p>
+      <w:pPr>
+        <w:pStyle w:val="Heading2"/>
+        <w:numPr>
+          <w:ilvl w:val="0"/>
+          <w:numId w:val="0"/>
+        </w:numPr>
+        <w:ind w:left="360"/>
+        <w:rPr>
+          <w:lang w:val="en-GB"/>
+        </w:rPr>
+      </w:pPr>
+      <w:r>
+        <w:rPr>
+          <w:lang w:val="en-GB"/>
+        </w:rPr>
+        <w:t>This matrix enables us to evaluate the effectiveness of our rule set by comparing predicted outcomes with actual diagnoses.</w:t>
+      </w:r>
+    </w:p>
+    <w:p>
+      <w:pPr>
+        <w:pStyle w:val="Heading2"/>
+        <w:numPr>
+          <w:ilvl w:val="0"/>
+          <w:numId w:val="0"/>
+        </w:numPr>
+        <w:ind w:left="720" w:hanging="360"/>
+        <w:rPr>
+          <w:b/>
+          <w:bCs/>
+          <w:lang w:val="en-GB"/>
+        </w:rPr>
+      </w:pPr>
+      <w:r>
+        <w:rPr>
+          <w:b/>
+          <w:bCs/>
+          <w:lang w:val="en-GB"/>
+        </w:rPr>
+        <w:t>Rule Set Approach</w:t>
+      </w:r>
+    </w:p>
+    <w:p>
+      <w:pPr>
+        <w:pStyle w:val="Heading2"/>
+        <w:numPr>
+          <w:ilvl w:val="0"/>
+          <w:numId w:val="0"/>
+        </w:numPr>
+        <w:ind w:left="360"/>
+        <w:rPr>
+          <w:lang w:val="en-GB"/>
+        </w:rPr>
+      </w:pPr>
+      <w:r>
+        <w:rPr>
+          <w:lang w:val="en-GB"/>
+        </w:rPr>
+        <w:t xml:space="preserve">To determine the most effective </w:t>
+      </w:r>
+      <w:r>
+        <w:rPr>
+          <w:lang w:val="en-GB"/>
+        </w:rPr>
+        <w:t>Chaining</w:t>
+      </w:r>
+      <w:r>
+        <w:rPr>
+          <w:lang w:val="en-GB"/>
+        </w:rPr>
+        <w:t xml:space="preserve"> method, both forward chaining and backward chaining. In medical diagnostics, symptoms lead to conclusions</w:t>
+      </w:r>
+      <w:r>
+        <w:rPr>
+          <w:lang w:val="en-GB"/>
+        </w:rPr>
+        <w:t xml:space="preserve"> meaning</w:t>
+      </w:r>
+      <w:r>
+        <w:rPr>
+          <w:lang w:val="en-GB"/>
+        </w:rPr>
+        <w:t xml:space="preserve"> forward chaining. </w:t>
+      </w:r>
+      <w:r>
+        <w:rPr>
+          <w:lang w:val="en-GB"/>
+        </w:rPr>
+        <w:t>Is a suit for Diagnostics However</w:t>
+      </w:r>
+      <w:r>
+        <w:rPr>
+          <w:lang w:val="en-GB"/>
+        </w:rPr>
+        <w:t xml:space="preserve">, in our case, since patients do not display symptoms and require hypothesis-driven evaluation, backward chaining is more suitable. This approach involves refuting </w:t>
+      </w:r>
+      <w:proofErr w:type="spellStart"/>
+      <w:r>
+        <w:rPr>
+          <w:lang w:val="en-GB"/>
+        </w:rPr>
+        <w:t>wether</w:t>
+      </w:r>
+      <w:proofErr w:type="spellEnd"/>
+      <w:r>
+        <w:rPr>
+          <w:lang w:val="en-GB"/>
+        </w:rPr>
+        <w:t xml:space="preserve"> or not a patient</w:t>
+      </w:r>
+      <w:r>
+        <w:rPr>
+          <w:lang w:val="en-GB"/>
+        </w:rPr>
+        <w:t xml:space="preserve">  </w:t>
+      </w:r>
+      <w:r>
+        <w:rPr>
+          <w:lang w:val="en-GB"/>
+        </w:rPr>
+        <w:t xml:space="preserve">could be at risk of </w:t>
+      </w:r>
+      <w:r>
+        <w:rPr>
+          <w:lang w:val="en-GB"/>
+        </w:rPr>
+        <w:t>heart disease.</w:t>
+      </w:r>
+    </w:p>
+    <w:p>
+      <w:pPr>
+        <w:pStyle w:val="Heading2"/>
+        <w:numPr>
+          <w:ilvl w:val="0"/>
+          <w:numId w:val="0"/>
+        </w:numPr>
+        <w:ind w:left="720" w:hanging="360"/>
+        <w:rPr>
+          <w:b/>
+          <w:bCs/>
+          <w:lang w:val="en-GB"/>
+        </w:rPr>
+      </w:pPr>
+      <w:r>
+        <w:rPr>
+          <w:b/>
+          <w:bCs/>
+          <w:lang w:val="en-GB"/>
+        </w:rPr>
+        <w:t>Rule Set Design and Implementation</w:t>
+      </w:r>
+    </w:p>
+    <w:p>
+      <w:pPr>
+        <w:pStyle w:val="Heading2"/>
+        <w:numPr>
+          <w:ilvl w:val="0"/>
+          <w:numId w:val="0"/>
+        </w:numPr>
+        <w:ind w:left="360"/>
+        <w:rPr>
+          <w:lang w:val="en-GB"/>
+        </w:rPr>
+      </w:pPr>
+      <w:r>
+        <w:rPr>
+          <w:lang w:val="en-GB"/>
+        </w:rPr>
+        <w:t>We can approach this form of chaining in two different ways,</w:t>
+      </w:r>
+      <w:r>
+        <w:rPr>
+          <w:lang w:val="en-GB"/>
+        </w:rPr>
+        <w:t xml:space="preserve"> one that identifies factors associated with increased heart disease risk (positive rule set) and another that identifies factors associated with a lower likelihood of heart disease (negative rule set).</w:t>
+      </w:r>
+    </w:p>
+    <w:p>
+      <w:pPr>
+        <w:pStyle w:val="Heading2"/>
+        <w:numPr>
+          <w:ilvl w:val="0"/>
+          <w:numId w:val="0"/>
+        </w:numPr>
+        <w:ind w:left="720" w:hanging="360"/>
+        <w:rPr>
+          <w:b/>
+          <w:bCs/>
+          <w:lang w:val="en-GB"/>
+        </w:rPr>
+      </w:pPr>
+      <w:r>
+        <w:rPr>
+          <w:b/>
+          <w:bCs/>
+          <w:lang w:val="en-GB"/>
+        </w:rPr>
+        <w:t>Positive Return Rule Set</w:t>
+      </w:r>
+    </w:p>
+    <w:p>
+      <w:pPr>
+        <w:pStyle w:val="Heading2"/>
+        <w:numPr>
+          <w:ilvl w:val="0"/>
+          <w:numId w:val="0"/>
+        </w:numPr>
+        <w:ind w:left="360"/>
+        <w:rPr>
+          <w:lang w:val="en-GB"/>
+        </w:rPr>
+      </w:pPr>
+      <w:r>
+        <w:rPr>
+          <w:lang w:val="en-GB"/>
+        </w:rPr>
+        <w:lastRenderedPageBreak/>
+        <w:t xml:space="preserve">The positive rule set returns a result of </w:t>
+      </w:r>
+      <w:r>
+        <w:rPr>
+          <w:b/>
+          <w:bCs/>
+          <w:lang w:val="en-GB"/>
+        </w:rPr>
+        <w:t>1</w:t>
+      </w:r>
+      <w:r>
+        <w:rPr>
+          <w:lang w:val="en-GB"/>
+        </w:rPr>
+        <w:t xml:space="preserve"> when conditions indicative of increased heart disease risk are met:</w:t>
+      </w:r>
+    </w:p>
+    <w:p>
+      <w:pPr>
+        <w:pStyle w:val="Heading2"/>
+        <w:numPr>
+          <w:ilvl w:val="0"/>
+          <w:numId w:val="49"/>
+        </w:numPr>
+        <w:rPr>
+          <w:lang w:val="en-GB"/>
+        </w:rPr>
+      </w:pPr>
+      <w:r>
+        <w:rPr>
+          <w:b/>
+          <w:bCs/>
+          <w:lang w:val="en-GB"/>
+        </w:rPr>
+        <w:t>If</w:t>
+      </w:r>
+      <w:r>
+        <w:rPr>
+          <w:lang w:val="en-GB"/>
+        </w:rPr>
+        <w:t xml:space="preserve"> chest pain</w:t>
+      </w:r>
+      <w:r>
+        <w:rPr>
+          <w:lang w:val="en-GB"/>
+        </w:rPr>
+        <w:t xml:space="preserve"> == </w:t>
+      </w:r>
+      <w:proofErr w:type="spellStart"/>
+      <w:r>
+        <w:rPr>
+          <w:lang w:val="en-GB"/>
+        </w:rPr>
+        <w:t>Angine</w:t>
+      </w:r>
+      <w:proofErr w:type="spellEnd"/>
+      <w:r>
+        <w:rPr>
+          <w:lang w:val="en-GB"/>
+        </w:rPr>
+        <w:t xml:space="preserve"> </w:t>
+      </w:r>
+      <w:r>
+        <w:rPr>
+          <w:lang w:val="en-GB"/>
+        </w:rPr>
+        <w:t xml:space="preserve">, </w:t>
+      </w:r>
+      <w:proofErr w:type="spellStart"/>
+      <w:r>
+        <w:rPr>
+          <w:lang w:val="en-GB"/>
+        </w:rPr>
+        <w:t>colored</w:t>
+      </w:r>
+      <w:proofErr w:type="spellEnd"/>
+      <w:r>
+        <w:rPr>
+          <w:lang w:val="en-GB"/>
+        </w:rPr>
+        <w:t xml:space="preserve"> blood vessels</w:t>
+      </w:r>
+      <w:r>
+        <w:rPr>
+          <w:lang w:val="en-GB"/>
+        </w:rPr>
+        <w:t xml:space="preserve"> == Two or Three</w:t>
+      </w:r>
+      <w:r>
+        <w:rPr>
+          <w:lang w:val="en-GB"/>
+        </w:rPr>
+        <w:t xml:space="preserve">, </w:t>
+      </w:r>
+      <w:proofErr w:type="spellStart"/>
+      <w:r>
+        <w:rPr>
+          <w:lang w:val="en-GB"/>
+        </w:rPr>
+        <w:t>oldpeak</w:t>
+      </w:r>
+      <w:proofErr w:type="spellEnd"/>
+      <w:r>
+        <w:rPr>
+          <w:lang w:val="en-GB"/>
+        </w:rPr>
+        <w:t xml:space="preserve"> &gt;= 2</w:t>
+      </w:r>
+      <w:r>
+        <w:rPr>
+          <w:lang w:val="en-GB"/>
+        </w:rPr>
+        <w:t xml:space="preserve">, and slope </w:t>
+      </w:r>
+      <w:r>
+        <w:rPr>
+          <w:lang w:val="en-GB"/>
+        </w:rPr>
+        <w:t xml:space="preserve">== </w:t>
+      </w:r>
+      <w:proofErr w:type="spellStart"/>
+      <w:r>
+        <w:rPr>
+          <w:lang w:val="en-GB"/>
+        </w:rPr>
+        <w:t>downsloping</w:t>
+      </w:r>
+      <w:proofErr w:type="spellEnd"/>
+      <w:r>
+        <w:rPr>
+          <w:lang w:val="en-GB"/>
+        </w:rPr>
+        <w:t>:</w:t>
+      </w:r>
+      <w:r>
+        <w:rPr>
+          <w:lang w:val="en-GB"/>
+        </w:rPr>
+        <w:t xml:space="preserve"> </w:t>
+      </w:r>
+      <w:r>
+        <w:rPr>
+          <w:lang w:val="en-GB"/>
+        </w:rPr>
+        <w:br/>
+      </w:r>
+      <w:r>
+        <w:rPr>
+          <w:b/>
+          <w:bCs/>
+          <w:lang w:val="en-GB"/>
+        </w:rPr>
+        <w:t>Then</w:t>
+      </w:r>
+      <w:r>
+        <w:rPr>
+          <w:lang w:val="en-GB"/>
+        </w:rPr>
+        <w:t xml:space="preserve"> return 1</w:t>
+      </w:r>
+    </w:p>
+    <w:p>
+      <w:pPr>
+        <w:pStyle w:val="Heading2"/>
+        <w:numPr>
+          <w:ilvl w:val="0"/>
+          <w:numId w:val="49"/>
+        </w:numPr>
+        <w:rPr>
+          <w:lang w:val="en-GB"/>
+        </w:rPr>
+      </w:pPr>
+      <w:r>
+        <w:rPr>
+          <w:b/>
+          <w:bCs/>
+          <w:lang w:val="en-GB"/>
+        </w:rPr>
+        <w:t>If</w:t>
+      </w:r>
+      <w:r>
+        <w:rPr>
+          <w:lang w:val="en-GB"/>
+        </w:rPr>
+        <w:t xml:space="preserve"> chest pain</w:t>
+      </w:r>
+      <w:r>
+        <w:rPr>
+          <w:lang w:val="en-GB"/>
+        </w:rPr>
+        <w:t xml:space="preserve"> == Asymptomatic</w:t>
+      </w:r>
+      <w:r>
+        <w:rPr>
+          <w:lang w:val="en-GB"/>
+        </w:rPr>
+        <w:t>, blood sugar</w:t>
+      </w:r>
+      <w:r>
+        <w:rPr>
+          <w:lang w:val="en-GB"/>
+        </w:rPr>
+        <w:t xml:space="preserve"> &gt; 120</w:t>
+      </w:r>
+      <w:r>
+        <w:rPr>
+          <w:lang w:val="en-GB"/>
+        </w:rPr>
+        <w:t>, cholesterol</w:t>
+      </w:r>
+      <w:r>
+        <w:rPr>
+          <w:lang w:val="en-GB"/>
+        </w:rPr>
+        <w:t xml:space="preserve"> &gt; 240</w:t>
+      </w:r>
+      <w:r>
+        <w:rPr>
+          <w:lang w:val="en-GB"/>
+        </w:rPr>
+        <w:t xml:space="preserve">, and resting ECG </w:t>
+      </w:r>
+      <w:r>
+        <w:rPr>
+          <w:lang w:val="en-GB"/>
+        </w:rPr>
+        <w:t>== Abnormal:</w:t>
+      </w:r>
+      <w:r>
+        <w:rPr>
+          <w:lang w:val="en-GB"/>
+        </w:rPr>
+        <w:t xml:space="preserve"> </w:t>
+      </w:r>
+      <w:r>
+        <w:rPr>
+          <w:lang w:val="en-GB"/>
+        </w:rPr>
+        <w:br/>
+      </w:r>
+      <w:r>
+        <w:rPr>
+          <w:b/>
+          <w:bCs/>
+          <w:lang w:val="en-GB"/>
+        </w:rPr>
+        <w:t>Then</w:t>
+      </w:r>
+      <w:r>
+        <w:rPr>
+          <w:lang w:val="en-GB"/>
+        </w:rPr>
+        <w:t xml:space="preserve"> return 1</w:t>
+      </w:r>
+    </w:p>
+    <w:p>
+      <w:pPr>
+        <w:pStyle w:val="Heading2"/>
+        <w:numPr>
+          <w:ilvl w:val="0"/>
+          <w:numId w:val="49"/>
+        </w:numPr>
+        <w:rPr>
+          <w:lang w:val="en-GB"/>
+        </w:rPr>
+      </w:pPr>
+      <w:r>
+        <w:rPr>
+          <w:b/>
+          <w:bCs/>
+          <w:lang w:val="en-GB"/>
+        </w:rPr>
+        <w:t>If</w:t>
+      </w:r>
+      <w:r>
+        <w:rPr>
+          <w:lang w:val="en-GB"/>
+        </w:rPr>
+        <w:t xml:space="preserve"> chest pain</w:t>
+      </w:r>
+      <w:r>
+        <w:rPr>
+          <w:lang w:val="en-GB"/>
+        </w:rPr>
+        <w:t xml:space="preserve"> == Non anginal</w:t>
+      </w:r>
+      <w:r>
+        <w:rPr>
+          <w:lang w:val="en-GB"/>
+        </w:rPr>
+        <w:t xml:space="preserve">, </w:t>
+      </w:r>
+      <w:proofErr w:type="spellStart"/>
+      <w:r>
+        <w:rPr>
+          <w:lang w:val="en-GB"/>
+        </w:rPr>
+        <w:t>colored</w:t>
+      </w:r>
+      <w:proofErr w:type="spellEnd"/>
+      <w:r>
+        <w:rPr>
+          <w:lang w:val="en-GB"/>
+        </w:rPr>
+        <w:t xml:space="preserve"> blood vessels</w:t>
+      </w:r>
+      <w:r>
+        <w:rPr>
+          <w:lang w:val="en-GB"/>
+        </w:rPr>
+        <w:t xml:space="preserve"> == One</w:t>
+      </w:r>
+      <w:r>
+        <w:rPr>
+          <w:lang w:val="en-GB"/>
+        </w:rPr>
+        <w:t>, slope</w:t>
+      </w:r>
+      <w:r>
+        <w:rPr>
+          <w:lang w:val="en-GB"/>
+        </w:rPr>
+        <w:t xml:space="preserve"> == flat</w:t>
+      </w:r>
+      <w:r>
+        <w:rPr>
+          <w:lang w:val="en-GB"/>
+        </w:rPr>
+        <w:t>, and cholesterol</w:t>
+      </w:r>
+      <w:r>
+        <w:rPr>
+          <w:lang w:val="en-GB"/>
+        </w:rPr>
+        <w:t xml:space="preserve"> &gt;240:</w:t>
+      </w:r>
+      <w:r>
+        <w:rPr>
+          <w:lang w:val="en-GB"/>
+        </w:rPr>
+        <w:br/>
+      </w:r>
+      <w:r>
+        <w:rPr>
+          <w:b/>
+          <w:bCs/>
+          <w:lang w:val="en-GB"/>
+        </w:rPr>
+        <w:t>Then</w:t>
+      </w:r>
+      <w:r>
+        <w:rPr>
+          <w:lang w:val="en-GB"/>
+        </w:rPr>
+        <w:t xml:space="preserve"> return 1</w:t>
+      </w:r>
+    </w:p>
+    <w:p>
+      <w:pPr>
+        <w:pStyle w:val="ListParagraph"/>
+        <w:numPr>
+          <w:ilvl w:val="0"/>
+          <w:numId w:val="49"/>
+        </w:numPr>
+        <w:rPr>
+          <w:lang w:val="en-GB"/>
+        </w:rPr>
+      </w:pPr>
+      <w:r>
+        <w:rPr>
+          <w:lang w:val="en-GB"/>
+        </w:rPr>
+        <w:t>If Age &lt; 45</w:t>
+      </w:r>
+      <w:r>
+        <w:rPr>
+          <w:lang w:val="en-GB"/>
+        </w:rPr>
+        <w:t>,</w:t>
+      </w:r>
+      <w:r>
+        <w:rPr>
+          <w:lang w:val="en-GB"/>
+        </w:rPr>
+        <w:t xml:space="preserve">  thalassemia == Reverse able</w:t>
+      </w:r>
+      <w:r>
+        <w:rPr>
+          <w:lang w:val="en-GB"/>
+        </w:rPr>
+        <w:t>,</w:t>
+      </w:r>
+      <w:r>
+        <w:rPr>
+          <w:lang w:val="en-GB"/>
+        </w:rPr>
+        <w:t xml:space="preserve"> a</w:t>
+      </w:r>
+      <w:r>
+        <w:rPr>
+          <w:lang w:val="en-GB"/>
+        </w:rPr>
+        <w:t>nd</w:t>
+      </w:r>
+      <w:r>
+        <w:rPr>
+          <w:lang w:val="en-GB"/>
+        </w:rPr>
+        <w:t xml:space="preserve"> rest </w:t>
+      </w:r>
+      <w:r>
+        <w:rPr>
+          <w:lang w:val="en-GB"/>
+        </w:rPr>
+        <w:t>ECG</w:t>
+      </w:r>
+      <w:r>
+        <w:rPr>
+          <w:lang w:val="en-GB"/>
+        </w:rPr>
+        <w:t xml:space="preserve"> == Wave abnormality</w:t>
+      </w:r>
+    </w:p>
+    <w:p>
+      <w:pPr>
+        <w:pStyle w:val="Heading2"/>
+        <w:numPr>
+          <w:ilvl w:val="0"/>
+          <w:numId w:val="49"/>
+        </w:numPr>
+        <w:rPr>
+          <w:lang w:val="en-GB"/>
+        </w:rPr>
+      </w:pPr>
+      <w:r>
+        <w:rPr>
+          <w:b/>
+          <w:bCs/>
+          <w:lang w:val="en-GB"/>
+        </w:rPr>
+        <w:t>Anything else</w:t>
+      </w:r>
+      <w:r>
+        <w:rPr>
+          <w:lang w:val="en-GB"/>
+        </w:rPr>
+        <w:br/>
+      </w:r>
+      <w:r>
+        <w:rPr>
+          <w:b/>
+          <w:bCs/>
+          <w:lang w:val="en-GB"/>
+        </w:rPr>
+        <w:t>Then</w:t>
+      </w:r>
+      <w:r>
+        <w:rPr>
+          <w:lang w:val="en-GB"/>
+        </w:rPr>
+        <w:t xml:space="preserve"> return 0</w:t>
+      </w:r>
+    </w:p>
+    <w:p>
+      <w:pPr>
+        <w:pStyle w:val="Heading2"/>
+        <w:numPr>
+          <w:ilvl w:val="0"/>
+          <w:numId w:val="0"/>
+        </w:numPr>
+        <w:ind w:left="360"/>
+        <w:rPr>
+          <w:lang w:val="en-GB"/>
+        </w:rPr>
+      </w:pPr>
+      <w:r>
+        <w:rPr>
+          <w:lang w:val="en-GB"/>
+        </w:rPr>
+        <w:t>This rule set aims to identify anomalies in key attributes that are positively linked to heart disease.</w:t>
+      </w:r>
+    </w:p>
+    <w:p>
+      <w:pPr>
+        <w:pStyle w:val="Heading2"/>
+        <w:numPr>
+          <w:ilvl w:val="0"/>
+          <w:numId w:val="0"/>
+        </w:numPr>
+        <w:ind w:left="720" w:hanging="360"/>
+        <w:rPr>
+          <w:b/>
+          <w:bCs/>
+          <w:lang w:val="en-GB"/>
+        </w:rPr>
+      </w:pPr>
+      <w:r>
+        <w:rPr>
+          <w:b/>
+          <w:bCs/>
+          <w:lang w:val="en-GB"/>
+        </w:rPr>
+        <w:t>Negative Return Rule Set</w:t>
+      </w:r>
+    </w:p>
+    <w:p>
+      <w:pPr>
+        <w:pStyle w:val="Heading2"/>
+        <w:numPr>
+          <w:ilvl w:val="0"/>
+          <w:numId w:val="0"/>
+        </w:numPr>
+        <w:ind w:left="360"/>
+        <w:rPr>
+          <w:lang w:val="en-GB"/>
+        </w:rPr>
+      </w:pPr>
+      <w:r>
+        <w:rPr>
+          <w:lang w:val="en-GB"/>
+        </w:rPr>
+        <w:t xml:space="preserve">The negative rule set returns a result of </w:t>
+      </w:r>
+      <w:r>
+        <w:rPr>
+          <w:b/>
+          <w:bCs/>
+          <w:lang w:val="en-GB"/>
+        </w:rPr>
+        <w:t>0</w:t>
+      </w:r>
+      <w:r>
+        <w:rPr>
+          <w:lang w:val="en-GB"/>
+        </w:rPr>
+        <w:t xml:space="preserve"> when conditions</w:t>
+      </w:r>
+      <w:r>
+        <w:rPr>
+          <w:lang w:val="en-GB"/>
+        </w:rPr>
+        <w:t xml:space="preserve"> Lead to a healthy patient</w:t>
+      </w:r>
+      <w:r>
+        <w:rPr>
+          <w:lang w:val="en-GB"/>
+        </w:rPr>
+        <w:t>:</w:t>
+      </w:r>
+    </w:p>
+    <w:p>
+      <w:pPr>
+        <w:pStyle w:val="Heading2"/>
+        <w:numPr>
+          <w:ilvl w:val="0"/>
+          <w:numId w:val="48"/>
+        </w:numPr>
+        <w:rPr>
+          <w:lang w:val="en-GB"/>
+        </w:rPr>
+      </w:pPr>
+      <w:r>
+        <w:rPr>
+          <w:b/>
+          <w:bCs/>
+          <w:lang w:val="en-GB"/>
+        </w:rPr>
+        <w:t>If</w:t>
+      </w:r>
+      <w:r>
+        <w:rPr>
+          <w:lang w:val="en-GB"/>
+        </w:rPr>
+        <w:t xml:space="preserve"> chest pain, age</w:t>
+      </w:r>
+      <w:r>
+        <w:rPr>
+          <w:lang w:val="en-GB"/>
+        </w:rPr>
+        <w:t xml:space="preserve"> == asymptomatic </w:t>
+      </w:r>
+      <w:r>
+        <w:rPr>
+          <w:lang w:val="en-GB"/>
+        </w:rPr>
+        <w:t xml:space="preserve">, </w:t>
+      </w:r>
+      <w:proofErr w:type="spellStart"/>
+      <w:r>
+        <w:rPr>
+          <w:lang w:val="en-GB"/>
+        </w:rPr>
+        <w:t>colored</w:t>
+      </w:r>
+      <w:proofErr w:type="spellEnd"/>
+      <w:r>
+        <w:rPr>
+          <w:lang w:val="en-GB"/>
+        </w:rPr>
+        <w:t xml:space="preserve"> blood vessels</w:t>
+      </w:r>
+      <w:r>
+        <w:rPr>
+          <w:lang w:val="en-GB"/>
+        </w:rPr>
+        <w:t xml:space="preserve"> == 0 </w:t>
+      </w:r>
+      <w:r>
+        <w:rPr>
+          <w:lang w:val="en-GB"/>
+        </w:rPr>
+        <w:t>, and cholesterol</w:t>
+      </w:r>
+      <w:r>
+        <w:rPr>
+          <w:lang w:val="en-GB"/>
+        </w:rPr>
+        <w:t xml:space="preserve"> &lt;200:</w:t>
+      </w:r>
+      <w:r>
+        <w:rPr>
+          <w:lang w:val="en-GB"/>
+        </w:rPr>
+        <w:br/>
+      </w:r>
+      <w:r>
+        <w:rPr>
+          <w:b/>
+          <w:bCs/>
+          <w:lang w:val="en-GB"/>
+        </w:rPr>
+        <w:t>Then</w:t>
+      </w:r>
+      <w:r>
+        <w:rPr>
+          <w:lang w:val="en-GB"/>
+        </w:rPr>
+        <w:t xml:space="preserve"> return 0</w:t>
+      </w:r>
+    </w:p>
+    <w:p>
+      <w:pPr>
+        <w:pStyle w:val="Heading2"/>
+        <w:numPr>
+          <w:ilvl w:val="0"/>
+          <w:numId w:val="48"/>
+        </w:numPr>
+        <w:rPr>
+          <w:lang w:val="en-GB"/>
+        </w:rPr>
+      </w:pPr>
+      <w:r>
+        <w:rPr>
+          <w:b/>
+          <w:bCs/>
+          <w:lang w:val="en-GB"/>
+        </w:rPr>
+        <w:t>If</w:t>
+      </w:r>
+      <w:r>
+        <w:rPr>
+          <w:lang w:val="en-GB"/>
+        </w:rPr>
+        <w:t xml:space="preserve"> age</w:t>
+      </w:r>
+      <w:r>
+        <w:rPr>
+          <w:lang w:val="en-GB"/>
+        </w:rPr>
+        <w:t xml:space="preserve"> &gt; 45</w:t>
+      </w:r>
+      <w:r>
+        <w:rPr>
+          <w:lang w:val="en-GB"/>
+        </w:rPr>
+        <w:t>, cholesterol</w:t>
+      </w:r>
+      <w:r>
+        <w:rPr>
+          <w:lang w:val="en-GB"/>
+        </w:rPr>
+        <w:t xml:space="preserve"> &lt; 200</w:t>
+      </w:r>
+      <w:r>
+        <w:rPr>
+          <w:lang w:val="en-GB"/>
+        </w:rPr>
+        <w:t>, and chest pain</w:t>
+      </w:r>
+      <w:r>
+        <w:rPr>
+          <w:lang w:val="en-GB"/>
+        </w:rPr>
+        <w:t xml:space="preserve"> == asymptomatic:</w:t>
+      </w:r>
+      <w:r>
+        <w:rPr>
+          <w:lang w:val="en-GB"/>
+        </w:rPr>
+        <w:br/>
+      </w:r>
+      <w:r>
+        <w:rPr>
+          <w:b/>
+          <w:bCs/>
+          <w:lang w:val="en-GB"/>
+        </w:rPr>
+        <w:t>Then</w:t>
+      </w:r>
+      <w:r>
+        <w:rPr>
+          <w:lang w:val="en-GB"/>
+        </w:rPr>
+        <w:t xml:space="preserve"> return 0</w:t>
+      </w:r>
+    </w:p>
+    <w:p>
+      <w:pPr>
+        <w:pStyle w:val="Heading2"/>
+        <w:numPr>
+          <w:ilvl w:val="0"/>
+          <w:numId w:val="48"/>
+        </w:numPr>
+        <w:rPr>
+          <w:lang w:val="en-GB"/>
+        </w:rPr>
+      </w:pPr>
+      <w:r>
+        <w:rPr>
+          <w:b/>
+          <w:bCs/>
+          <w:lang w:val="en-GB"/>
+        </w:rPr>
+        <w:t>If</w:t>
+      </w:r>
+      <w:r>
+        <w:rPr>
+          <w:lang w:val="en-GB"/>
+        </w:rPr>
+        <w:t xml:space="preserve"> chest pain</w:t>
+      </w:r>
+      <w:r>
+        <w:rPr>
+          <w:lang w:val="en-GB"/>
+        </w:rPr>
+        <w:t xml:space="preserve"> == Non anginal </w:t>
+      </w:r>
+      <w:r>
+        <w:rPr>
+          <w:lang w:val="en-GB"/>
+        </w:rPr>
+        <w:t xml:space="preserve">, </w:t>
+      </w:r>
+      <w:proofErr w:type="spellStart"/>
+      <w:r>
+        <w:rPr>
+          <w:lang w:val="en-GB"/>
+        </w:rPr>
+        <w:t>oldpeak</w:t>
+      </w:r>
+      <w:proofErr w:type="spellEnd"/>
+      <w:r>
+        <w:rPr>
+          <w:lang w:val="en-GB"/>
+        </w:rPr>
+        <w:t xml:space="preserve"> &lt; 0.2</w:t>
+      </w:r>
+      <w:r>
+        <w:rPr>
+          <w:lang w:val="en-GB"/>
+        </w:rPr>
+        <w:t>, and resting ECG</w:t>
+      </w:r>
+      <w:r>
+        <w:rPr>
+          <w:lang w:val="en-GB"/>
+        </w:rPr>
+        <w:t xml:space="preserve"> == Normal:</w:t>
+      </w:r>
+      <w:r>
+        <w:rPr>
+          <w:lang w:val="en-GB"/>
+        </w:rPr>
+        <w:br/>
+      </w:r>
+      <w:r>
+        <w:rPr>
+          <w:b/>
+          <w:bCs/>
+          <w:lang w:val="en-GB"/>
+        </w:rPr>
+        <w:t>Then</w:t>
+      </w:r>
+      <w:r>
+        <w:rPr>
+          <w:lang w:val="en-GB"/>
+        </w:rPr>
+        <w:t xml:space="preserve"> return 0</w:t>
+      </w:r>
+    </w:p>
+    <w:p>
+      <w:pPr>
+        <w:pStyle w:val="Heading2"/>
+        <w:numPr>
+          <w:ilvl w:val="0"/>
+          <w:numId w:val="48"/>
+        </w:numPr>
+        <w:rPr>
+          <w:lang w:val="en-GB"/>
+        </w:rPr>
+      </w:pPr>
+      <w:r>
+        <w:rPr>
+          <w:b/>
+          <w:bCs/>
+          <w:lang w:val="en-GB"/>
+        </w:rPr>
+        <w:t>Anything else</w:t>
+      </w:r>
+      <w:r>
+        <w:rPr>
+          <w:lang w:val="en-GB"/>
+        </w:rPr>
+        <w:br/>
+      </w:r>
+      <w:r>
+        <w:rPr>
+          <w:b/>
+          <w:bCs/>
+          <w:lang w:val="en-GB"/>
+        </w:rPr>
+        <w:t>Then</w:t>
+      </w:r>
+      <w:r>
+        <w:rPr>
+          <w:lang w:val="en-GB"/>
+        </w:rPr>
+        <w:t xml:space="preserve"> return 1</w:t>
+      </w:r>
+    </w:p>
+    <w:p>
+      <w:r>
+        <w:rPr>
+          <w:lang w:val="en-GB"/>
+        </w:rPr>
+        <w:t xml:space="preserve">Unlike the positive rule set, this approach focuses on identifying conditions that are less likely to be associated with heart disease, </w:t>
+      </w:r>
+      <w:r>
+        <w:rPr>
+          <w:lang w:val="en-GB"/>
+        </w:rPr>
+        <w:t>therefore ruling out potential heart disease</w:t>
+      </w:r>
+      <w:r>
+        <w:rPr>
+          <w:lang w:val="en-GB"/>
+        </w:rPr>
+        <w:t>.</w:t>
+      </w:r>
+    </w:p>
+    <w:p>
+      <w:pPr>
+        <w:pStyle w:val="Heading1"/>
+        <w:keepNext/>
+      </w:pPr>
+      <w:r>
+        <w:t>RESULTS</w:t>
+      </w:r>
+    </w:p>
+    <w:p>
+      <w:pPr>
+        <w:pStyle w:val="Heading2"/>
+        <w:numPr>
+          <w:ilvl w:val="0"/>
+          <w:numId w:val="0"/>
+        </w:numPr>
+        <w:rPr>
+          <w:lang w:val="en-GB"/>
+        </w:rPr>
+      </w:pPr>
+      <w:r>
+        <w:rPr>
+          <w:lang w:val="en-GB"/>
+        </w:rPr>
+        <w:t xml:space="preserve">Now that we have </w:t>
+      </w:r>
+      <w:r>
+        <w:rPr>
+          <w:lang w:val="en-GB"/>
+        </w:rPr>
+        <w:t>implemented our rule sets,</w:t>
+      </w:r>
+      <w:r>
+        <w:rPr>
+          <w:lang w:val="en-GB"/>
+        </w:rPr>
+        <w:t xml:space="preserve"> we can now Critically Evaluate the results we received via the Rule sets we created</w:t>
+      </w:r>
+      <w:r>
+        <w:rPr>
+          <w:lang w:val="en-GB"/>
+        </w:rPr>
+        <w:t>,</w:t>
+      </w:r>
+      <w:r>
+        <w:rPr>
+          <w:lang w:val="en-GB"/>
+        </w:rPr>
+        <w:t xml:space="preserve"> and compare the contrast.</w:t>
+      </w:r>
+    </w:p>
+    <w:p>
+      <w:pPr>
+        <w:pStyle w:val="Heading1"/>
+        <w:rPr>
+          <w:lang w:val="en-GB"/>
+        </w:rPr>
+      </w:pPr>
+      <w:r>
+        <w:rPr>
+          <w:lang w:val="en-GB"/>
+        </w:rPr>
+        <w:t>Accuracy</w:t>
+      </w:r>
+    </w:p>
+    <w:p>
+      <w:pPr>
+        <w:rPr>
+          <w:lang w:val="en-GB"/>
+        </w:rPr>
+      </w:pPr>
+      <w:r>
+        <w:rPr>
+          <w:lang w:val="en-GB"/>
+        </w:rPr>
+        <w:t>The accuracy of our models were based via the total ratio of correct instances to the total instances.</w:t>
+      </w:r>
+    </w:p>
+    <w:p>
+      <w:r>
+        <w:rPr>
+          <w:lang w:val="en-GB"/>
+        </w:rPr>
+        <w:lastRenderedPageBreak/>
+        <w:t>For our inclusive(Positive Return) Rule set</w:t>
+      </w:r>
+      <w:r>
+        <w:rPr>
+          <w:lang w:val="en-GB"/>
+        </w:rPr>
+        <w:t xml:space="preserve"> we received a 39.32% accuracy rating whereas our Exclusive(Negative Return) Rule set gave us a 46.24% accuracy rating </w:t>
+      </w:r>
+      <w:r>
+        <w:rPr>
+          <w:lang w:val="en-GB"/>
+        </w:rPr>
+        <w:t>t</w:t>
+      </w:r>
+      <w:r>
+        <w:t>his discrepancy may stem from the broader scop</w:t>
+      </w:r>
+      <w:r>
+        <w:t>e</w:t>
+      </w:r>
+      <w:r>
+        <w:t xml:space="preserve"> in the inclusive rule set, which considers attributes that, while indicative of potential heart disease, could also be associated with other unrelated conditions. In contrast, the exclusive rule set avoids this pitfall by narrowly focusing on ruling out factors unrelated to heart disease, th</w:t>
+      </w:r>
+      <w:r>
+        <w:t>erefore</w:t>
+      </w:r>
+      <w:r>
+        <w:t xml:space="preserve"> enhancing its </w:t>
+      </w:r>
+      <w:r>
+        <w:t>accuracy</w:t>
+      </w:r>
+      <w:r>
+        <w:t>.</w:t>
+      </w:r>
+    </w:p>
+    <w:p>
+      <w:pPr>
+        <w:pStyle w:val="Heading1"/>
+      </w:pPr>
+      <w:r>
+        <w:t>F1-Score</w:t>
+      </w:r>
+    </w:p>
+    <w:p>
+      <w:r>
+        <w:t>Another Great Mathematical Model to assess our Rule sets is by evaluati</w:t>
+      </w:r>
+      <w:r>
+        <w:t>ng</w:t>
+      </w:r>
+      <w:r>
+        <w:t xml:space="preserve"> the overall performance of a model</w:t>
+      </w:r>
+      <w:r>
+        <w:t>. For our Inclusive Rule set we received a 8.25% Performance Rating Whereas for our Exclusive Rule set we received a 63.24% Performance Rating. This allows us to Further recognize the Exclusive Rule set, this time in its Precision and Recall Techniques to provide a better balanced performing model</w:t>
+      </w:r>
     </w:p>
     <w:p>
       <w:pPr>
@@ -2363,121 +3030,121 @@
         <w:rPr>
           <w:lang w:val="en-GB"/>
         </w:rPr>
+        <w:t>Gruntiz</w:t>
+      </w:r>
+      <w:proofErr w:type="spellEnd"/>
+      <w:r>
+        <w:rPr>
+          <w:lang w:val="en-GB"/>
+        </w:rPr>
+        <w:t xml:space="preserve">, M. (2021) ‘Rule-based AI vs machine learning: what’s the difference?’, https://wearebrain.com/blog/rule-based-ai-vs-machine-learning-whats-the-difference/, 13 September. Available at: https://wearebrain.com/blog/rule-based-ai-vs-machine-learning-whats-the-difference/ (Accessed: 27 November 2024). </w:t>
+      </w:r>
+    </w:p>
+    <w:p>
+      <w:pPr>
+        <w:ind w:left="720"/>
+        <w:rPr>
+          <w:lang w:val="en-GB"/>
+        </w:rPr>
+      </w:pPr>
+      <w:r>
+        <w:rPr>
+          <w:lang w:val="en-GB"/>
+        </w:rPr>
+        <w:t>1.2</w:t>
+      </w:r>
+    </w:p>
+    <w:p>
+      <w:pPr>
+        <w:ind w:left="720"/>
+        <w:rPr>
+          <w:lang w:val="en-GB"/>
+        </w:rPr>
+      </w:pPr>
+      <w:proofErr w:type="spellStart"/>
+      <w:r>
+        <w:rPr>
+          <w:lang w:val="en-GB"/>
+        </w:rPr>
+        <w:t>GeeksforGeeks</w:t>
+      </w:r>
+      <w:proofErr w:type="spellEnd"/>
+      <w:r>
+        <w:rPr>
+          <w:lang w:val="en-GB"/>
+        </w:rPr>
+        <w:t xml:space="preserve">, P. (2024) Rule-based system in Ai, </w:t>
+      </w:r>
+      <w:proofErr w:type="spellStart"/>
+      <w:r>
+        <w:rPr>
+          <w:lang w:val="en-GB"/>
+        </w:rPr>
+        <w:t>GeeksforGeeks</w:t>
+      </w:r>
+      <w:proofErr w:type="spellEnd"/>
+      <w:r>
+        <w:rPr>
+          <w:lang w:val="en-GB"/>
+        </w:rPr>
+        <w:t xml:space="preserve">. Available at: https://www.geeksforgeeks.org/rule-based-system-in-ai/ (Accessed: 27 November 2024). </w:t>
+      </w:r>
+    </w:p>
+    <w:p>
+      <w:pPr>
+        <w:ind w:left="720"/>
+        <w:rPr>
+          <w:lang w:val="en-GB"/>
+        </w:rPr>
+      </w:pPr>
+      <w:r>
+        <w:rPr>
+          <w:lang w:val="en-GB"/>
+        </w:rPr>
+        <w:t>1.3</w:t>
+      </w:r>
+    </w:p>
+    <w:p>
+      <w:pPr>
+        <w:ind w:left="720"/>
+        <w:rPr>
+          <w:lang w:val="en-GB"/>
+        </w:rPr>
+      </w:pPr>
+      <w:r>
+        <w:rPr>
+          <w:lang w:val="en-GB"/>
+        </w:rPr>
+        <w:t xml:space="preserve">Kumar, P. (2023) Artificial Intelligence in Healthcare: Review, Ethics, Trust Challenges &amp; Future Research Directions, https://www.sciencedirect.com/science/article/pii/S0952197623000787. Available at: https://www.sciencedirect.com/science/article/pii/S0952197623000787 (Accessed: 27 November 2024). </w:t>
+      </w:r>
+    </w:p>
+    <w:p>
+      <w:pPr>
+        <w:ind w:left="720"/>
+        <w:rPr>
+          <w:lang w:val="en-GB"/>
+        </w:rPr>
+      </w:pPr>
+      <w:r>
+        <w:rPr>
+          <w:lang w:val="en-GB"/>
+        </w:rPr>
+        <w:t>1.4</w:t>
+      </w:r>
+    </w:p>
+    <w:p>
+      <w:pPr>
+        <w:ind w:left="720"/>
+        <w:rPr>
+          <w:lang w:val="en-GB"/>
+        </w:rPr>
+      </w:pPr>
+      <w:proofErr w:type="spellStart"/>
+      <w:r>
+        <w:rPr>
+          <w:lang w:val="en-GB"/>
+        </w:rPr>
         <w:lastRenderedPageBreak/>
-        <w:t>Gruntiz</w:t>
-      </w:r>
-      <w:proofErr w:type="spellEnd"/>
-      <w:r>
-        <w:rPr>
-          <w:lang w:val="en-GB"/>
-        </w:rPr>
-        <w:t xml:space="preserve">, M. (2021) ‘Rule-based AI vs machine learning: what’s the difference?’, https://wearebrain.com/blog/rule-based-ai-vs-machine-learning-whats-the-difference/, 13 September. Available at: https://wearebrain.com/blog/rule-based-ai-vs-machine-learning-whats-the-difference/ (Accessed: 27 November 2024). </w:t>
-      </w:r>
-    </w:p>
-    <w:p>
-      <w:pPr>
-        <w:ind w:left="720"/>
-        <w:rPr>
-          <w:lang w:val="en-GB"/>
-        </w:rPr>
-      </w:pPr>
-      <w:r>
-        <w:rPr>
-          <w:lang w:val="en-GB"/>
-        </w:rPr>
-        <w:t>1.2</w:t>
-      </w:r>
-    </w:p>
-    <w:p>
-      <w:pPr>
-        <w:ind w:left="720"/>
-        <w:rPr>
-          <w:lang w:val="en-GB"/>
-        </w:rPr>
-      </w:pPr>
-      <w:proofErr w:type="spellStart"/>
-      <w:r>
-        <w:rPr>
-          <w:lang w:val="en-GB"/>
-        </w:rPr>
-        <w:t>GeeksforGeeks</w:t>
-      </w:r>
-      <w:proofErr w:type="spellEnd"/>
-      <w:r>
-        <w:rPr>
-          <w:lang w:val="en-GB"/>
-        </w:rPr>
-        <w:t xml:space="preserve">, P. (2024) Rule-based system in Ai, </w:t>
-      </w:r>
-      <w:proofErr w:type="spellStart"/>
-      <w:r>
-        <w:rPr>
-          <w:lang w:val="en-GB"/>
-        </w:rPr>
-        <w:t>GeeksforGeeks</w:t>
-      </w:r>
-      <w:proofErr w:type="spellEnd"/>
-      <w:r>
-        <w:rPr>
-          <w:lang w:val="en-GB"/>
-        </w:rPr>
-        <w:t xml:space="preserve">. Available at: https://www.geeksforgeeks.org/rule-based-system-in-ai/ (Accessed: 27 November 2024). </w:t>
-      </w:r>
-    </w:p>
-    <w:p>
-      <w:pPr>
-        <w:ind w:left="720"/>
-        <w:rPr>
-          <w:lang w:val="en-GB"/>
-        </w:rPr>
-      </w:pPr>
-      <w:r>
-        <w:rPr>
-          <w:lang w:val="en-GB"/>
-        </w:rPr>
-        <w:t>1.3</w:t>
-      </w:r>
-    </w:p>
-    <w:p>
-      <w:pPr>
-        <w:ind w:left="720"/>
-        <w:rPr>
-          <w:lang w:val="en-GB"/>
-        </w:rPr>
-      </w:pPr>
-      <w:r>
-        <w:rPr>
-          <w:lang w:val="en-GB"/>
-        </w:rPr>
-        <w:t xml:space="preserve">Kumar, P. (2023) Artificial Intelligence in Healthcare: Review, Ethics, Trust Challenges &amp; Future Research Directions, https://www.sciencedirect.com/science/article/pii/S0952197623000787. Available at: https://www.sciencedirect.com/science/article/pii/S0952197623000787 (Accessed: 27 November 2024). </w:t>
-      </w:r>
-    </w:p>
-    <w:p>
-      <w:pPr>
-        <w:ind w:left="720"/>
-        <w:rPr>
-          <w:lang w:val="en-GB"/>
-        </w:rPr>
-      </w:pPr>
-      <w:r>
-        <w:rPr>
-          <w:lang w:val="en-GB"/>
-        </w:rPr>
-        <w:t>1.4</w:t>
-      </w:r>
-    </w:p>
-    <w:p>
-      <w:pPr>
-        <w:ind w:left="720"/>
-        <w:rPr>
-          <w:lang w:val="en-GB"/>
-        </w:rPr>
-      </w:pPr>
-      <w:proofErr w:type="spellStart"/>
-      <w:r>
-        <w:rPr>
-          <w:lang w:val="en-GB"/>
-        </w:rPr>
         <w:t>GeeksforGeeks</w:t>
       </w:r>
       <w:proofErr w:type="spellEnd"/>
@@ -3067,6 +3734,304 @@
     </w:lvl>
   </w:abstractNum>
   <w:abstractNum w:abstractNumId="10" w15:restartNumberingAfterBreak="0">
+    <w:nsid w:val="03B7385D"/>
+    <w:multiLevelType w:val="multilevel"/>
+    <w:tmpl w:val="228492E8"/>
+    <w:lvl w:ilvl="0">
+      <w:start w:val="1"/>
+      <w:numFmt w:val="bullet"/>
+      <w:lvlText w:val=""/>
+      <w:lvlJc w:val="left"/>
+      <w:pPr>
+        <w:tabs>
+          <w:tab w:val="num" w:pos="720"/>
+        </w:tabs>
+        <w:ind w:left="720" w:hanging="360"/>
+      </w:pPr>
+      <w:rPr>
+        <w:rFonts w:ascii="Symbol" w:hAnsi="Symbol" w:hint="default"/>
+        <w:sz w:val="20"/>
+      </w:rPr>
+    </w:lvl>
+    <w:lvl w:ilvl="1" w:tentative="1">
+      <w:start w:val="1"/>
+      <w:numFmt w:val="bullet"/>
+      <w:lvlText w:val="o"/>
+      <w:lvlJc w:val="left"/>
+      <w:pPr>
+        <w:tabs>
+          <w:tab w:val="num" w:pos="1440"/>
+        </w:tabs>
+        <w:ind w:left="1440" w:hanging="360"/>
+      </w:pPr>
+      <w:rPr>
+        <w:rFonts w:ascii="Courier New" w:hAnsi="Courier New" w:hint="default"/>
+        <w:sz w:val="20"/>
+      </w:rPr>
+    </w:lvl>
+    <w:lvl w:ilvl="2" w:tentative="1">
+      <w:start w:val="1"/>
+      <w:numFmt w:val="bullet"/>
+      <w:lvlText w:val=""/>
+      <w:lvlJc w:val="left"/>
+      <w:pPr>
+        <w:tabs>
+          <w:tab w:val="num" w:pos="2160"/>
+        </w:tabs>
+        <w:ind w:left="2160" w:hanging="360"/>
+      </w:pPr>
+      <w:rPr>
+        <w:rFonts w:ascii="Wingdings" w:hAnsi="Wingdings" w:hint="default"/>
+        <w:sz w:val="20"/>
+      </w:rPr>
+    </w:lvl>
+    <w:lvl w:ilvl="3" w:tentative="1">
+      <w:start w:val="1"/>
+      <w:numFmt w:val="bullet"/>
+      <w:lvlText w:val=""/>
+      <w:lvlJc w:val="left"/>
+      <w:pPr>
+        <w:tabs>
+          <w:tab w:val="num" w:pos="2880"/>
+        </w:tabs>
+        <w:ind w:left="2880" w:hanging="360"/>
+      </w:pPr>
+      <w:rPr>
+        <w:rFonts w:ascii="Wingdings" w:hAnsi="Wingdings" w:hint="default"/>
+        <w:sz w:val="20"/>
+      </w:rPr>
+    </w:lvl>
+    <w:lvl w:ilvl="4" w:tentative="1">
+      <w:start w:val="1"/>
+      <w:numFmt w:val="bullet"/>
+      <w:lvlText w:val=""/>
+      <w:lvlJc w:val="left"/>
+      <w:pPr>
+        <w:tabs>
+          <w:tab w:val="num" w:pos="3600"/>
+        </w:tabs>
+        <w:ind w:left="3600" w:hanging="360"/>
+      </w:pPr>
+      <w:rPr>
+        <w:rFonts w:ascii="Wingdings" w:hAnsi="Wingdings" w:hint="default"/>
+        <w:sz w:val="20"/>
+      </w:rPr>
+    </w:lvl>
+    <w:lvl w:ilvl="5" w:tentative="1">
+      <w:start w:val="1"/>
+      <w:numFmt w:val="bullet"/>
+      <w:lvlText w:val=""/>
+      <w:lvlJc w:val="left"/>
+      <w:pPr>
+        <w:tabs>
+          <w:tab w:val="num" w:pos="4320"/>
+        </w:tabs>
+        <w:ind w:left="4320" w:hanging="360"/>
+      </w:pPr>
+      <w:rPr>
+        <w:rFonts w:ascii="Wingdings" w:hAnsi="Wingdings" w:hint="default"/>
+        <w:sz w:val="20"/>
+      </w:rPr>
+    </w:lvl>
+    <w:lvl w:ilvl="6" w:tentative="1">
+      <w:start w:val="1"/>
+      <w:numFmt w:val="bullet"/>
+      <w:lvlText w:val=""/>
+      <w:lvlJc w:val="left"/>
+      <w:pPr>
+        <w:tabs>
+          <w:tab w:val="num" w:pos="5040"/>
+        </w:tabs>
+        <w:ind w:left="5040" w:hanging="360"/>
+      </w:pPr>
+      <w:rPr>
+        <w:rFonts w:ascii="Wingdings" w:hAnsi="Wingdings" w:hint="default"/>
+        <w:sz w:val="20"/>
+      </w:rPr>
+    </w:lvl>
+    <w:lvl w:ilvl="7" w:tentative="1">
+      <w:start w:val="1"/>
+      <w:numFmt w:val="bullet"/>
+      <w:lvlText w:val=""/>
+      <w:lvlJc w:val="left"/>
+      <w:pPr>
+        <w:tabs>
+          <w:tab w:val="num" w:pos="5760"/>
+        </w:tabs>
+        <w:ind w:left="5760" w:hanging="360"/>
+      </w:pPr>
+      <w:rPr>
+        <w:rFonts w:ascii="Wingdings" w:hAnsi="Wingdings" w:hint="default"/>
+        <w:sz w:val="20"/>
+      </w:rPr>
+    </w:lvl>
+    <w:lvl w:ilvl="8" w:tentative="1">
+      <w:start w:val="1"/>
+      <w:numFmt w:val="bullet"/>
+      <w:lvlText w:val=""/>
+      <w:lvlJc w:val="left"/>
+      <w:pPr>
+        <w:tabs>
+          <w:tab w:val="num" w:pos="6480"/>
+        </w:tabs>
+        <w:ind w:left="6480" w:hanging="360"/>
+      </w:pPr>
+      <w:rPr>
+        <w:rFonts w:ascii="Wingdings" w:hAnsi="Wingdings" w:hint="default"/>
+        <w:sz w:val="20"/>
+      </w:rPr>
+    </w:lvl>
+  </w:abstractNum>
+  <w:abstractNum w:abstractNumId="11" w15:restartNumberingAfterBreak="0">
+    <w:nsid w:val="05E0144A"/>
+    <w:multiLevelType w:val="multilevel"/>
+    <w:tmpl w:val="04F204E2"/>
+    <w:lvl w:ilvl="0">
+      <w:start w:val="1"/>
+      <w:numFmt w:val="bullet"/>
+      <w:lvlText w:val=""/>
+      <w:lvlJc w:val="left"/>
+      <w:pPr>
+        <w:tabs>
+          <w:tab w:val="num" w:pos="720"/>
+        </w:tabs>
+        <w:ind w:left="720" w:hanging="360"/>
+      </w:pPr>
+      <w:rPr>
+        <w:rFonts w:ascii="Symbol" w:hAnsi="Symbol" w:hint="default"/>
+        <w:sz w:val="20"/>
+      </w:rPr>
+    </w:lvl>
+    <w:lvl w:ilvl="1" w:tentative="1">
+      <w:start w:val="1"/>
+      <w:numFmt w:val="bullet"/>
+      <w:lvlText w:val="o"/>
+      <w:lvlJc w:val="left"/>
+      <w:pPr>
+        <w:tabs>
+          <w:tab w:val="num" w:pos="1440"/>
+        </w:tabs>
+        <w:ind w:left="1440" w:hanging="360"/>
+      </w:pPr>
+      <w:rPr>
+        <w:rFonts w:ascii="Courier New" w:hAnsi="Courier New" w:hint="default"/>
+        <w:sz w:val="20"/>
+      </w:rPr>
+    </w:lvl>
+    <w:lvl w:ilvl="2" w:tentative="1">
+      <w:start w:val="1"/>
+      <w:numFmt w:val="bullet"/>
+      <w:lvlText w:val=""/>
+      <w:lvlJc w:val="left"/>
+      <w:pPr>
+        <w:tabs>
+          <w:tab w:val="num" w:pos="2160"/>
+        </w:tabs>
+        <w:ind w:left="2160" w:hanging="360"/>
+      </w:pPr>
+      <w:rPr>
+        <w:rFonts w:ascii="Wingdings" w:hAnsi="Wingdings" w:hint="default"/>
+        <w:sz w:val="20"/>
+      </w:rPr>
+    </w:lvl>
+    <w:lvl w:ilvl="3" w:tentative="1">
+      <w:start w:val="1"/>
+      <w:numFmt w:val="bullet"/>
+      <w:lvlText w:val=""/>
+      <w:lvlJc w:val="left"/>
+      <w:pPr>
+        <w:tabs>
+          <w:tab w:val="num" w:pos="2880"/>
+        </w:tabs>
+        <w:ind w:left="2880" w:hanging="360"/>
+      </w:pPr>
+      <w:rPr>
+        <w:rFonts w:ascii="Wingdings" w:hAnsi="Wingdings" w:hint="default"/>
+        <w:sz w:val="20"/>
+      </w:rPr>
+    </w:lvl>
+    <w:lvl w:ilvl="4" w:tentative="1">
+      <w:start w:val="1"/>
+      <w:numFmt w:val="bullet"/>
+      <w:lvlText w:val=""/>
+      <w:lvlJc w:val="left"/>
+      <w:pPr>
+        <w:tabs>
+          <w:tab w:val="num" w:pos="3600"/>
+        </w:tabs>
+        <w:ind w:left="3600" w:hanging="360"/>
+      </w:pPr>
+      <w:rPr>
+        <w:rFonts w:ascii="Wingdings" w:hAnsi="Wingdings" w:hint="default"/>
+        <w:sz w:val="20"/>
+      </w:rPr>
+    </w:lvl>
+    <w:lvl w:ilvl="5" w:tentative="1">
+      <w:start w:val="1"/>
+      <w:numFmt w:val="bullet"/>
+      <w:lvlText w:val=""/>
+      <w:lvlJc w:val="left"/>
+      <w:pPr>
+        <w:tabs>
+          <w:tab w:val="num" w:pos="4320"/>
+        </w:tabs>
+        <w:ind w:left="4320" w:hanging="360"/>
+      </w:pPr>
+      <w:rPr>
+        <w:rFonts w:ascii="Wingdings" w:hAnsi="Wingdings" w:hint="default"/>
+        <w:sz w:val="20"/>
+      </w:rPr>
+    </w:lvl>
+    <w:lvl w:ilvl="6" w:tentative="1">
+      <w:start w:val="1"/>
+      <w:numFmt w:val="bullet"/>
+      <w:lvlText w:val=""/>
+      <w:lvlJc w:val="left"/>
+      <w:pPr>
+        <w:tabs>
+          <w:tab w:val="num" w:pos="5040"/>
+        </w:tabs>
+        <w:ind w:left="5040" w:hanging="360"/>
+      </w:pPr>
+      <w:rPr>
+        <w:rFonts w:ascii="Wingdings" w:hAnsi="Wingdings" w:hint="default"/>
+        <w:sz w:val="20"/>
+      </w:rPr>
+    </w:lvl>
+    <w:lvl w:ilvl="7" w:tentative="1">
+      <w:start w:val="1"/>
+      <w:numFmt w:val="bullet"/>
+      <w:lvlText w:val=""/>
+      <w:lvlJc w:val="left"/>
+      <w:pPr>
+        <w:tabs>
+          <w:tab w:val="num" w:pos="5760"/>
+        </w:tabs>
+        <w:ind w:left="5760" w:hanging="360"/>
+      </w:pPr>
+      <w:rPr>
+        <w:rFonts w:ascii="Wingdings" w:hAnsi="Wingdings" w:hint="default"/>
+        <w:sz w:val="20"/>
+      </w:rPr>
+    </w:lvl>
+    <w:lvl w:ilvl="8" w:tentative="1">
+      <w:start w:val="1"/>
+      <w:numFmt w:val="bullet"/>
+      <w:lvlText w:val=""/>
+      <w:lvlJc w:val="left"/>
+      <w:pPr>
+        <w:tabs>
+          <w:tab w:val="num" w:pos="6480"/>
+        </w:tabs>
+        <w:ind w:left="6480" w:hanging="360"/>
+      </w:pPr>
+      <w:rPr>
+        <w:rFonts w:ascii="Wingdings" w:hAnsi="Wingdings" w:hint="default"/>
+        <w:sz w:val="20"/>
+      </w:rPr>
+    </w:lvl>
+  </w:abstractNum>
+  <w:abstractNum w:abstractNumId="12" w15:restartNumberingAfterBreak="0">
     <w:nsid w:val="06E24865"/>
     <w:multiLevelType w:val="hybridMultilevel"/>
     <w:tmpl w:val="1E6A4BB0"/>
@@ -3153,7 +4118,7 @@
       </w:pPr>
     </w:lvl>
   </w:abstractNum>
-  <w:abstractNum w:abstractNumId="11" w15:restartNumberingAfterBreak="0">
+  <w:abstractNum w:abstractNumId="13" w15:restartNumberingAfterBreak="0">
     <w:nsid w:val="0CA12AE6"/>
     <w:multiLevelType w:val="multilevel"/>
     <w:tmpl w:val="0409001F"/>
@@ -3239,7 +4204,7 @@
       </w:pPr>
     </w:lvl>
   </w:abstractNum>
-  <w:abstractNum w:abstractNumId="12" w15:restartNumberingAfterBreak="0">
+  <w:abstractNum w:abstractNumId="14" w15:restartNumberingAfterBreak="0">
     <w:nsid w:val="1C4E1149"/>
     <w:multiLevelType w:val="multilevel"/>
     <w:tmpl w:val="A3A68724"/>
@@ -3388,7 +4353,7 @@
       </w:rPr>
     </w:lvl>
   </w:abstractNum>
-  <w:abstractNum w:abstractNumId="13" w15:restartNumberingAfterBreak="0">
+  <w:abstractNum w:abstractNumId="15" w15:restartNumberingAfterBreak="0">
     <w:nsid w:val="1FB40463"/>
     <w:multiLevelType w:val="multilevel"/>
     <w:tmpl w:val="E9B098E6"/>
@@ -3537,7 +4502,7 @@
       </w:rPr>
     </w:lvl>
   </w:abstractNum>
-  <w:abstractNum w:abstractNumId="14" w15:restartNumberingAfterBreak="0">
+  <w:abstractNum w:abstractNumId="16" w15:restartNumberingAfterBreak="0">
     <w:nsid w:val="22595798"/>
     <w:multiLevelType w:val="hybridMultilevel"/>
     <w:tmpl w:val="1E6A4BB0"/>
@@ -3623,7 +4588,7 @@
       </w:pPr>
     </w:lvl>
   </w:abstractNum>
-  <w:abstractNum w:abstractNumId="15" w15:restartNumberingAfterBreak="0">
+  <w:abstractNum w:abstractNumId="17" w15:restartNumberingAfterBreak="0">
     <w:nsid w:val="2E0E1609"/>
     <w:multiLevelType w:val="multilevel"/>
     <w:tmpl w:val="2064181E"/>
@@ -3772,7 +4737,7 @@
       </w:rPr>
     </w:lvl>
   </w:abstractNum>
-  <w:abstractNum w:abstractNumId="16" w15:restartNumberingAfterBreak="0">
+  <w:abstractNum w:abstractNumId="18" w15:restartNumberingAfterBreak="0">
     <w:nsid w:val="2EB0418B"/>
     <w:multiLevelType w:val="multilevel"/>
     <w:tmpl w:val="852EBB74"/>
@@ -3921,7 +4886,7 @@
       </w:rPr>
     </w:lvl>
   </w:abstractNum>
-  <w:abstractNum w:abstractNumId="17" w15:restartNumberingAfterBreak="0">
+  <w:abstractNum w:abstractNumId="19" w15:restartNumberingAfterBreak="0">
     <w:nsid w:val="328E3654"/>
     <w:multiLevelType w:val="multilevel"/>
     <w:tmpl w:val="0409001D"/>
@@ -4007,7 +4972,7 @@
       </w:pPr>
     </w:lvl>
   </w:abstractNum>
-  <w:abstractNum w:abstractNumId="18" w15:restartNumberingAfterBreak="0">
+  <w:abstractNum w:abstractNumId="20" w15:restartNumberingAfterBreak="0">
     <w:nsid w:val="375E515D"/>
     <w:multiLevelType w:val="multilevel"/>
     <w:tmpl w:val="CF94E0D6"/>
@@ -4152,7 +5117,7 @@
       </w:rPr>
     </w:lvl>
   </w:abstractNum>
-  <w:abstractNum w:abstractNumId="19" w15:restartNumberingAfterBreak="0">
+  <w:abstractNum w:abstractNumId="21" w15:restartNumberingAfterBreak="0">
     <w:nsid w:val="3CA54546"/>
     <w:multiLevelType w:val="hybridMultilevel"/>
     <w:tmpl w:val="D07CAF4A"/>
@@ -4239,7 +5204,7 @@
       </w:pPr>
     </w:lvl>
   </w:abstractNum>
-  <w:abstractNum w:abstractNumId="20" w15:restartNumberingAfterBreak="0">
+  <w:abstractNum w:abstractNumId="22" w15:restartNumberingAfterBreak="0">
     <w:nsid w:val="4B9C6953"/>
     <w:multiLevelType w:val="hybridMultilevel"/>
     <w:tmpl w:val="1E6A4BB0"/>
@@ -4325,7 +5290,7 @@
       </w:pPr>
     </w:lvl>
   </w:abstractNum>
-  <w:abstractNum w:abstractNumId="21" w15:restartNumberingAfterBreak="0">
+  <w:abstractNum w:abstractNumId="23" w15:restartNumberingAfterBreak="0">
     <w:nsid w:val="4C2C009B"/>
     <w:multiLevelType w:val="hybridMultilevel"/>
     <w:tmpl w:val="1E6A4BB0"/>
@@ -4411,7 +5376,7 @@
       </w:pPr>
     </w:lvl>
   </w:abstractNum>
-  <w:abstractNum w:abstractNumId="22" w15:restartNumberingAfterBreak="0">
+  <w:abstractNum w:abstractNumId="24" w15:restartNumberingAfterBreak="0">
     <w:nsid w:val="51544CEB"/>
     <w:multiLevelType w:val="multilevel"/>
     <w:tmpl w:val="04090023"/>
@@ -4498,7 +5463,7 @@
       </w:pPr>
     </w:lvl>
   </w:abstractNum>
-  <w:abstractNum w:abstractNumId="23" w15:restartNumberingAfterBreak="0">
+  <w:abstractNum w:abstractNumId="25" w15:restartNumberingAfterBreak="0">
     <w:nsid w:val="51CE0DCB"/>
     <w:multiLevelType w:val="multilevel"/>
     <w:tmpl w:val="14EAA40A"/>
@@ -4587,7 +5552,7 @@
       </w:pPr>
     </w:lvl>
   </w:abstractNum>
-  <w:abstractNum w:abstractNumId="24" w15:restartNumberingAfterBreak="0">
+  <w:abstractNum w:abstractNumId="26" w15:restartNumberingAfterBreak="0">
     <w:nsid w:val="557C4E4D"/>
     <w:multiLevelType w:val="multilevel"/>
     <w:tmpl w:val="37EA9760"/>
@@ -4736,7 +5701,7 @@
       </w:rPr>
     </w:lvl>
   </w:abstractNum>
-  <w:abstractNum w:abstractNumId="25" w15:restartNumberingAfterBreak="0">
+  <w:abstractNum w:abstractNumId="27" w15:restartNumberingAfterBreak="0">
     <w:nsid w:val="566825EA"/>
     <w:multiLevelType w:val="hybridMultilevel"/>
     <w:tmpl w:val="791E0578"/>
@@ -4849,7 +5814,7 @@
       </w:rPr>
     </w:lvl>
   </w:abstractNum>
-  <w:abstractNum w:abstractNumId="26" w15:restartNumberingAfterBreak="0">
+  <w:abstractNum w:abstractNumId="28" w15:restartNumberingAfterBreak="0">
     <w:nsid w:val="5D5418B9"/>
     <w:multiLevelType w:val="multilevel"/>
     <w:tmpl w:val="04090023"/>
@@ -4936,7 +5901,7 @@
       </w:pPr>
     </w:lvl>
   </w:abstractNum>
-  <w:abstractNum w:abstractNumId="27" w15:restartNumberingAfterBreak="0">
+  <w:abstractNum w:abstractNumId="29" w15:restartNumberingAfterBreak="0">
     <w:nsid w:val="64E15559"/>
     <w:multiLevelType w:val="hybridMultilevel"/>
     <w:tmpl w:val="46E4EE38"/>
@@ -5022,7 +5987,7 @@
       </w:pPr>
     </w:lvl>
   </w:abstractNum>
-  <w:abstractNum w:abstractNumId="28" w15:restartNumberingAfterBreak="0">
+  <w:abstractNum w:abstractNumId="30" w15:restartNumberingAfterBreak="0">
     <w:nsid w:val="64EB6AC8"/>
     <w:multiLevelType w:val="hybridMultilevel"/>
     <w:tmpl w:val="1E6A4BB0"/>
@@ -5108,7 +6073,7 @@
       </w:pPr>
     </w:lvl>
   </w:abstractNum>
-  <w:abstractNum w:abstractNumId="29" w15:restartNumberingAfterBreak="0">
+  <w:abstractNum w:abstractNumId="31" w15:restartNumberingAfterBreak="0">
     <w:nsid w:val="658726F7"/>
     <w:multiLevelType w:val="multilevel"/>
     <w:tmpl w:val="0409001D"/>
@@ -5194,7 +6159,120 @@
       </w:pPr>
     </w:lvl>
   </w:abstractNum>
-  <w:abstractNum w:abstractNumId="30" w15:restartNumberingAfterBreak="0">
+  <w:abstractNum w:abstractNumId="32" w15:restartNumberingAfterBreak="0">
+    <w:nsid w:val="783D1740"/>
+    <w:multiLevelType w:val="hybridMultilevel"/>
+    <w:tmpl w:val="6D62CE00"/>
+    <w:lvl w:ilvl="0" w:tplc="08090001">
+      <w:start w:val="1"/>
+      <w:numFmt w:val="bullet"/>
+      <w:lvlText w:val=""/>
+      <w:lvlJc w:val="left"/>
+      <w:pPr>
+        <w:ind w:left="720" w:hanging="360"/>
+      </w:pPr>
+      <w:rPr>
+        <w:rFonts w:ascii="Symbol" w:hAnsi="Symbol" w:hint="default"/>
+      </w:rPr>
+    </w:lvl>
+    <w:lvl w:ilvl="1" w:tplc="08090003" w:tentative="1">
+      <w:start w:val="1"/>
+      <w:numFmt w:val="bullet"/>
+      <w:lvlText w:val="o"/>
+      <w:lvlJc w:val="left"/>
+      <w:pPr>
+        <w:ind w:left="1440" w:hanging="360"/>
+      </w:pPr>
+      <w:rPr>
+        <w:rFonts w:ascii="Courier New" w:hAnsi="Courier New" w:cs="Courier New" w:hint="default"/>
+      </w:rPr>
+    </w:lvl>
+    <w:lvl w:ilvl="2" w:tplc="08090005" w:tentative="1">
+      <w:start w:val="1"/>
+      <w:numFmt w:val="bullet"/>
+      <w:lvlText w:val=""/>
+      <w:lvlJc w:val="left"/>
+      <w:pPr>
+        <w:ind w:left="2160" w:hanging="360"/>
+      </w:pPr>
+      <w:rPr>
+        <w:rFonts w:ascii="Wingdings" w:hAnsi="Wingdings" w:hint="default"/>
+      </w:rPr>
+    </w:lvl>
+    <w:lvl w:ilvl="3" w:tplc="08090001" w:tentative="1">
+      <w:start w:val="1"/>
+      <w:numFmt w:val="bullet"/>
+      <w:lvlText w:val=""/>
+      <w:lvlJc w:val="left"/>
+      <w:pPr>
+        <w:ind w:left="2880" w:hanging="360"/>
+      </w:pPr>
+      <w:rPr>
+        <w:rFonts w:ascii="Symbol" w:hAnsi="Symbol" w:hint="default"/>
+      </w:rPr>
+    </w:lvl>
+    <w:lvl w:ilvl="4" w:tplc="08090003" w:tentative="1">
+      <w:start w:val="1"/>
+      <w:numFmt w:val="bullet"/>
+      <w:lvlText w:val="o"/>
+      <w:lvlJc w:val="left"/>
+      <w:pPr>
+        <w:ind w:left="3600" w:hanging="360"/>
+      </w:pPr>
+      <w:rPr>
+        <w:rFonts w:ascii="Courier New" w:hAnsi="Courier New" w:cs="Courier New" w:hint="default"/>
+      </w:rPr>
+    </w:lvl>
+    <w:lvl w:ilvl="5" w:tplc="08090005" w:tentative="1">
+      <w:start w:val="1"/>
+      <w:numFmt w:val="bullet"/>
+      <w:lvlText w:val=""/>
+      <w:lvlJc w:val="left"/>
+      <w:pPr>
+        <w:ind w:left="4320" w:hanging="360"/>
+      </w:pPr>
+      <w:rPr>
+        <w:rFonts w:ascii="Wingdings" w:hAnsi="Wingdings" w:hint="default"/>
+      </w:rPr>
+    </w:lvl>
+    <w:lvl w:ilvl="6" w:tplc="08090001" w:tentative="1">
+      <w:start w:val="1"/>
+      <w:numFmt w:val="bullet"/>
+      <w:lvlText w:val=""/>
+      <w:lvlJc w:val="left"/>
+      <w:pPr>
+        <w:ind w:left="5040" w:hanging="360"/>
+      </w:pPr>
+      <w:rPr>
+        <w:rFonts w:ascii="Symbol" w:hAnsi="Symbol" w:hint="default"/>
+      </w:rPr>
+    </w:lvl>
+    <w:lvl w:ilvl="7" w:tplc="08090003" w:tentative="1">
+      <w:start w:val="1"/>
+      <w:numFmt w:val="bullet"/>
+      <w:lvlText w:val="o"/>
+      <w:lvlJc w:val="left"/>
+      <w:pPr>
+        <w:ind w:left="5760" w:hanging="360"/>
+      </w:pPr>
+      <w:rPr>
+        <w:rFonts w:ascii="Courier New" w:hAnsi="Courier New" w:cs="Courier New" w:hint="default"/>
+      </w:rPr>
+    </w:lvl>
+    <w:lvl w:ilvl="8" w:tplc="08090005" w:tentative="1">
+      <w:start w:val="1"/>
+      <w:numFmt w:val="bullet"/>
+      <w:lvlText w:val=""/>
+      <w:lvlJc w:val="left"/>
+      <w:pPr>
+        <w:ind w:left="6480" w:hanging="360"/>
+      </w:pPr>
+      <w:rPr>
+        <w:rFonts w:ascii="Wingdings" w:hAnsi="Wingdings" w:hint="default"/>
+      </w:rPr>
+    </w:lvl>
+  </w:abstractNum>
+  <w:abstractNum w:abstractNumId="33" w15:restartNumberingAfterBreak="0">
     <w:nsid w:val="78790137"/>
     <w:multiLevelType w:val="hybridMultilevel"/>
     <w:tmpl w:val="B192B76E"/>
@@ -5284,7 +6362,7 @@
       </w:pPr>
     </w:lvl>
   </w:abstractNum>
-  <w:abstractNum w:abstractNumId="31" w15:restartNumberingAfterBreak="0">
+  <w:abstractNum w:abstractNumId="34" w15:restartNumberingAfterBreak="0">
     <w:nsid w:val="7CD72508"/>
     <w:multiLevelType w:val="multilevel"/>
     <w:tmpl w:val="0409001F"/>
@@ -5370,7 +6448,7 @@
       </w:pPr>
     </w:lvl>
   </w:abstractNum>
-  <w:abstractNum w:abstractNumId="32" w15:restartNumberingAfterBreak="0">
+  <w:abstractNum w:abstractNumId="35" w15:restartNumberingAfterBreak="0">
     <w:nsid w:val="7EDF06D9"/>
     <w:multiLevelType w:val="multilevel"/>
     <w:tmpl w:val="CE88D47A"/>
@@ -5526,118 +6604,118 @@
     <w:abstractNumId w:val="7"/>
   </w:num>
   <w:num w:numId="3" w16cid:durableId="95249885">
-    <w:abstractNumId w:val="27"/>
+    <w:abstractNumId w:val="29"/>
   </w:num>
   <w:num w:numId="4" w16cid:durableId="1873223083">
-    <w:abstractNumId w:val="10"/>
+    <w:abstractNumId w:val="12"/>
   </w:num>
   <w:num w:numId="5" w16cid:durableId="1338312633">
-    <w:abstractNumId w:val="10"/>
+    <w:abstractNumId w:val="12"/>
     <w:lvlOverride w:ilvl="0">
       <w:startOverride w:val="1"/>
     </w:lvlOverride>
   </w:num>
   <w:num w:numId="6" w16cid:durableId="1972515372">
-    <w:abstractNumId w:val="10"/>
+    <w:abstractNumId w:val="12"/>
     <w:lvlOverride w:ilvl="0">
       <w:startOverride w:val="1"/>
     </w:lvlOverride>
   </w:num>
   <w:num w:numId="7" w16cid:durableId="1596397083">
-    <w:abstractNumId w:val="10"/>
+    <w:abstractNumId w:val="12"/>
     <w:lvlOverride w:ilvl="0">
       <w:startOverride w:val="1"/>
     </w:lvlOverride>
   </w:num>
   <w:num w:numId="8" w16cid:durableId="58602214">
-    <w:abstractNumId w:val="10"/>
+    <w:abstractNumId w:val="12"/>
     <w:lvlOverride w:ilvl="0">
       <w:startOverride w:val="1"/>
     </w:lvlOverride>
   </w:num>
   <w:num w:numId="9" w16cid:durableId="2030790996">
-    <w:abstractNumId w:val="10"/>
+    <w:abstractNumId w:val="12"/>
     <w:lvlOverride w:ilvl="0">
       <w:startOverride w:val="1"/>
     </w:lvlOverride>
   </w:num>
   <w:num w:numId="10" w16cid:durableId="848522328">
+    <w:abstractNumId w:val="23"/>
+  </w:num>
+  <w:num w:numId="11" w16cid:durableId="1685132291">
+    <w:abstractNumId w:val="30"/>
+  </w:num>
+  <w:num w:numId="12" w16cid:durableId="821853252">
+    <w:abstractNumId w:val="25"/>
+  </w:num>
+  <w:num w:numId="13" w16cid:durableId="38864597">
     <w:abstractNumId w:val="21"/>
   </w:num>
-  <w:num w:numId="11" w16cid:durableId="1685132291">
-    <w:abstractNumId w:val="28"/>
-  </w:num>
-  <w:num w:numId="12" w16cid:durableId="821853252">
-    <w:abstractNumId w:val="23"/>
-  </w:num>
-  <w:num w:numId="13" w16cid:durableId="38864597">
-    <w:abstractNumId w:val="19"/>
-  </w:num>
   <w:num w:numId="14" w16cid:durableId="544147822">
-    <w:abstractNumId w:val="19"/>
+    <w:abstractNumId w:val="21"/>
     <w:lvlOverride w:ilvl="0">
       <w:startOverride w:val="1"/>
     </w:lvlOverride>
   </w:num>
   <w:num w:numId="15" w16cid:durableId="2059694756">
-    <w:abstractNumId w:val="19"/>
+    <w:abstractNumId w:val="21"/>
     <w:lvlOverride w:ilvl="0">
       <w:startOverride w:val="1"/>
     </w:lvlOverride>
   </w:num>
   <w:num w:numId="16" w16cid:durableId="1410038102">
-    <w:abstractNumId w:val="19"/>
+    <w:abstractNumId w:val="21"/>
     <w:lvlOverride w:ilvl="0">
       <w:startOverride w:val="1"/>
     </w:lvlOverride>
   </w:num>
   <w:num w:numId="17" w16cid:durableId="1595286664">
-    <w:abstractNumId w:val="14"/>
+    <w:abstractNumId w:val="16"/>
   </w:num>
   <w:num w:numId="18" w16cid:durableId="420375719">
-    <w:abstractNumId w:val="19"/>
+    <w:abstractNumId w:val="21"/>
     <w:lvlOverride w:ilvl="0">
       <w:startOverride w:val="1"/>
     </w:lvlOverride>
   </w:num>
   <w:num w:numId="19" w16cid:durableId="372734146">
-    <w:abstractNumId w:val="19"/>
+    <w:abstractNumId w:val="21"/>
     <w:lvlOverride w:ilvl="0">
       <w:startOverride w:val="1"/>
     </w:lvlOverride>
   </w:num>
   <w:num w:numId="20" w16cid:durableId="2006472482">
-    <w:abstractNumId w:val="19"/>
+    <w:abstractNumId w:val="21"/>
     <w:lvlOverride w:ilvl="0">
       <w:startOverride w:val="1"/>
     </w:lvlOverride>
   </w:num>
   <w:num w:numId="21" w16cid:durableId="2078017861">
-    <w:abstractNumId w:val="20"/>
+    <w:abstractNumId w:val="22"/>
   </w:num>
   <w:num w:numId="22" w16cid:durableId="991517696">
-    <w:abstractNumId w:val="19"/>
+    <w:abstractNumId w:val="21"/>
     <w:lvlOverride w:ilvl="0">
       <w:startOverride w:val="1"/>
     </w:lvlOverride>
   </w:num>
   <w:num w:numId="23" w16cid:durableId="1625844949">
-    <w:abstractNumId w:val="19"/>
+    <w:abstractNumId w:val="21"/>
     <w:lvlOverride w:ilvl="0">
       <w:startOverride w:val="1"/>
     </w:lvlOverride>
   </w:num>
   <w:num w:numId="24" w16cid:durableId="1198813506">
-    <w:abstractNumId w:val="30"/>
+    <w:abstractNumId w:val="33"/>
   </w:num>
   <w:num w:numId="25" w16cid:durableId="128017191">
-    <w:abstractNumId w:val="31"/>
+    <w:abstractNumId w:val="34"/>
   </w:num>
   <w:num w:numId="26" w16cid:durableId="1389458091">
-    <w:abstractNumId w:val="17"/>
+    <w:abstractNumId w:val="19"/>
   </w:num>
   <w:num w:numId="27" w16cid:durableId="479076447">
-    <w:abstractNumId w:val="22"/>
+    <w:abstractNumId w:val="24"/>
   </w:num>
   <w:num w:numId="28" w16cid:durableId="971059176">
     <w:abstractNumId w:val="6"/>
@@ -5664,37 +6742,46 @@
     <w:abstractNumId w:val="0"/>
   </w:num>
   <w:num w:numId="36" w16cid:durableId="351423627">
+    <w:abstractNumId w:val="13"/>
+  </w:num>
+  <w:num w:numId="37" w16cid:durableId="63378398">
+    <w:abstractNumId w:val="31"/>
+  </w:num>
+  <w:num w:numId="38" w16cid:durableId="317079673">
+    <w:abstractNumId w:val="28"/>
+  </w:num>
+  <w:num w:numId="39" w16cid:durableId="1230650422">
+    <w:abstractNumId w:val="27"/>
+  </w:num>
+  <w:num w:numId="40" w16cid:durableId="1078676367">
+    <w:abstractNumId w:val="20"/>
+  </w:num>
+  <w:num w:numId="41" w16cid:durableId="1917081793">
+    <w:abstractNumId w:val="35"/>
+  </w:num>
+  <w:num w:numId="42" w16cid:durableId="2052149981">
+    <w:abstractNumId w:val="18"/>
+  </w:num>
+  <w:num w:numId="43" w16cid:durableId="756101261">
+    <w:abstractNumId w:val="15"/>
+  </w:num>
+  <w:num w:numId="44" w16cid:durableId="1505824222">
+    <w:abstractNumId w:val="26"/>
+  </w:num>
+  <w:num w:numId="45" w16cid:durableId="999962154">
+    <w:abstractNumId w:val="17"/>
+  </w:num>
+  <w:num w:numId="46" w16cid:durableId="214658503">
+    <w:abstractNumId w:val="14"/>
+  </w:num>
+  <w:num w:numId="47" w16cid:durableId="960576559">
+    <w:abstractNumId w:val="10"/>
+  </w:num>
+  <w:num w:numId="48" w16cid:durableId="1643465162">
     <w:abstractNumId w:val="11"/>
   </w:num>
-  <w:num w:numId="37" w16cid:durableId="63378398">
-    <w:abstractNumId w:val="29"/>
-  </w:num>
-  <w:num w:numId="38" w16cid:durableId="317079673">
-    <w:abstractNumId w:val="26"/>
-  </w:num>
-  <w:num w:numId="39" w16cid:durableId="1230650422">
-    <w:abstractNumId w:val="25"/>
-  </w:num>
-  <w:num w:numId="40" w16cid:durableId="1078676367">
-    <w:abstractNumId w:val="18"/>
-  </w:num>
-  <w:num w:numId="41" w16cid:durableId="1917081793">
+  <w:num w:numId="49" w16cid:durableId="311375241">
     <w:abstractNumId w:val="32"/>
-  </w:num>
-  <w:num w:numId="42" w16cid:durableId="2052149981">
-    <w:abstractNumId w:val="16"/>
-  </w:num>
-  <w:num w:numId="43" w16cid:durableId="756101261">
-    <w:abstractNumId w:val="13"/>
-  </w:num>
-  <w:num w:numId="44" w16cid:durableId="1505824222">
-    <w:abstractNumId w:val="24"/>
-  </w:num>
-  <w:num w:numId="45" w16cid:durableId="999962154">
-    <w:abstractNumId w:val="15"/>
-  </w:num>
-  <w:num w:numId="46" w16cid:durableId="214658503">
-    <w:abstractNumId w:val="12"/>
   </w:num>
 </w:numbering>
 </file>
@@ -6215,7 +7302,6 @@
   <w:style w:type="character" w:default="1" w:styleId="DefaultParagraphFont">
     <w:name w:val="Default Paragraph Font"/>
     <w:uiPriority w:val="1"/>
-    <w:semiHidden/>
     <w:unhideWhenUsed/>
   </w:style>
   <w:style w:type="table" w:default="1" w:styleId="TableNormal">
@@ -7032,238 +8118,6 @@
     </w:docPart>
     <w:docPart>
       <w:docPartPr>
-        <w:name w:val="F7F1BAAB21E24E24B12C6E9F49CE095E"/>
-        <w:category>
-          <w:name w:val="General"/>
-          <w:gallery w:val="placeholder"/>
-        </w:category>
-        <w:types>
-          <w:type w:val="bbPlcHdr"/>
-        </w:types>
-        <w:behaviors>
-          <w:behavior w:val="content"/>
-        </w:behaviors>
-        <w:guid w:val="{530293F6-447D-49A2-8EE6-E106F9E2CCD8}"/>
-      </w:docPartPr>
-      <w:docPartBody>
-        <w:p>
-          <w:pPr>
-            <w:pStyle w:val="F7F1BAAB21E24E24B12C6E9F49CE095E"/>
-          </w:pPr>
-          <w:r>
-            <w:rPr>
-              <w:lang w:bidi="en-GB"/>
-            </w:rPr>
-            <w:t>Support</w:t>
-          </w:r>
-        </w:p>
-      </w:docPartBody>
-    </w:docPart>
-    <w:docPart>
-      <w:docPartPr>
-        <w:name w:val="7AE46531F0D64CF59569D21F735DDB5E"/>
-        <w:category>
-          <w:name w:val="General"/>
-          <w:gallery w:val="placeholder"/>
-        </w:category>
-        <w:types>
-          <w:type w:val="bbPlcHdr"/>
-        </w:types>
-        <w:behaviors>
-          <w:behavior w:val="content"/>
-        </w:behaviors>
-        <w:guid w:val="{32071EAF-CF37-436C-8A98-93E0E49CD4EC}"/>
-      </w:docPartPr>
-      <w:docPartBody>
-        <w:p>
-          <w:pPr>
-            <w:pStyle w:val="7AE46531F0D64CF59569D21F735DDB5E"/>
-          </w:pPr>
-          <w:r>
-            <w:rPr>
-              <w:lang w:bidi="en-GB"/>
-            </w:rPr>
-            <w:t>Example</w:t>
-          </w:r>
-        </w:p>
-      </w:docPartBody>
-    </w:docPart>
-    <w:docPart>
-      <w:docPartPr>
-        <w:name w:val="C36200665E0745BDBD8D5E3FF3984169"/>
-        <w:category>
-          <w:name w:val="General"/>
-          <w:gallery w:val="placeholder"/>
-        </w:category>
-        <w:types>
-          <w:type w:val="bbPlcHdr"/>
-        </w:types>
-        <w:behaviors>
-          <w:behavior w:val="content"/>
-        </w:behaviors>
-        <w:guid w:val="{40FF4DBE-CE24-46C3-B434-4E55574AB08B}"/>
-      </w:docPartPr>
-      <w:docPartBody>
-        <w:p>
-          <w:pPr>
-            <w:pStyle w:val="C36200665E0745BDBD8D5E3FF3984169"/>
-          </w:pPr>
-          <w:r>
-            <w:rPr>
-              <w:lang w:bidi="en-GB"/>
-            </w:rPr>
-            <w:t>Example</w:t>
-          </w:r>
-        </w:p>
-      </w:docPartBody>
-    </w:docPart>
-    <w:docPart>
-      <w:docPartPr>
-        <w:name w:val="0711D653DE2C4D5493C42597E41403B0"/>
-        <w:category>
-          <w:name w:val="General"/>
-          <w:gallery w:val="placeholder"/>
-        </w:category>
-        <w:types>
-          <w:type w:val="bbPlcHdr"/>
-        </w:types>
-        <w:behaviors>
-          <w:behavior w:val="content"/>
-        </w:behaviors>
-        <w:guid w:val="{481FF8B5-539D-400A-ACB3-BB72FE0A8D40}"/>
-      </w:docPartPr>
-      <w:docPartBody>
-        <w:p>
-          <w:pPr>
-            <w:pStyle w:val="0711D653DE2C4D5493C42597E41403B0"/>
-          </w:pPr>
-          <w:r>
-            <w:rPr>
-              <w:lang w:bidi="en-GB"/>
-            </w:rPr>
-            <w:t>Support</w:t>
-          </w:r>
-        </w:p>
-      </w:docPartBody>
-    </w:docPart>
-    <w:docPart>
-      <w:docPartPr>
-        <w:name w:val="6F9B2A1D1BB041D9BE1E4C31DC4CDD9F"/>
-        <w:category>
-          <w:name w:val="General"/>
-          <w:gallery w:val="placeholder"/>
-        </w:category>
-        <w:types>
-          <w:type w:val="bbPlcHdr"/>
-        </w:types>
-        <w:behaviors>
-          <w:behavior w:val="content"/>
-        </w:behaviors>
-        <w:guid w:val="{6692A34A-EC1A-4525-AE13-82200630A440}"/>
-      </w:docPartPr>
-      <w:docPartBody>
-        <w:p>
-          <w:pPr>
-            <w:pStyle w:val="6F9B2A1D1BB041D9BE1E4C31DC4CDD9F"/>
-          </w:pPr>
-          <w:r>
-            <w:rPr>
-              <w:lang w:bidi="en-GB"/>
-            </w:rPr>
-            <w:t>Example</w:t>
-          </w:r>
-        </w:p>
-      </w:docPartBody>
-    </w:docPart>
-    <w:docPart>
-      <w:docPartPr>
-        <w:name w:val="E83C0B0E546943C096E2833893484231"/>
-        <w:category>
-          <w:name w:val="General"/>
-          <w:gallery w:val="placeholder"/>
-        </w:category>
-        <w:types>
-          <w:type w:val="bbPlcHdr"/>
-        </w:types>
-        <w:behaviors>
-          <w:behavior w:val="content"/>
-        </w:behaviors>
-        <w:guid w:val="{6CA05210-EFC0-400D-B3CC-22924B99FA36}"/>
-      </w:docPartPr>
-      <w:docPartBody>
-        <w:p>
-          <w:pPr>
-            <w:pStyle w:val="E83C0B0E546943C096E2833893484231"/>
-          </w:pPr>
-          <w:r>
-            <w:rPr>
-              <w:lang w:bidi="en-GB"/>
-            </w:rPr>
-            <w:t>Example</w:t>
-          </w:r>
-        </w:p>
-      </w:docPartBody>
-    </w:docPart>
-    <w:docPart>
-      <w:docPartPr>
-        <w:name w:val="078841E33A6F4DB7B3CEF91034D2CC75"/>
-        <w:category>
-          <w:name w:val="General"/>
-          <w:gallery w:val="placeholder"/>
-        </w:category>
-        <w:types>
-          <w:type w:val="bbPlcHdr"/>
-        </w:types>
-        <w:behaviors>
-          <w:behavior w:val="content"/>
-        </w:behaviors>
-        <w:guid w:val="{7E3DE0A3-5F8C-4FB8-B313-7EF7355A0044}"/>
-      </w:docPartPr>
-      <w:docPartBody>
-        <w:p>
-          <w:pPr>
-            <w:pStyle w:val="078841E33A6F4DB7B3CEF91034D2CC75"/>
-          </w:pPr>
-          <w:r>
-            <w:rPr>
-              <w:lang w:bidi="en-GB"/>
-            </w:rPr>
-            <w:t>Support</w:t>
-          </w:r>
-        </w:p>
-      </w:docPartBody>
-    </w:docPart>
-    <w:docPart>
-      <w:docPartPr>
-        <w:name w:val="00E362894A6F4F208F16CD889A43799A"/>
-        <w:category>
-          <w:name w:val="General"/>
-          <w:gallery w:val="placeholder"/>
-        </w:category>
-        <w:types>
-          <w:type w:val="bbPlcHdr"/>
-        </w:types>
-        <w:behaviors>
-          <w:behavior w:val="content"/>
-        </w:behaviors>
-        <w:guid w:val="{CF7A5E3C-B2AD-4170-B61C-94A8F4EE1D85}"/>
-      </w:docPartPr>
-      <w:docPartBody>
-        <w:p>
-          <w:pPr>
-            <w:pStyle w:val="00E362894A6F4F208F16CD889A43799A"/>
-          </w:pPr>
-          <w:r>
-            <w:rPr>
-              <w:lang w:bidi="en-GB"/>
-            </w:rPr>
-            <w:t>Example</w:t>
-          </w:r>
-        </w:p>
-      </w:docPartBody>
-    </w:docPart>
-    <w:docPart>
-      <w:docPartPr>
         <w:name w:val="4DAB33014DA747819427232D13FAAA2C"/>
         <w:category>
           <w:name w:val="General"/>
@@ -7474,6 +8328,8 @@
     <w:rsid w:val="001304F4"/>
     <w:rsid w:val="005A7F34"/>
     <w:rsid w:val="007D202E"/>
+    <w:rsid w:val="008B51D5"/>
+    <w:rsid w:val="00DE46BD"/>
     <w:rsid w:val="00E65CB8"/>
     <w:rsid w:val="00EB7797"/>
   </w:rsids>
@@ -7932,33 +8788,6 @@
   <w:style w:type="paragraph" w:customStyle="1" w:styleId="2862075DBCE84C60A9AC1C6143C26D9C">
     <w:name w:val="2862075DBCE84C60A9AC1C6143C26D9C"/>
   </w:style>
-  <w:style w:type="paragraph" w:customStyle="1" w:styleId="D7C20F633E624142B8A1F00494DBF97C">
-    <w:name w:val="D7C20F633E624142B8A1F00494DBF97C"/>
-  </w:style>
-  <w:style w:type="paragraph" w:customStyle="1" w:styleId="96A466B50E4148DBA72AE4AD1098838B">
-    <w:name w:val="96A466B50E4148DBA72AE4AD1098838B"/>
-  </w:style>
-  <w:style w:type="paragraph" w:customStyle="1" w:styleId="4A89E32B1F47436DBC3515A45229FBBF">
-    <w:name w:val="4A89E32B1F47436DBC3515A45229FBBF"/>
-  </w:style>
-  <w:style w:type="paragraph" w:customStyle="1" w:styleId="6F2B6A23B9C941A5844495278F6942A9">
-    <w:name w:val="6F2B6A23B9C941A5844495278F6942A9"/>
-  </w:style>
-  <w:style w:type="paragraph" w:customStyle="1" w:styleId="3D3CAC50BDFC465587F508AEDFAB665D">
-    <w:name w:val="3D3CAC50BDFC465587F508AEDFAB665D"/>
-  </w:style>
-  <w:style w:type="paragraph" w:customStyle="1" w:styleId="414F486FBF884D3A96921F678E88C3CA">
-    <w:name w:val="414F486FBF884D3A96921F678E88C3CA"/>
-  </w:style>
-  <w:style w:type="paragraph" w:customStyle="1" w:styleId="02BCEA2593214FDEA189910441017DBD">
-    <w:name w:val="02BCEA2593214FDEA189910441017DBD"/>
-  </w:style>
-  <w:style w:type="paragraph" w:customStyle="1" w:styleId="27DA23BD17D743AF8F0100C5FB730B5C">
-    <w:name w:val="27DA23BD17D743AF8F0100C5FB730B5C"/>
-  </w:style>
-  <w:style w:type="paragraph" w:customStyle="1" w:styleId="A8C49936F36F4AA0B19674E242A2DAB4">
-    <w:name w:val="A8C49936F36F4AA0B19674E242A2DAB4"/>
-  </w:style>
   <w:style w:type="paragraph" w:customStyle="1" w:styleId="F7F1BAAB21E24E24B12C6E9F49CE095E">
     <w:name w:val="F7F1BAAB21E24E24B12C6E9F49CE095E"/>
   </w:style>
@@ -8267,141 +9096,6 @@
 </file>
 
 <file path=customXml/item1.xml><?xml version="1.0" encoding="utf-8"?>
-<p:properties xmlns:p="http://schemas.microsoft.com/office/2006/metadata/properties" xmlns:xsi="http://www.w3.org/2001/XMLSchema-instance" xmlns:pc="http://schemas.microsoft.com/office/infopath/2007/PartnerControls">
-  <documentManagement>
-    <APDescription xmlns="4873beb7-5857-4685-be1f-d57550cc96cc" xsi:nil="true"/>
-    <AssetExpire xmlns="4873beb7-5857-4685-be1f-d57550cc96cc">2029-01-01T08:00:00+00:00</AssetExpire>
-    <CampaignTagsTaxHTField0 xmlns="4873beb7-5857-4685-be1f-d57550cc96cc">
-      <Terms xmlns="http://schemas.microsoft.com/office/infopath/2007/PartnerControls"/>
-    </CampaignTagsTaxHTField0>
-    <IntlLangReviewDate xmlns="4873beb7-5857-4685-be1f-d57550cc96cc" xsi:nil="true"/>
-    <TPFriendlyName xmlns="4873beb7-5857-4685-be1f-d57550cc96cc" xsi:nil="true"/>
-    <IntlLangReview xmlns="4873beb7-5857-4685-be1f-d57550cc96cc">false</IntlLangReview>
-    <LocLastLocAttemptVersionLookup xmlns="4873beb7-5857-4685-be1f-d57550cc96cc">879246</LocLastLocAttemptVersionLookup>
-    <PolicheckWords xmlns="4873beb7-5857-4685-be1f-d57550cc96cc" xsi:nil="true"/>
-    <SubmitterId xmlns="4873beb7-5857-4685-be1f-d57550cc96cc" xsi:nil="true"/>
-    <AcquiredFrom xmlns="4873beb7-5857-4685-be1f-d57550cc96cc">Internal MS</AcquiredFrom>
-    <EditorialStatus xmlns="4873beb7-5857-4685-be1f-d57550cc96cc">Complete</EditorialStatus>
-    <Markets xmlns="4873beb7-5857-4685-be1f-d57550cc96cc"/>
-    <OriginAsset xmlns="4873beb7-5857-4685-be1f-d57550cc96cc" xsi:nil="true"/>
-    <AssetStart xmlns="4873beb7-5857-4685-be1f-d57550cc96cc">2013-02-25T14:44:00+00:00</AssetStart>
-    <FriendlyTitle xmlns="4873beb7-5857-4685-be1f-d57550cc96cc" xsi:nil="true"/>
-    <MarketSpecific xmlns="4873beb7-5857-4685-be1f-d57550cc96cc">false</MarketSpecific>
-    <TPNamespace xmlns="4873beb7-5857-4685-be1f-d57550cc96cc" xsi:nil="true"/>
-    <PublishStatusLookup xmlns="4873beb7-5857-4685-be1f-d57550cc96cc">
-      <Value>1676412</Value>
-    </PublishStatusLookup>
-    <APAuthor xmlns="4873beb7-5857-4685-be1f-d57550cc96cc">
-      <UserInfo>
-        <DisplayName>REDMOND\ncrowell</DisplayName>
-        <AccountId>81</AccountId>
-        <AccountType/>
-      </UserInfo>
-    </APAuthor>
-    <TPCommandLine xmlns="4873beb7-5857-4685-be1f-d57550cc96cc" xsi:nil="true"/>
-    <IntlLangReviewer xmlns="4873beb7-5857-4685-be1f-d57550cc96cc" xsi:nil="true"/>
-    <OpenTemplate xmlns="4873beb7-5857-4685-be1f-d57550cc96cc">true</OpenTemplate>
-    <CSXSubmissionDate xmlns="4873beb7-5857-4685-be1f-d57550cc96cc" xsi:nil="true"/>
-    <TaxCatchAll xmlns="4873beb7-5857-4685-be1f-d57550cc96cc"/>
-    <Manager xmlns="4873beb7-5857-4685-be1f-d57550cc96cc" xsi:nil="true"/>
-    <NumericId xmlns="4873beb7-5857-4685-be1f-d57550cc96cc" xsi:nil="true"/>
-    <ParentAssetId xmlns="4873beb7-5857-4685-be1f-d57550cc96cc" xsi:nil="true"/>
-    <OriginalSourceMarket xmlns="4873beb7-5857-4685-be1f-d57550cc96cc" xsi:nil="true"/>
-    <ApprovalStatus xmlns="4873beb7-5857-4685-be1f-d57550cc96cc">InProgress</ApprovalStatus>
-    <TPComponent xmlns="4873beb7-5857-4685-be1f-d57550cc96cc" xsi:nil="true"/>
-    <EditorialTags xmlns="4873beb7-5857-4685-be1f-d57550cc96cc" xsi:nil="true"/>
-    <TPExecutable xmlns="4873beb7-5857-4685-be1f-d57550cc96cc" xsi:nil="true"/>
-    <TPLaunchHelpLink xmlns="4873beb7-5857-4685-be1f-d57550cc96cc" xsi:nil="true"/>
-    <LocComments xmlns="4873beb7-5857-4685-be1f-d57550cc96cc" xsi:nil="true"/>
-    <LocRecommendedHandoff xmlns="4873beb7-5857-4685-be1f-d57550cc96cc" xsi:nil="true"/>
-    <SourceTitle xmlns="4873beb7-5857-4685-be1f-d57550cc96cc" xsi:nil="true"/>
-    <CSXUpdate xmlns="4873beb7-5857-4685-be1f-d57550cc96cc">false</CSXUpdate>
-    <IntlLocPriority xmlns="4873beb7-5857-4685-be1f-d57550cc96cc" xsi:nil="true"/>
-    <UAProjectedTotalWords xmlns="4873beb7-5857-4685-be1f-d57550cc96cc" xsi:nil="true"/>
-    <AssetType xmlns="4873beb7-5857-4685-be1f-d57550cc96cc">TP</AssetType>
-    <MachineTranslated xmlns="4873beb7-5857-4685-be1f-d57550cc96cc">false</MachineTranslated>
-    <OutputCachingOn xmlns="4873beb7-5857-4685-be1f-d57550cc96cc">false</OutputCachingOn>
-    <TemplateStatus xmlns="4873beb7-5857-4685-be1f-d57550cc96cc">Complete</TemplateStatus>
-    <IsSearchable xmlns="4873beb7-5857-4685-be1f-d57550cc96cc">true</IsSearchable>
-    <ContentItem xmlns="4873beb7-5857-4685-be1f-d57550cc96cc" xsi:nil="true"/>
-    <HandoffToMSDN xmlns="4873beb7-5857-4685-be1f-d57550cc96cc" xsi:nil="true"/>
-    <ShowIn xmlns="4873beb7-5857-4685-be1f-d57550cc96cc">Show everywhere</ShowIn>
-    <ThumbnailAssetId xmlns="4873beb7-5857-4685-be1f-d57550cc96cc" xsi:nil="true"/>
-    <UALocComments xmlns="4873beb7-5857-4685-be1f-d57550cc96cc" xsi:nil="true"/>
-    <UALocRecommendation xmlns="4873beb7-5857-4685-be1f-d57550cc96cc">Localize</UALocRecommendation>
-    <LastModifiedDateTime xmlns="4873beb7-5857-4685-be1f-d57550cc96cc" xsi:nil="true"/>
-    <LegacyData xmlns="4873beb7-5857-4685-be1f-d57550cc96cc" xsi:nil="true"/>
-    <LocManualTestRequired xmlns="4873beb7-5857-4685-be1f-d57550cc96cc">false</LocManualTestRequired>
-    <LocMarketGroupTiers2 xmlns="4873beb7-5857-4685-be1f-d57550cc96cc" xsi:nil="true"/>
-    <ClipArtFilename xmlns="4873beb7-5857-4685-be1f-d57550cc96cc" xsi:nil="true"/>
-    <TPApplication xmlns="4873beb7-5857-4685-be1f-d57550cc96cc" xsi:nil="true"/>
-    <CSXHash xmlns="4873beb7-5857-4685-be1f-d57550cc96cc" xsi:nil="true"/>
-    <DirectSourceMarket xmlns="4873beb7-5857-4685-be1f-d57550cc96cc" xsi:nil="true"/>
-    <PrimaryImageGen xmlns="4873beb7-5857-4685-be1f-d57550cc96cc">true</PrimaryImageGen>
-    <PlannedPubDate xmlns="4873beb7-5857-4685-be1f-d57550cc96cc" xsi:nil="true"/>
-    <CSXSubmissionMarket xmlns="4873beb7-5857-4685-be1f-d57550cc96cc" xsi:nil="true"/>
-    <Downloads xmlns="4873beb7-5857-4685-be1f-d57550cc96cc">0</Downloads>
-    <ArtSampleDocs xmlns="4873beb7-5857-4685-be1f-d57550cc96cc" xsi:nil="true"/>
-    <TrustLevel xmlns="4873beb7-5857-4685-be1f-d57550cc96cc">1 Microsoft Managed Content</TrustLevel>
-    <BlockPublish xmlns="4873beb7-5857-4685-be1f-d57550cc96cc">false</BlockPublish>
-    <TPLaunchHelpLinkType xmlns="4873beb7-5857-4685-be1f-d57550cc96cc">Template</TPLaunchHelpLinkType>
-    <LocalizationTagsTaxHTField0 xmlns="4873beb7-5857-4685-be1f-d57550cc96cc">
-      <Terms xmlns="http://schemas.microsoft.com/office/infopath/2007/PartnerControls"/>
-    </LocalizationTagsTaxHTField0>
-    <BusinessGroup xmlns="4873beb7-5857-4685-be1f-d57550cc96cc" xsi:nil="true"/>
-    <Providers xmlns="4873beb7-5857-4685-be1f-d57550cc96cc" xsi:nil="true"/>
-    <TemplateTemplateType xmlns="4873beb7-5857-4685-be1f-d57550cc96cc">Word Document Template</TemplateTemplateType>
-    <TimesCloned xmlns="4873beb7-5857-4685-be1f-d57550cc96cc" xsi:nil="true"/>
-    <TPAppVersion xmlns="4873beb7-5857-4685-be1f-d57550cc96cc" xsi:nil="true"/>
-    <VoteCount xmlns="4873beb7-5857-4685-be1f-d57550cc96cc" xsi:nil="true"/>
-    <AverageRating xmlns="4873beb7-5857-4685-be1f-d57550cc96cc" xsi:nil="true"/>
-    <FeatureTagsTaxHTField0 xmlns="4873beb7-5857-4685-be1f-d57550cc96cc">
-      <Terms xmlns="http://schemas.microsoft.com/office/infopath/2007/PartnerControls"/>
-    </FeatureTagsTaxHTField0>
-    <Provider xmlns="4873beb7-5857-4685-be1f-d57550cc96cc" xsi:nil="true"/>
-    <UACurrentWords xmlns="4873beb7-5857-4685-be1f-d57550cc96cc" xsi:nil="true"/>
-    <AssetId xmlns="4873beb7-5857-4685-be1f-d57550cc96cc">TP104022097</AssetId>
-    <TPClientViewer xmlns="4873beb7-5857-4685-be1f-d57550cc96cc" xsi:nil="true"/>
-    <DSATActionTaken xmlns="4873beb7-5857-4685-be1f-d57550cc96cc" xsi:nil="true"/>
-    <APEditor xmlns="4873beb7-5857-4685-be1f-d57550cc96cc">
-      <UserInfo>
-        <DisplayName/>
-        <AccountId xsi:nil="true"/>
-        <AccountType/>
-      </UserInfo>
-    </APEditor>
-    <TPInstallLocation xmlns="4873beb7-5857-4685-be1f-d57550cc96cc" xsi:nil="true"/>
-    <OOCacheId xmlns="4873beb7-5857-4685-be1f-d57550cc96cc" xsi:nil="true"/>
-    <IsDeleted xmlns="4873beb7-5857-4685-be1f-d57550cc96cc">false</IsDeleted>
-    <PublishTargets xmlns="4873beb7-5857-4685-be1f-d57550cc96cc">OfficeOnlineVNext</PublishTargets>
-    <ApprovalLog xmlns="4873beb7-5857-4685-be1f-d57550cc96cc" xsi:nil="true"/>
-    <BugNumber xmlns="4873beb7-5857-4685-be1f-d57550cc96cc" xsi:nil="true"/>
-    <CrawlForDependencies xmlns="4873beb7-5857-4685-be1f-d57550cc96cc">false</CrawlForDependencies>
-    <InternalTagsTaxHTField0 xmlns="4873beb7-5857-4685-be1f-d57550cc96cc">
-      <Terms xmlns="http://schemas.microsoft.com/office/infopath/2007/PartnerControls"/>
-    </InternalTagsTaxHTField0>
-    <LastHandOff xmlns="4873beb7-5857-4685-be1f-d57550cc96cc" xsi:nil="true"/>
-    <Milestone xmlns="4873beb7-5857-4685-be1f-d57550cc96cc" xsi:nil="true"/>
-    <OriginalRelease xmlns="4873beb7-5857-4685-be1f-d57550cc96cc">15</OriginalRelease>
-    <RecommendationsModifier xmlns="4873beb7-5857-4685-be1f-d57550cc96cc" xsi:nil="true"/>
-    <ScenarioTagsTaxHTField0 xmlns="4873beb7-5857-4685-be1f-d57550cc96cc">
-      <Terms xmlns="http://schemas.microsoft.com/office/infopath/2007/PartnerControls"/>
-    </ScenarioTagsTaxHTField0>
-    <UANotes xmlns="4873beb7-5857-4685-be1f-d57550cc96cc" xsi:nil="true"/>
-  </documentManagement>
-</p:properties>
-</file>
-
-<file path=customXml/item2.xml><?xml version="1.0" encoding="utf-8"?>
-<?mso-contentType ?>
-<FormTemplates xmlns="http://schemas.microsoft.com/sharepoint/v3/contenttype/forms">
-  <Display>DocumentLibraryForm</Display>
-  <Edit>AssetEditForm</Edit>
-  <New>DocumentLibraryForm</New>
-</FormTemplates>
-</file>
-
-<file path=customXml/item3.xml><?xml version="1.0" encoding="utf-8"?>
 <ct:contentTypeSchema xmlns:ct="http://schemas.microsoft.com/office/2006/metadata/contentType" xmlns:ma="http://schemas.microsoft.com/office/2006/metadata/properties/metaAttributes" ct:_="" ma:_="" ma:contentTypeName="TemplateFile" ma:contentTypeID="0x0101006EDDDB5EE6D98C44930B742096920B300400F5B6D36B3EF94B4E9A635CDF2A18F5B8" ma:contentTypeVersion="72" ma:contentTypeDescription="Create a new document." ma:contentTypeScope="" ma:versionID="a23e56308344d904b51738559c3d67c9">
   <xsd:schema xmlns:xsd="http://www.w3.org/2001/XMLSchema" xmlns:xs="http://www.w3.org/2001/XMLSchema" xmlns:p="http://schemas.microsoft.com/office/2006/metadata/properties" xmlns:ns2="4873beb7-5857-4685-be1f-d57550cc96cc" targetNamespace="http://schemas.microsoft.com/office/2006/metadata/properties" ma:root="true" ma:fieldsID="cd0908cc4600e77bf5da051303e00c8d" ns2:_="">
     <xsd:import namespace="4873beb7-5857-4685-be1f-d57550cc96cc"/>
@@ -9441,25 +10135,142 @@
 </ct:contentTypeSchema>
 </file>
 
-<file path=customXml/itemProps1.xml><?xml version="1.0" encoding="utf-8"?>
-<ds:datastoreItem xmlns:ds="http://schemas.openxmlformats.org/officeDocument/2006/customXml" ds:itemID="{E1A1F3C9-ED13-4BE7-BB40-249447F4581D}">
-  <ds:schemaRefs>
-    <ds:schemaRef ds:uri="http://schemas.microsoft.com/office/2006/metadata/properties"/>
-    <ds:schemaRef ds:uri="http://schemas.microsoft.com/office/infopath/2007/PartnerControls"/>
-    <ds:schemaRef ds:uri="4873beb7-5857-4685-be1f-d57550cc96cc"/>
-  </ds:schemaRefs>
-</ds:datastoreItem>
+<file path=customXml/item2.xml><?xml version="1.0" encoding="utf-8"?>
+<?mso-contentType ?>
+<FormTemplates xmlns="http://schemas.microsoft.com/sharepoint/v3/contenttype/forms">
+  <Display>DocumentLibraryForm</Display>
+  <Edit>AssetEditForm</Edit>
+  <New>DocumentLibraryForm</New>
+</FormTemplates>
 </file>
 
-<file path=customXml/itemProps2.xml><?xml version="1.0" encoding="utf-8"?>
-<ds:datastoreItem xmlns:ds="http://schemas.openxmlformats.org/officeDocument/2006/customXml" ds:itemID="{669E1811-84BF-463B-AD19-FA13CF0ECD2E}">
-  <ds:schemaRefs>
-    <ds:schemaRef ds:uri="http://schemas.microsoft.com/sharepoint/v3/contenttype/forms"/>
-  </ds:schemaRefs>
-</ds:datastoreItem>
+<file path=customXml/item3.xml><?xml version="1.0" encoding="utf-8"?>
+<p:properties xmlns:p="http://schemas.microsoft.com/office/2006/metadata/properties" xmlns:xsi="http://www.w3.org/2001/XMLSchema-instance" xmlns:pc="http://schemas.microsoft.com/office/infopath/2007/PartnerControls">
+  <documentManagement>
+    <APDescription xmlns="4873beb7-5857-4685-be1f-d57550cc96cc" xsi:nil="true"/>
+    <AssetExpire xmlns="4873beb7-5857-4685-be1f-d57550cc96cc">2029-01-01T08:00:00+00:00</AssetExpire>
+    <CampaignTagsTaxHTField0 xmlns="4873beb7-5857-4685-be1f-d57550cc96cc">
+      <Terms xmlns="http://schemas.microsoft.com/office/infopath/2007/PartnerControls"/>
+    </CampaignTagsTaxHTField0>
+    <IntlLangReviewDate xmlns="4873beb7-5857-4685-be1f-d57550cc96cc" xsi:nil="true"/>
+    <TPFriendlyName xmlns="4873beb7-5857-4685-be1f-d57550cc96cc" xsi:nil="true"/>
+    <IntlLangReview xmlns="4873beb7-5857-4685-be1f-d57550cc96cc">false</IntlLangReview>
+    <LocLastLocAttemptVersionLookup xmlns="4873beb7-5857-4685-be1f-d57550cc96cc">879246</LocLastLocAttemptVersionLookup>
+    <PolicheckWords xmlns="4873beb7-5857-4685-be1f-d57550cc96cc" xsi:nil="true"/>
+    <SubmitterId xmlns="4873beb7-5857-4685-be1f-d57550cc96cc" xsi:nil="true"/>
+    <AcquiredFrom xmlns="4873beb7-5857-4685-be1f-d57550cc96cc">Internal MS</AcquiredFrom>
+    <EditorialStatus xmlns="4873beb7-5857-4685-be1f-d57550cc96cc">Complete</EditorialStatus>
+    <Markets xmlns="4873beb7-5857-4685-be1f-d57550cc96cc"/>
+    <OriginAsset xmlns="4873beb7-5857-4685-be1f-d57550cc96cc" xsi:nil="true"/>
+    <AssetStart xmlns="4873beb7-5857-4685-be1f-d57550cc96cc">2013-02-25T14:44:00+00:00</AssetStart>
+    <FriendlyTitle xmlns="4873beb7-5857-4685-be1f-d57550cc96cc" xsi:nil="true"/>
+    <MarketSpecific xmlns="4873beb7-5857-4685-be1f-d57550cc96cc">false</MarketSpecific>
+    <TPNamespace xmlns="4873beb7-5857-4685-be1f-d57550cc96cc" xsi:nil="true"/>
+    <PublishStatusLookup xmlns="4873beb7-5857-4685-be1f-d57550cc96cc">
+      <Value>1676412</Value>
+    </PublishStatusLookup>
+    <APAuthor xmlns="4873beb7-5857-4685-be1f-d57550cc96cc">
+      <UserInfo>
+        <DisplayName>REDMOND\ncrowell</DisplayName>
+        <AccountId>81</AccountId>
+        <AccountType/>
+      </UserInfo>
+    </APAuthor>
+    <TPCommandLine xmlns="4873beb7-5857-4685-be1f-d57550cc96cc" xsi:nil="true"/>
+    <IntlLangReviewer xmlns="4873beb7-5857-4685-be1f-d57550cc96cc" xsi:nil="true"/>
+    <OpenTemplate xmlns="4873beb7-5857-4685-be1f-d57550cc96cc">true</OpenTemplate>
+    <CSXSubmissionDate xmlns="4873beb7-5857-4685-be1f-d57550cc96cc" xsi:nil="true"/>
+    <TaxCatchAll xmlns="4873beb7-5857-4685-be1f-d57550cc96cc"/>
+    <Manager xmlns="4873beb7-5857-4685-be1f-d57550cc96cc" xsi:nil="true"/>
+    <NumericId xmlns="4873beb7-5857-4685-be1f-d57550cc96cc" xsi:nil="true"/>
+    <ParentAssetId xmlns="4873beb7-5857-4685-be1f-d57550cc96cc" xsi:nil="true"/>
+    <OriginalSourceMarket xmlns="4873beb7-5857-4685-be1f-d57550cc96cc" xsi:nil="true"/>
+    <ApprovalStatus xmlns="4873beb7-5857-4685-be1f-d57550cc96cc">InProgress</ApprovalStatus>
+    <TPComponent xmlns="4873beb7-5857-4685-be1f-d57550cc96cc" xsi:nil="true"/>
+    <EditorialTags xmlns="4873beb7-5857-4685-be1f-d57550cc96cc" xsi:nil="true"/>
+    <TPExecutable xmlns="4873beb7-5857-4685-be1f-d57550cc96cc" xsi:nil="true"/>
+    <TPLaunchHelpLink xmlns="4873beb7-5857-4685-be1f-d57550cc96cc" xsi:nil="true"/>
+    <LocComments xmlns="4873beb7-5857-4685-be1f-d57550cc96cc" xsi:nil="true"/>
+    <LocRecommendedHandoff xmlns="4873beb7-5857-4685-be1f-d57550cc96cc" xsi:nil="true"/>
+    <SourceTitle xmlns="4873beb7-5857-4685-be1f-d57550cc96cc" xsi:nil="true"/>
+    <CSXUpdate xmlns="4873beb7-5857-4685-be1f-d57550cc96cc">false</CSXUpdate>
+    <IntlLocPriority xmlns="4873beb7-5857-4685-be1f-d57550cc96cc" xsi:nil="true"/>
+    <UAProjectedTotalWords xmlns="4873beb7-5857-4685-be1f-d57550cc96cc" xsi:nil="true"/>
+    <AssetType xmlns="4873beb7-5857-4685-be1f-d57550cc96cc">TP</AssetType>
+    <MachineTranslated xmlns="4873beb7-5857-4685-be1f-d57550cc96cc">false</MachineTranslated>
+    <OutputCachingOn xmlns="4873beb7-5857-4685-be1f-d57550cc96cc">false</OutputCachingOn>
+    <TemplateStatus xmlns="4873beb7-5857-4685-be1f-d57550cc96cc">Complete</TemplateStatus>
+    <IsSearchable xmlns="4873beb7-5857-4685-be1f-d57550cc96cc">true</IsSearchable>
+    <ContentItem xmlns="4873beb7-5857-4685-be1f-d57550cc96cc" xsi:nil="true"/>
+    <HandoffToMSDN xmlns="4873beb7-5857-4685-be1f-d57550cc96cc" xsi:nil="true"/>
+    <ShowIn xmlns="4873beb7-5857-4685-be1f-d57550cc96cc">Show everywhere</ShowIn>
+    <ThumbnailAssetId xmlns="4873beb7-5857-4685-be1f-d57550cc96cc" xsi:nil="true"/>
+    <UALocComments xmlns="4873beb7-5857-4685-be1f-d57550cc96cc" xsi:nil="true"/>
+    <UALocRecommendation xmlns="4873beb7-5857-4685-be1f-d57550cc96cc">Localize</UALocRecommendation>
+    <LastModifiedDateTime xmlns="4873beb7-5857-4685-be1f-d57550cc96cc" xsi:nil="true"/>
+    <LegacyData xmlns="4873beb7-5857-4685-be1f-d57550cc96cc" xsi:nil="true"/>
+    <LocManualTestRequired xmlns="4873beb7-5857-4685-be1f-d57550cc96cc">false</LocManualTestRequired>
+    <LocMarketGroupTiers2 xmlns="4873beb7-5857-4685-be1f-d57550cc96cc" xsi:nil="true"/>
+    <ClipArtFilename xmlns="4873beb7-5857-4685-be1f-d57550cc96cc" xsi:nil="true"/>
+    <TPApplication xmlns="4873beb7-5857-4685-be1f-d57550cc96cc" xsi:nil="true"/>
+    <CSXHash xmlns="4873beb7-5857-4685-be1f-d57550cc96cc" xsi:nil="true"/>
+    <DirectSourceMarket xmlns="4873beb7-5857-4685-be1f-d57550cc96cc" xsi:nil="true"/>
+    <PrimaryImageGen xmlns="4873beb7-5857-4685-be1f-d57550cc96cc">true</PrimaryImageGen>
+    <PlannedPubDate xmlns="4873beb7-5857-4685-be1f-d57550cc96cc" xsi:nil="true"/>
+    <CSXSubmissionMarket xmlns="4873beb7-5857-4685-be1f-d57550cc96cc" xsi:nil="true"/>
+    <Downloads xmlns="4873beb7-5857-4685-be1f-d57550cc96cc">0</Downloads>
+    <ArtSampleDocs xmlns="4873beb7-5857-4685-be1f-d57550cc96cc" xsi:nil="true"/>
+    <TrustLevel xmlns="4873beb7-5857-4685-be1f-d57550cc96cc">1 Microsoft Managed Content</TrustLevel>
+    <BlockPublish xmlns="4873beb7-5857-4685-be1f-d57550cc96cc">false</BlockPublish>
+    <TPLaunchHelpLinkType xmlns="4873beb7-5857-4685-be1f-d57550cc96cc">Template</TPLaunchHelpLinkType>
+    <LocalizationTagsTaxHTField0 xmlns="4873beb7-5857-4685-be1f-d57550cc96cc">
+      <Terms xmlns="http://schemas.microsoft.com/office/infopath/2007/PartnerControls"/>
+    </LocalizationTagsTaxHTField0>
+    <BusinessGroup xmlns="4873beb7-5857-4685-be1f-d57550cc96cc" xsi:nil="true"/>
+    <Providers xmlns="4873beb7-5857-4685-be1f-d57550cc96cc" xsi:nil="true"/>
+    <TemplateTemplateType xmlns="4873beb7-5857-4685-be1f-d57550cc96cc">Word Document Template</TemplateTemplateType>
+    <TimesCloned xmlns="4873beb7-5857-4685-be1f-d57550cc96cc" xsi:nil="true"/>
+    <TPAppVersion xmlns="4873beb7-5857-4685-be1f-d57550cc96cc" xsi:nil="true"/>
+    <VoteCount xmlns="4873beb7-5857-4685-be1f-d57550cc96cc" xsi:nil="true"/>
+    <AverageRating xmlns="4873beb7-5857-4685-be1f-d57550cc96cc" xsi:nil="true"/>
+    <FeatureTagsTaxHTField0 xmlns="4873beb7-5857-4685-be1f-d57550cc96cc">
+      <Terms xmlns="http://schemas.microsoft.com/office/infopath/2007/PartnerControls"/>
+    </FeatureTagsTaxHTField0>
+    <Provider xmlns="4873beb7-5857-4685-be1f-d57550cc96cc" xsi:nil="true"/>
+    <UACurrentWords xmlns="4873beb7-5857-4685-be1f-d57550cc96cc" xsi:nil="true"/>
+    <AssetId xmlns="4873beb7-5857-4685-be1f-d57550cc96cc">TP104022097</AssetId>
+    <TPClientViewer xmlns="4873beb7-5857-4685-be1f-d57550cc96cc" xsi:nil="true"/>
+    <DSATActionTaken xmlns="4873beb7-5857-4685-be1f-d57550cc96cc" xsi:nil="true"/>
+    <APEditor xmlns="4873beb7-5857-4685-be1f-d57550cc96cc">
+      <UserInfo>
+        <DisplayName/>
+        <AccountId xsi:nil="true"/>
+        <AccountType/>
+      </UserInfo>
+    </APEditor>
+    <TPInstallLocation xmlns="4873beb7-5857-4685-be1f-d57550cc96cc" xsi:nil="true"/>
+    <OOCacheId xmlns="4873beb7-5857-4685-be1f-d57550cc96cc" xsi:nil="true"/>
+    <IsDeleted xmlns="4873beb7-5857-4685-be1f-d57550cc96cc">false</IsDeleted>
+    <PublishTargets xmlns="4873beb7-5857-4685-be1f-d57550cc96cc">OfficeOnlineVNext</PublishTargets>
+    <ApprovalLog xmlns="4873beb7-5857-4685-be1f-d57550cc96cc" xsi:nil="true"/>
+    <BugNumber xmlns="4873beb7-5857-4685-be1f-d57550cc96cc" xsi:nil="true"/>
+    <CrawlForDependencies xmlns="4873beb7-5857-4685-be1f-d57550cc96cc">false</CrawlForDependencies>
+    <InternalTagsTaxHTField0 xmlns="4873beb7-5857-4685-be1f-d57550cc96cc">
+      <Terms xmlns="http://schemas.microsoft.com/office/infopath/2007/PartnerControls"/>
+    </InternalTagsTaxHTField0>
+    <LastHandOff xmlns="4873beb7-5857-4685-be1f-d57550cc96cc" xsi:nil="true"/>
+    <Milestone xmlns="4873beb7-5857-4685-be1f-d57550cc96cc" xsi:nil="true"/>
+    <OriginalRelease xmlns="4873beb7-5857-4685-be1f-d57550cc96cc">15</OriginalRelease>
+    <RecommendationsModifier xmlns="4873beb7-5857-4685-be1f-d57550cc96cc" xsi:nil="true"/>
+    <ScenarioTagsTaxHTField0 xmlns="4873beb7-5857-4685-be1f-d57550cc96cc">
+      <Terms xmlns="http://schemas.microsoft.com/office/infopath/2007/PartnerControls"/>
+    </ScenarioTagsTaxHTField0>
+    <UANotes xmlns="4873beb7-5857-4685-be1f-d57550cc96cc" xsi:nil="true"/>
+  </documentManagement>
+</p:properties>
 </file>
 
-<file path=customXml/itemProps3.xml><?xml version="1.0" encoding="utf-8"?>
+<file path=customXml/itemProps1.xml><?xml version="1.0" encoding="utf-8"?>
 <ds:datastoreItem xmlns:ds="http://schemas.openxmlformats.org/officeDocument/2006/customXml" ds:itemID="{82F0016D-A62B-4DD5-897A-E5C45EE99374}">
   <ds:schemaRefs>
     <ds:schemaRef ds:uri="http://schemas.microsoft.com/office/2006/metadata/contentType"/>
@@ -9475,4 +10286,22 @@
     <ds:schemaRef ds:uri="http://schemas.microsoft.com/internal/obd"/>
   </ds:schemaRefs>
 </ds:datastoreItem>
+</file>
+
+<file path=customXml/itemProps2.xml><?xml version="1.0" encoding="utf-8"?>
+<ds:datastoreItem xmlns:ds="http://schemas.openxmlformats.org/officeDocument/2006/customXml" ds:itemID="{669E1811-84BF-463B-AD19-FA13CF0ECD2E}">
+  <ds:schemaRefs>
+    <ds:schemaRef ds:uri="http://schemas.microsoft.com/sharepoint/v3/contenttype/forms"/>
+  </ds:schemaRefs>
+</ds:datastoreItem>
+</file>
+
+<file path=customXml/itemProps3.xml><?xml version="1.0" encoding="utf-8"?>
+<ds:datastoreItem xmlns:ds="http://schemas.openxmlformats.org/officeDocument/2006/customXml" ds:itemID="{E1A1F3C9-ED13-4BE7-BB40-249447F4581D}">
+  <ds:schemaRefs>
+    <ds:schemaRef ds:uri="http://schemas.microsoft.com/office/2006/metadata/properties"/>
+    <ds:schemaRef ds:uri="http://schemas.microsoft.com/office/infopath/2007/PartnerControls"/>
+    <ds:schemaRef ds:uri="4873beb7-5857-4685-be1f-d57550cc96cc"/>
+  </ds:schemaRefs>
+</ds:datastoreItem>
 </file>
</xml_diff>

<commit_message>
Public github and final word doc inclusions
</commit_message>
<xml_diff>
--- a/ARTIFICAL INTELLIGENCE.docx
+++ b/ARTIFICAL INTELLIGENCE.docx
@@ -18,9 +18,20 @@
         <w:p>
           <w:pPr>
             <w:pStyle w:val="Title"/>
-            <w:jc w:val="left"/>
           </w:pPr>
           <w:r>
+            <w:t>https://github.com/Willthetitan/ARTIFICIAL-INTELLIGENCE--CPU5006-20-SEP-BU-SEM1-2024-2025--</w:t>
+          </w:r>
+          <w:proofErr w:type="spellStart"/>
+          <w:r>
+            <w:t>Willthetitan</w:t>
+          </w:r>
+          <w:proofErr w:type="spellEnd"/>
+          <w:r>
+            <w:br/>
+          </w:r>
+          <w:r>
+            <w:br/>
             <w:t>ARTIFICAL INTELLIGENCE</w:t>
           </w:r>
         </w:p>
@@ -95,8 +106,13 @@
         <w:t xml:space="preserve"> on Rule Based AI. What is Rule Based AI?</w:t>
       </w:r>
       <w:r>
-        <w:t xml:space="preserve"> “A system designed to achieve artificial intelligence (AI) via a model solely based on predetermined rules is known as a rule-based AI system.”(</w:t>
-      </w:r>
+        <w:t xml:space="preserve"> “A system designed to achieve artificial intelligence (AI) via a model solely based on predetermined rules is known as a rule-based AI system</w:t>
+      </w:r>
+      <w:proofErr w:type="gramStart"/>
+      <w:r>
+        <w:t>.”(</w:t>
+      </w:r>
+      <w:proofErr w:type="gramEnd"/>
       <w:r>
         <w:t xml:space="preserve">Mario </w:t>
       </w:r>
@@ -115,7 +131,15 @@
         <w:t xml:space="preserve"> </w:t>
       </w:r>
       <w:r>
-        <w:t xml:space="preserve">. This method of Operation is very successful and hence been used in many formats but its predominant utility is data </w:t>
+        <w:t xml:space="preserve">. This method of Operation is very successful and hence been used in many </w:t>
+      </w:r>
+      <w:proofErr w:type="gramStart"/>
+      <w:r>
+        <w:t>formats</w:t>
+      </w:r>
+      <w:proofErr w:type="gramEnd"/>
+      <w:r>
+        <w:t xml:space="preserve"> but its predominant utility is data </w:t>
       </w:r>
       <w:r>
         <w:t>manipulation</w:t>
@@ -154,10 +178,24 @@
     </w:p>
     <w:p>
       <w:r>
-        <w:t xml:space="preserve">With These Utilizations in mind and its predominant strength of data manipulation I believe there is potential for this AI model to have success within the Medical Field more specifically in the use of determining potential patients with heart disease </w:t>
-      </w:r>
-      <w:r>
-        <w:t>via Common attributions like Age , Chest Pain , Blood Pressure , Cholesterol , ECG and more.</w:t>
+        <w:t>With These Utilizations in mind and its predominant strength of data manipulation</w:t>
+      </w:r>
+      <w:r>
+        <w:t>,</w:t>
+      </w:r>
+      <w:r>
+        <w:t xml:space="preserve"> I believe there is potential for this AI model to have success within the Medical Field more specifically in the use of determining potential patients with heart disease </w:t>
+      </w:r>
+      <w:r>
+        <w:t xml:space="preserve">via Common attributions like </w:t>
+      </w:r>
+      <w:proofErr w:type="gramStart"/>
+      <w:r>
+        <w:t>Age ,</w:t>
+      </w:r>
+      <w:proofErr w:type="gramEnd"/>
+      <w:r>
+        <w:t xml:space="preserve"> Chest Pain , Blood Pressure , Cholesterol , ECG and more.</w:t>
       </w:r>
     </w:p>
     <w:p>
@@ -358,6 +396,7 @@
         <w:rPr>
           <w:lang w:val="en-GB"/>
         </w:rPr>
+        <w:lastRenderedPageBreak/>
         <w:t xml:space="preserve">These rules </w:t>
       </w:r>
       <w:r>
@@ -411,7 +450,6 @@
           <w:bCs/>
           <w:lang w:val="en-GB"/>
         </w:rPr>
-        <w:lastRenderedPageBreak/>
         <w:t>2. Knowledge Base: Repository of Rules and Facts</w:t>
       </w:r>
     </w:p>
@@ -731,13 +769,27 @@
         <w:rPr>
           <w:lang w:val="en-GB"/>
         </w:rPr>
-        <w:t xml:space="preserve">an extra component known as </w:t>
-      </w:r>
-      <w:r>
-        <w:rPr>
-          <w:lang w:val="en-GB"/>
-        </w:rPr>
-        <w:t xml:space="preserve"> Working Memory to temporarily store </w:t>
+        <w:t xml:space="preserve">an extra component known </w:t>
+      </w:r>
+      <w:proofErr w:type="gramStart"/>
+      <w:r>
+        <w:rPr>
+          <w:lang w:val="en-GB"/>
+        </w:rPr>
+        <w:t xml:space="preserve">as </w:t>
+      </w:r>
+      <w:r>
+        <w:rPr>
+          <w:lang w:val="en-GB"/>
+        </w:rPr>
+        <w:t xml:space="preserve"> Working</w:t>
+      </w:r>
+      <w:proofErr w:type="gramEnd"/>
+      <w:r>
+        <w:rPr>
+          <w:lang w:val="en-GB"/>
+        </w:rPr>
+        <w:t xml:space="preserve"> Memory to temporarily store </w:t>
       </w:r>
       <w:r>
         <w:rPr>
@@ -958,6 +1010,7 @@
         <w:rPr>
           <w:lang w:val="en-GB"/>
         </w:rPr>
+        <w:lastRenderedPageBreak/>
         <w:t>Within the same scientific paper Kumar</w:t>
       </w:r>
       <w:r>
@@ -1026,14 +1079,7 @@
         <w:rPr>
           <w:lang w:val="en-GB"/>
         </w:rPr>
-        <w:t xml:space="preserve"> resemblance indicates the possibility of </w:t>
-      </w:r>
-      <w:r>
-        <w:rPr>
-          <w:lang w:val="en-GB"/>
-        </w:rPr>
-        <w:lastRenderedPageBreak/>
-        <w:t xml:space="preserve">constructing rule sets that </w:t>
+        <w:t xml:space="preserve"> resemblance indicates the possibility of constructing rule sets that </w:t>
       </w:r>
       <w:r>
         <w:rPr>
@@ -1066,11 +1112,19 @@
           <w:lang w:val="en-GB"/>
         </w:rPr>
       </w:pPr>
-      <w:r>
-        <w:rPr>
-          <w:lang w:val="en-GB"/>
-        </w:rPr>
-        <w:t>However before we can begin we must determine what Format of Rule Based AI would be most suitable towards our goal of determining potential patients that could be susceptible to heart Disease</w:t>
+      <w:proofErr w:type="gramStart"/>
+      <w:r>
+        <w:rPr>
+          <w:lang w:val="en-GB"/>
+        </w:rPr>
+        <w:t>However</w:t>
+      </w:r>
+      <w:proofErr w:type="gramEnd"/>
+      <w:r>
+        <w:rPr>
+          <w:lang w:val="en-GB"/>
+        </w:rPr>
+        <w:t xml:space="preserve"> before we can begin we must determine what Format of Rule Based AI would be most suitable towards our goal of determining potential patients that could be susceptible to heart Disease</w:t>
       </w:r>
     </w:p>
     <w:p>
@@ -1490,12 +1544,28 @@
     </w:p>
     <w:p>
       <w:r>
-        <w:t>Within this Section we will be implementing and applying our current Understanding in context to Rule Based AI systems and our goal. With these in mind we must first gather a dataset that is best suited to our needs. With potential Heart Disease patients the main Factors to evaluate a potential risk our Age , Blood Pressure , Cholesterol , chest pain type , blood sugar and Resting ECG. A dataset I found on the web via Kaggle has these Factors, and patient data consisting of over</w:t>
-      </w:r>
-    </w:p>
-    <w:p>
-      <w:r>
-        <w:t>1026 patients and whether these patients got heart Disease or not, We can set this outcome as our target so that we can assess the accuracy of our Rule set This allows us to implement a Confusion Matrix</w:t>
+        <w:t xml:space="preserve">Within this Section we will be implementing and applying our current Understanding in context to Rule Based AI systems and our goal. With these in mind we must first gather a dataset that is best suited to our needs. With potential Heart Disease patients the main Factors to evaluate a potential risk our </w:t>
+      </w:r>
+      <w:proofErr w:type="gramStart"/>
+      <w:r>
+        <w:t>Age ,</w:t>
+      </w:r>
+      <w:proofErr w:type="gramEnd"/>
+      <w:r>
+        <w:t xml:space="preserve"> Blood Pressure , Cholesterol , chest pain type , blood sugar and Resting ECG. A dataset I found on the web via Kaggle has these Factors, and patient data consisting of over</w:t>
+      </w:r>
+    </w:p>
+    <w:p>
+      <w:r>
+        <w:t xml:space="preserve">1026 patients and whether these patients got </w:t>
+      </w:r>
+      <w:proofErr w:type="gramStart"/>
+      <w:r>
+        <w:t>heart Disease</w:t>
+      </w:r>
+      <w:proofErr w:type="gramEnd"/>
+      <w:r>
+        <w:t xml:space="preserve"> or not, We can set this outcome as our target so that we can assess the accuracy of our Rule set This allows us to implement a Confusion Matrix</w:t>
       </w:r>
     </w:p>
     <w:p>
@@ -1710,7 +1780,19 @@
         <w:rPr>
           <w:lang w:val="en-GB"/>
         </w:rPr>
-        <w:t xml:space="preserve"> method, both forward chaining and backward chaining. In medical diagnostics, symptoms lead to conclusions</w:t>
+        <w:t xml:space="preserve"> method, both forward chaining and backward chaining. In medical diagnostics</w:t>
+      </w:r>
+      <w:r>
+        <w:rPr>
+          <w:lang w:val="en-GB"/>
+        </w:rPr>
+        <w:t xml:space="preserve"> </w:t>
+      </w:r>
+      <w:r>
+        <w:rPr>
+          <w:lang w:val="en-GB"/>
+        </w:rPr>
+        <w:t>symptoms lead to conclusions</w:t>
       </w:r>
       <w:r>
         <w:rPr>
@@ -1728,13 +1810,37 @@
         <w:rPr>
           <w:lang w:val="en-GB"/>
         </w:rPr>
-        <w:t>Is a suit for Diagnostics However</w:t>
-      </w:r>
-      <w:r>
-        <w:rPr>
-          <w:lang w:val="en-GB"/>
-        </w:rPr>
-        <w:t xml:space="preserve">, in our case, since patients do not display symptoms and require hypothesis-driven evaluation, backward chaining is more suitable. This approach involves refuting </w:t>
+        <w:t>Is suit</w:t>
+      </w:r>
+      <w:r>
+        <w:rPr>
+          <w:lang w:val="en-GB"/>
+        </w:rPr>
+        <w:t>able</w:t>
+      </w:r>
+      <w:r>
+        <w:rPr>
+          <w:lang w:val="en-GB"/>
+        </w:rPr>
+        <w:t xml:space="preserve"> for Diagnostics However</w:t>
+      </w:r>
+      <w:r>
+        <w:rPr>
+          <w:lang w:val="en-GB"/>
+        </w:rPr>
+        <w:t xml:space="preserve">, in our case, since patients do not display symptoms and require </w:t>
+      </w:r>
+      <w:r>
+        <w:rPr>
+          <w:lang w:val="en-GB"/>
+        </w:rPr>
+        <w:t>goal driven</w:t>
+      </w:r>
+      <w:r>
+        <w:rPr>
+          <w:lang w:val="en-GB"/>
+        </w:rPr>
+        <w:t xml:space="preserve"> evaluation, backward chaining is more suitable. This approach involves refuting </w:t>
       </w:r>
       <w:proofErr w:type="spellStart"/>
       <w:r>
@@ -1748,7 +1854,14 @@
         <w:rPr>
           <w:lang w:val="en-GB"/>
         </w:rPr>
-        <w:t xml:space="preserve"> or not a patient</w:t>
+        <w:t xml:space="preserve"> or not a </w:t>
+      </w:r>
+      <w:proofErr w:type="gramStart"/>
+      <w:r>
+        <w:rPr>
+          <w:lang w:val="en-GB"/>
+        </w:rPr>
+        <w:t>patient</w:t>
       </w:r>
       <w:r>
         <w:rPr>
@@ -1760,7 +1873,14 @@
         <w:rPr>
           <w:lang w:val="en-GB"/>
         </w:rPr>
-        <w:t xml:space="preserve">could be at risk of </w:t>
+        <w:t>could</w:t>
+      </w:r>
+      <w:proofErr w:type="gramEnd"/>
+      <w:r>
+        <w:rPr>
+          <w:lang w:val="en-GB"/>
+        </w:rPr>
+        <w:t xml:space="preserve"> be at risk of </w:t>
       </w:r>
       <w:r>
         <w:rPr>
@@ -1808,6 +1928,7 @@
         <w:rPr>
           <w:lang w:val="en-GB"/>
         </w:rPr>
+        <w:lastRenderedPageBreak/>
         <w:t>We can approach this form of chaining in two different ways,</w:t>
       </w:r>
       <w:r>
@@ -1856,7 +1977,6 @@
         <w:rPr>
           <w:lang w:val="en-GB"/>
         </w:rPr>
-        <w:lastRenderedPageBreak/>
         <w:t xml:space="preserve">The positive rule set returns a result of </w:t>
       </w:r>
       <w:r>
@@ -1871,7 +1991,21 @@
         <w:rPr>
           <w:lang w:val="en-GB"/>
         </w:rPr>
-        <w:t xml:space="preserve"> when conditions indicative of increased heart disease risk are met:</w:t>
+        <w:t xml:space="preserve"> when conditions indicative of increased heart disease risk </w:t>
+      </w:r>
+      <w:proofErr w:type="gramStart"/>
+      <w:r>
+        <w:rPr>
+          <w:lang w:val="en-GB"/>
+        </w:rPr>
+        <w:t>are</w:t>
+      </w:r>
+      <w:proofErr w:type="gramEnd"/>
+      <w:r>
+        <w:rPr>
+          <w:lang w:val="en-GB"/>
+        </w:rPr>
+        <w:t xml:space="preserve"> met:</w:t>
       </w:r>
     </w:p>
     <w:p>
@@ -1906,6 +2040,7 @@
         <w:t xml:space="preserve"> == </w:t>
       </w:r>
       <w:proofErr w:type="spellStart"/>
+      <w:proofErr w:type="gramStart"/>
       <w:r>
         <w:rPr>
           <w:lang w:val="en-GB"/>
@@ -1923,7 +2058,14 @@
         <w:rPr>
           <w:lang w:val="en-GB"/>
         </w:rPr>
-        <w:t xml:space="preserve">, </w:t>
+        <w:t>,</w:t>
+      </w:r>
+      <w:proofErr w:type="gramEnd"/>
+      <w:r>
+        <w:rPr>
+          <w:lang w:val="en-GB"/>
+        </w:rPr>
+        <w:t xml:space="preserve"> </w:t>
       </w:r>
       <w:proofErr w:type="spellStart"/>
       <w:r>
@@ -2229,7 +2371,14 @@
         <w:rPr>
           <w:lang w:val="en-GB"/>
         </w:rPr>
-        <w:t>If Age &lt; 45</w:t>
+        <w:t xml:space="preserve">If Age &lt; </w:t>
+      </w:r>
+      <w:proofErr w:type="gramStart"/>
+      <w:r>
+        <w:rPr>
+          <w:lang w:val="en-GB"/>
+        </w:rPr>
+        <w:t>45</w:t>
       </w:r>
       <w:r>
         <w:rPr>
@@ -2241,7 +2390,14 @@
         <w:rPr>
           <w:lang w:val="en-GB"/>
         </w:rPr>
-        <w:t xml:space="preserve">  thalassemia == Reverse able</w:t>
+        <w:t xml:space="preserve">  thalassemia</w:t>
+      </w:r>
+      <w:proofErr w:type="gramEnd"/>
+      <w:r>
+        <w:rPr>
+          <w:lang w:val="en-GB"/>
+        </w:rPr>
+        <w:t xml:space="preserve"> == Reverse able</w:t>
       </w:r>
       <w:r>
         <w:rPr>
@@ -2436,13 +2592,27 @@
         <w:rPr>
           <w:lang w:val="en-GB"/>
         </w:rPr>
-        <w:t xml:space="preserve"> == asymptomatic </w:t>
-      </w:r>
-      <w:r>
-        <w:rPr>
-          <w:lang w:val="en-GB"/>
-        </w:rPr>
-        <w:t xml:space="preserve">, </w:t>
+        <w:t xml:space="preserve"> == </w:t>
+      </w:r>
+      <w:proofErr w:type="gramStart"/>
+      <w:r>
+        <w:rPr>
+          <w:lang w:val="en-GB"/>
+        </w:rPr>
+        <w:t xml:space="preserve">asymptomatic </w:t>
+      </w:r>
+      <w:r>
+        <w:rPr>
+          <w:lang w:val="en-GB"/>
+        </w:rPr>
+        <w:t>,</w:t>
+      </w:r>
+      <w:proofErr w:type="gramEnd"/>
+      <w:r>
+        <w:rPr>
+          <w:lang w:val="en-GB"/>
+        </w:rPr>
+        <w:t xml:space="preserve"> </w:t>
       </w:r>
       <w:proofErr w:type="spellStart"/>
       <w:r>
@@ -2602,13 +2772,27 @@
         <w:rPr>
           <w:lang w:val="en-GB"/>
         </w:rPr>
-        <w:t xml:space="preserve"> == Non anginal </w:t>
-      </w:r>
-      <w:r>
-        <w:rPr>
-          <w:lang w:val="en-GB"/>
-        </w:rPr>
-        <w:t xml:space="preserve">, </w:t>
+        <w:t xml:space="preserve"> == Non </w:t>
+      </w:r>
+      <w:proofErr w:type="gramStart"/>
+      <w:r>
+        <w:rPr>
+          <w:lang w:val="en-GB"/>
+        </w:rPr>
+        <w:t xml:space="preserve">anginal </w:t>
+      </w:r>
+      <w:r>
+        <w:rPr>
+          <w:lang w:val="en-GB"/>
+        </w:rPr>
+        <w:t>,</w:t>
+      </w:r>
+      <w:proofErr w:type="gramEnd"/>
+      <w:r>
+        <w:rPr>
+          <w:lang w:val="en-GB"/>
+        </w:rPr>
+        <w:t xml:space="preserve"> </w:t>
       </w:r>
       <w:proofErr w:type="spellStart"/>
       <w:r>
@@ -2723,6 +2907,7 @@
         <w:keepNext/>
       </w:pPr>
       <w:r>
+        <w:lastRenderedPageBreak/>
         <w:t>RESULTS</w:t>
       </w:r>
     </w:p>
@@ -2753,7 +2938,14 @@
         <w:rPr>
           <w:lang w:val="en-GB"/>
         </w:rPr>
-        <w:t xml:space="preserve"> we can now Critically Evaluate the results we received via the Rule sets we created</w:t>
+        <w:t xml:space="preserve"> we can now Critically Evaluate the results we received via the Rule sets we </w:t>
+      </w:r>
+      <w:proofErr w:type="gramStart"/>
+      <w:r>
+        <w:rPr>
+          <w:lang w:val="en-GB"/>
+        </w:rPr>
+        <w:t>created</w:t>
       </w:r>
       <w:r>
         <w:rPr>
@@ -2765,7 +2957,14 @@
         <w:rPr>
           <w:lang w:val="en-GB"/>
         </w:rPr>
-        <w:t xml:space="preserve"> and compare the contrast.</w:t>
+        <w:t xml:space="preserve"> and</w:t>
+      </w:r>
+      <w:proofErr w:type="gramEnd"/>
+      <w:r>
+        <w:rPr>
+          <w:lang w:val="en-GB"/>
+        </w:rPr>
+        <w:t xml:space="preserve"> compare the contrast.</w:t>
       </w:r>
     </w:p>
     <w:p>
@@ -2792,16 +2991,43 @@
         <w:rPr>
           <w:lang w:val="en-GB"/>
         </w:rPr>
-        <w:t>The accuracy of our models were based via the total ratio of correct instances to the total instances.</w:t>
-      </w:r>
-    </w:p>
-    <w:p>
-      <w:r>
-        <w:rPr>
-          <w:lang w:val="en-GB"/>
-        </w:rPr>
-        <w:lastRenderedPageBreak/>
-        <w:t>For our inclusive(Positive Return) Rule set</w:t>
+        <w:t xml:space="preserve">The accuracy of our models </w:t>
+      </w:r>
+      <w:proofErr w:type="gramStart"/>
+      <w:r>
+        <w:rPr>
+          <w:lang w:val="en-GB"/>
+        </w:rPr>
+        <w:t>were</w:t>
+      </w:r>
+      <w:proofErr w:type="gramEnd"/>
+      <w:r>
+        <w:rPr>
+          <w:lang w:val="en-GB"/>
+        </w:rPr>
+        <w:t xml:space="preserve"> based via the total ratio of correct instances to the total instances.</w:t>
+      </w:r>
+    </w:p>
+    <w:p>
+      <w:r>
+        <w:rPr>
+          <w:lang w:val="en-GB"/>
+        </w:rPr>
+        <w:t xml:space="preserve">For our </w:t>
+      </w:r>
+      <w:proofErr w:type="gramStart"/>
+      <w:r>
+        <w:rPr>
+          <w:lang w:val="en-GB"/>
+        </w:rPr>
+        <w:t>inclusive(</w:t>
+      </w:r>
+      <w:proofErr w:type="gramEnd"/>
+      <w:r>
+        <w:rPr>
+          <w:lang w:val="en-GB"/>
+        </w:rPr>
+        <w:t>Positive Return) Rule set</w:t>
       </w:r>
       <w:r>
         <w:rPr>
@@ -2856,7 +3082,15 @@
         <w:t xml:space="preserve"> the overall performance of a model</w:t>
       </w:r>
       <w:r>
-        <w:t xml:space="preserve">. For our Inclusive Rule set we received a 8.25% Performance Rating Whereas for our Exclusive Rule set we received a 63.24% Performance Rating. This allows us to Further recognize the Exclusive Rule set, this time in its Precision and Recall Techniques to provide a </w:t>
+        <w:t xml:space="preserve">. For our Inclusive Rule set we received </w:t>
+      </w:r>
+      <w:proofErr w:type="gramStart"/>
+      <w:r>
+        <w:t>a</w:t>
+      </w:r>
+      <w:proofErr w:type="gramEnd"/>
+      <w:r>
+        <w:t xml:space="preserve"> 8.25% Performance Rating Whereas for our Exclusive Rule set we received a 63.24% Performance Rating. This allows us to Further recognize the Exclusive Rule set, this time in its Precision and Recall Techniques to provide a </w:t>
       </w:r>
       <w:r>
         <w:t>better-balanced</w:t>
@@ -2883,6 +3117,296 @@
       </w:pPr>
       <w:r>
         <w:t>DISCCUSION</w:t>
+      </w:r>
+    </w:p>
+    <w:p>
+      <w:pPr>
+        <w:pStyle w:val="Heading2"/>
+        <w:numPr>
+          <w:ilvl w:val="0"/>
+          <w:numId w:val="0"/>
+        </w:numPr>
+      </w:pPr>
+      <w:r>
+        <w:t xml:space="preserve">The results highlight a large disparity between the two models although they are both backward chaining methods, this shows the significance of </w:t>
+      </w:r>
+      <w:proofErr w:type="gramStart"/>
+      <w:r>
+        <w:t>a</w:t>
+      </w:r>
+      <w:proofErr w:type="gramEnd"/>
+      <w:r>
+        <w:t xml:space="preserve"> effective approach towards the rule set</w:t>
+      </w:r>
+    </w:p>
+    <w:p>
+      <w:pPr>
+        <w:pStyle w:val="Heading1"/>
+      </w:pPr>
+      <w:r>
+        <w:t>Strengths of Positive Rule set</w:t>
+      </w:r>
+    </w:p>
+    <w:p>
+      <w:pPr>
+        <w:pStyle w:val="Heading2"/>
+        <w:numPr>
+          <w:ilvl w:val="0"/>
+          <w:numId w:val="0"/>
+        </w:numPr>
+      </w:pPr>
+    </w:p>
+    <w:p>
+      <w:pPr>
+        <w:pStyle w:val="Heading1"/>
+        <w:rPr>
+          <w:b w:val="0"/>
+          <w:bCs w:val="0"/>
+        </w:rPr>
+      </w:pPr>
+      <w:r>
+        <w:rPr>
+          <w:b w:val="0"/>
+          <w:bCs w:val="0"/>
+        </w:rPr>
+        <w:t xml:space="preserve">Although the positive rule set proved less effective for diagnosing heart disease, it could excel when applied to datasets involving a broader range of potential conditions. For example, instead of focusing exclusively on heart disease, this rule set might perform better in identifying general symptoms </w:t>
+      </w:r>
+      <w:r>
+        <w:rPr>
+          <w:b w:val="0"/>
+          <w:bCs w:val="0"/>
+        </w:rPr>
+        <w:t xml:space="preserve">connected to </w:t>
+      </w:r>
+      <w:r>
+        <w:rPr>
+          <w:b w:val="0"/>
+          <w:bCs w:val="0"/>
+        </w:rPr>
+        <w:t xml:space="preserve">heart-related issues, making it valuable for more </w:t>
+      </w:r>
+      <w:r>
+        <w:rPr>
+          <w:b w:val="0"/>
+          <w:bCs w:val="0"/>
+        </w:rPr>
+        <w:t>broad</w:t>
+      </w:r>
+      <w:r>
+        <w:rPr>
+          <w:b w:val="0"/>
+          <w:bCs w:val="0"/>
+        </w:rPr>
+        <w:t xml:space="preserve"> diagnostic tasks.</w:t>
+      </w:r>
+    </w:p>
+    <w:p>
+      <w:pPr>
+        <w:pStyle w:val="Heading2"/>
+        <w:numPr>
+          <w:ilvl w:val="0"/>
+          <w:numId w:val="0"/>
+        </w:numPr>
+      </w:pPr>
+    </w:p>
+    <w:p>
+      <w:pPr>
+        <w:pStyle w:val="Heading1"/>
+      </w:pPr>
+      <w:r>
+        <w:t>Strengths of Negative Rule Set</w:t>
+      </w:r>
+    </w:p>
+    <w:p>
+      <w:pPr>
+        <w:pStyle w:val="Heading2"/>
+        <w:numPr>
+          <w:ilvl w:val="0"/>
+          <w:numId w:val="0"/>
+        </w:numPr>
+      </w:pPr>
+    </w:p>
+    <w:p>
+      <w:pPr>
+        <w:pStyle w:val="Heading1"/>
+        <w:rPr>
+          <w:b w:val="0"/>
+          <w:bCs w:val="0"/>
+        </w:rPr>
+      </w:pPr>
+      <w:r>
+        <w:rPr>
+          <w:b w:val="0"/>
+          <w:bCs w:val="0"/>
+        </w:rPr>
+        <w:t>For the negative ruleset the</w:t>
+      </w:r>
+      <w:r>
+        <w:rPr>
+          <w:b w:val="0"/>
+          <w:bCs w:val="0"/>
+        </w:rPr>
+        <w:t xml:space="preserve"> results demonstrate that an exclusionary approach offers superior accuracy when targeting </w:t>
+      </w:r>
+      <w:r>
+        <w:rPr>
+          <w:b w:val="0"/>
+          <w:bCs w:val="0"/>
+        </w:rPr>
+        <w:t xml:space="preserve">a </w:t>
+      </w:r>
+      <w:r>
+        <w:rPr>
+          <w:b w:val="0"/>
+          <w:bCs w:val="0"/>
+        </w:rPr>
+        <w:t>specific diagn</w:t>
+      </w:r>
+      <w:r>
+        <w:rPr>
+          <w:b w:val="0"/>
+          <w:bCs w:val="0"/>
+        </w:rPr>
+        <w:t>osis</w:t>
+      </w:r>
+      <w:r>
+        <w:rPr>
+          <w:b w:val="0"/>
+          <w:bCs w:val="0"/>
+        </w:rPr>
+        <w:t>. The negative rule set excels because it focuses on eliminating conditions unrelated to the target, minimizing the risk of mis</w:t>
+      </w:r>
+      <w:r>
+        <w:rPr>
+          <w:b w:val="0"/>
+          <w:bCs w:val="0"/>
+        </w:rPr>
+        <w:t>s diagnosing</w:t>
+      </w:r>
+      <w:r>
+        <w:rPr>
+          <w:b w:val="0"/>
+          <w:bCs w:val="0"/>
+        </w:rPr>
+        <w:t xml:space="preserve"> similar </w:t>
+      </w:r>
+      <w:r>
+        <w:rPr>
+          <w:b w:val="0"/>
+          <w:bCs w:val="0"/>
+        </w:rPr>
+        <w:lastRenderedPageBreak/>
+        <w:t>symptoms as heart disease. This precision makes it particularly effective for narrowly defined diagnostic objectives.</w:t>
+      </w:r>
+    </w:p>
+    <w:p>
+      <w:pPr>
+        <w:pStyle w:val="Heading1"/>
+      </w:pPr>
+      <w:r>
+        <w:t>Limitations of backward Chaining</w:t>
+      </w:r>
+    </w:p>
+    <w:p>
+      <w:r>
+        <w:t xml:space="preserve">While backward chaining was appropriate for our goal of ruling out heart disease, it has limitations In </w:t>
+      </w:r>
+      <w:r>
+        <w:t xml:space="preserve">a </w:t>
+      </w:r>
+      <w:r>
+        <w:t>broader diagnostic</w:t>
+      </w:r>
+      <w:r>
+        <w:t xml:space="preserve"> </w:t>
+      </w:r>
+      <w:proofErr w:type="gramStart"/>
+      <w:r>
+        <w:t>goal</w:t>
+      </w:r>
+      <w:r>
+        <w:t xml:space="preserve"> ,</w:t>
+      </w:r>
+      <w:proofErr w:type="gramEnd"/>
+      <w:r>
+        <w:t xml:space="preserve"> forward chaining is often more suitable due to its hypothesis-driven approach, which allows multiple potential diagnoses to be explored. For example, if a patient presents with a fever, forward chaining could generate multiple possible diagnoses, such as:</w:t>
+      </w:r>
+    </w:p>
+    <w:p>
+      <w:pPr>
+        <w:pStyle w:val="ListParagraph"/>
+        <w:numPr>
+          <w:ilvl w:val="1"/>
+          <w:numId w:val="40"/>
+        </w:numPr>
+      </w:pPr>
+      <w:r>
+        <w:t>Viral infection</w:t>
+      </w:r>
+    </w:p>
+    <w:p>
+      <w:pPr>
+        <w:pStyle w:val="ListParagraph"/>
+        <w:numPr>
+          <w:ilvl w:val="1"/>
+          <w:numId w:val="40"/>
+        </w:numPr>
+      </w:pPr>
+      <w:r>
+        <w:t>Bacterial infection</w:t>
+      </w:r>
+    </w:p>
+    <w:p>
+      <w:pPr>
+        <w:pStyle w:val="ListParagraph"/>
+        <w:numPr>
+          <w:ilvl w:val="1"/>
+          <w:numId w:val="40"/>
+        </w:numPr>
+      </w:pPr>
+      <w:r>
+        <w:t>Covid 19</w:t>
+      </w:r>
+    </w:p>
+    <w:p>
+      <w:pPr>
+        <w:pStyle w:val="ListParagraph"/>
+        <w:numPr>
+          <w:ilvl w:val="1"/>
+          <w:numId w:val="40"/>
+        </w:numPr>
+      </w:pPr>
+      <w:r>
+        <w:t>Sinusitis</w:t>
+      </w:r>
+    </w:p>
+    <w:p>
+      <w:pPr>
+        <w:pStyle w:val="ListParagraph"/>
+        <w:numPr>
+          <w:ilvl w:val="1"/>
+          <w:numId w:val="40"/>
+        </w:numPr>
+      </w:pPr>
+      <w:r>
+        <w:t xml:space="preserve">Heat exhaustion </w:t>
+      </w:r>
+    </w:p>
+    <w:p>
+      <w:pPr>
+        <w:pStyle w:val="ListParagraph"/>
+        <w:numPr>
+          <w:ilvl w:val="1"/>
+          <w:numId w:val="40"/>
+        </w:numPr>
+      </w:pPr>
+      <w:proofErr w:type="spellStart"/>
+      <w:r>
+        <w:t>Etc</w:t>
+      </w:r>
+      <w:proofErr w:type="spellEnd"/>
+      <w:r>
+        <w:t>…</w:t>
       </w:r>
     </w:p>
     <w:p>
@@ -2893,6 +3417,46 @@
           <w:numId w:val="0"/>
         </w:numPr>
       </w:pPr>
+      <w:r>
+        <w:t>whereas</w:t>
+      </w:r>
+      <w:r>
+        <w:t xml:space="preserve"> backward chaining focuses on a single hypothesis, returning only one possible diagnosis. However, for </w:t>
+      </w:r>
+      <w:r>
+        <w:t>the goal of</w:t>
+      </w:r>
+      <w:r>
+        <w:t xml:space="preserve"> ruling out heart diseas</w:t>
+      </w:r>
+      <w:r>
+        <w:t xml:space="preserve">e </w:t>
+      </w:r>
+      <w:r>
+        <w:t>backward chaining was the optimal choice</w:t>
+      </w:r>
+      <w:r>
+        <w:t>.</w:t>
+      </w:r>
+    </w:p>
+    <w:p>
+      <w:pPr>
+        <w:pStyle w:val="Heading1"/>
+      </w:pPr>
+      <w:r>
+        <w:t>Implications of future work</w:t>
+      </w:r>
+    </w:p>
+    <w:p>
+      <w:r>
+        <w:t xml:space="preserve">The findings of this study suggest that the selection of a chaining method should be carefully tailored to the clinical context, depending on whether the goal is future diagnostics or immediate diagnosis. Future research should further investigate the potential of integrating forward and backward chaining into a hybrid system, </w:t>
+      </w:r>
+      <w:r>
+        <w:t>inheriting</w:t>
+      </w:r>
+      <w:r>
+        <w:t xml:space="preserve"> the strengths of both approaches. Additionally, exploring the application of machine learning algorithms could offer new insights and enhance diagnostic accuracy, providing a more robust and adaptable framework for medical decision-making.</w:t>
+      </w:r>
     </w:p>
     <w:p>
       <w:pPr>
@@ -2920,96 +3484,6 @@
         </w:sdtContent>
       </w:sdt>
     </w:p>
-    <w:sdt>
-      <w:sdtPr>
-        <w:alias w:val="Restate topic:"/>
-        <w:tag w:val="Restate topic:"/>
-        <w:id w:val="-1905988603"/>
-        <w:placeholder>
-          <w:docPart w:val="57D33FE77FA54BAA919D4E88064AD403"/>
-        </w:placeholder>
-        <w:temporary/>
-        <w:showingPlcHdr/>
-        <w15:appearance w15:val="hidden"/>
-      </w:sdtPr>
-      <w:sdtContent>
-        <w:p>
-          <w:pPr>
-            <w:pStyle w:val="Heading2"/>
-            <w:numPr>
-              <w:ilvl w:val="0"/>
-              <w:numId w:val="11"/>
-            </w:numPr>
-          </w:pPr>
-          <w:r>
-            <w:rPr>
-              <w:lang w:val="en-GB" w:bidi="en-GB"/>
-            </w:rPr>
-            <w:t>Restate topic</w:t>
-          </w:r>
-        </w:p>
-      </w:sdtContent>
-    </w:sdt>
-    <w:p>
-      <w:pPr>
-        <w:pStyle w:val="Heading2"/>
-        <w:numPr>
-          <w:ilvl w:val="0"/>
-          <w:numId w:val="11"/>
-        </w:numPr>
-      </w:pPr>
-      <w:sdt>
-        <w:sdtPr>
-          <w:alias w:val="Summarise three main points:"/>
-          <w:tag w:val="Summarise three main points:"/>
-          <w:id w:val="197589012"/>
-          <w:placeholder>
-            <w:docPart w:val="9439B60AA2E443F492B29E46C083446F"/>
-          </w:placeholder>
-          <w:temporary/>
-          <w:showingPlcHdr/>
-          <w15:appearance w15:val="hidden"/>
-        </w:sdtPr>
-        <w:sdtContent>
-          <w:r>
-            <w:rPr>
-              <w:lang w:val="en-GB" w:bidi="en-GB"/>
-            </w:rPr>
-            <w:t>Summarise three main points</w:t>
-          </w:r>
-        </w:sdtContent>
-      </w:sdt>
-    </w:p>
-    <w:sdt>
-      <w:sdtPr>
-        <w:alias w:val="Revisit introduction or tie all ideas together:"/>
-        <w:tag w:val="Revisit introduction or tie all ideas together:"/>
-        <w:id w:val="-693699608"/>
-        <w:placeholder>
-          <w:docPart w:val="91FB131184114F84BC28647619AAC5D3"/>
-        </w:placeholder>
-        <w:temporary/>
-        <w:showingPlcHdr/>
-        <w15:appearance w15:val="hidden"/>
-      </w:sdtPr>
-      <w:sdtContent>
-        <w:p>
-          <w:pPr>
-            <w:pStyle w:val="Heading2"/>
-            <w:numPr>
-              <w:ilvl w:val="0"/>
-              <w:numId w:val="11"/>
-            </w:numPr>
-          </w:pPr>
-          <w:r>
-            <w:rPr>
-              <w:lang w:val="en-GB" w:bidi="en-GB"/>
-            </w:rPr>
-            <w:t>Revisit introduction or tie all ideas together</w:t>
-          </w:r>
-        </w:p>
-      </w:sdtContent>
-    </w:sdt>
     <w:p>
       <w:pPr>
         <w:pStyle w:val="Heading2"/>
@@ -3017,8 +3491,114 @@
           <w:ilvl w:val="0"/>
           <w:numId w:val="0"/>
         </w:numPr>
-      </w:pPr>
-      <w:r>
+        <w:ind w:left="360"/>
+        <w:rPr>
+          <w:lang w:val="en-GB"/>
+        </w:rPr>
+      </w:pPr>
+      <w:r>
+        <w:rPr>
+          <w:lang w:val="en-GB"/>
+        </w:rPr>
+        <w:t>This study compared the effectiveness of backward chaining rule sets in diagnosing potential heart disease patients. By implementing and evaluating both inclusive and exclusive approaches, the results revealed significant disparities in accuracy and performance. The inclusive rule set achieved an accuracy of 39.32% and a performance rating of 8.25%, whereas the exclusive rule set demonstrated superior results with an accuracy of 46.24% and a performance rating of 63.24%.</w:t>
+      </w:r>
+    </w:p>
+    <w:p>
+      <w:pPr>
+        <w:pStyle w:val="Heading2"/>
+        <w:numPr>
+          <w:ilvl w:val="0"/>
+          <w:numId w:val="0"/>
+        </w:numPr>
+        <w:ind w:left="360"/>
+        <w:rPr>
+          <w:lang w:val="en-GB"/>
+        </w:rPr>
+      </w:pPr>
+      <w:r>
+        <w:rPr>
+          <w:lang w:val="en-GB"/>
+        </w:rPr>
+        <w:t>These findings strongly suggest that, in clinical diagnoses focused on</w:t>
+      </w:r>
+      <w:r>
+        <w:rPr>
+          <w:lang w:val="en-GB"/>
+        </w:rPr>
+        <w:t xml:space="preserve"> solely</w:t>
+      </w:r>
+      <w:r>
+        <w:rPr>
+          <w:lang w:val="en-GB"/>
+        </w:rPr>
+        <w:t xml:space="preserve"> potential future symptoms, an exclusionary </w:t>
+      </w:r>
+      <w:r>
+        <w:rPr>
+          <w:lang w:val="en-GB"/>
+        </w:rPr>
+        <w:t xml:space="preserve">approach </w:t>
+      </w:r>
+      <w:r>
+        <w:rPr>
+          <w:lang w:val="en-GB"/>
+        </w:rPr>
+        <w:t>eliminating other possible condition</w:t>
+      </w:r>
+      <w:r>
+        <w:rPr>
+          <w:lang w:val="en-GB"/>
+        </w:rPr>
+        <w:t xml:space="preserve">s </w:t>
+      </w:r>
+      <w:r>
+        <w:rPr>
+          <w:lang w:val="en-GB"/>
+        </w:rPr>
+        <w:t xml:space="preserve">is more effective than attempting to diagnose based solely on </w:t>
+      </w:r>
+      <w:r>
+        <w:rPr>
+          <w:lang w:val="en-GB"/>
+        </w:rPr>
+        <w:t xml:space="preserve">current </w:t>
+      </w:r>
+      <w:r>
+        <w:rPr>
+          <w:lang w:val="en-GB"/>
+        </w:rPr>
+        <w:t>symptoms. Rule-based AI systems are particularly well-suited for such tasks due to their clarity and well-defined outcomes.</w:t>
+      </w:r>
+    </w:p>
+    <w:p>
+      <w:pPr>
+        <w:pStyle w:val="Heading2"/>
+        <w:numPr>
+          <w:ilvl w:val="0"/>
+          <w:numId w:val="0"/>
+        </w:numPr>
+        <w:ind w:left="360"/>
+        <w:rPr>
+          <w:lang w:val="en-GB"/>
+        </w:rPr>
+      </w:pPr>
+      <w:r>
+        <w:rPr>
+          <w:lang w:val="en-GB"/>
+        </w:rPr>
+        <w:t>The results underscore the importance of aligning rule sets with the specific requirements of the diagnostic context. However, future research should explore the potential benefits of hybrid systems that integrate both forward and backward chaining, as well as the application of machine learning algorithms, to enhance diagnostic accuracy and flexibility.</w:t>
+      </w:r>
+    </w:p>
+    <w:p>
+      <w:pPr>
+        <w:pStyle w:val="Heading2"/>
+        <w:numPr>
+          <w:ilvl w:val="0"/>
+          <w:numId w:val="0"/>
+        </w:numPr>
+      </w:pPr>
+      <w:r>
+        <w:lastRenderedPageBreak/>
         <w:t>References</w:t>
       </w:r>
     </w:p>
@@ -3161,7 +3741,6 @@
         <w:rPr>
           <w:lang w:val="en-GB"/>
         </w:rPr>
-        <w:lastRenderedPageBreak/>
         <w:t>GeeksforGeeks</w:t>
       </w:r>
       <w:proofErr w:type="spellEnd"/>
@@ -3449,6 +4028,18 @@
       </w:sdtPr>
       <w:sdtContent>
         <w:r>
+          <w:t>https://github.com/Willthetitan/ARTIFICIAL-INTELLIGENCE--CPU5006-20-SEP-BU-SEM1-2024-2025--</w:t>
+        </w:r>
+        <w:proofErr w:type="spellStart"/>
+        <w:r>
+          <w:t>Willthetitan</w:t>
+        </w:r>
+        <w:proofErr w:type="spellEnd"/>
+        <w:r>
+          <w:br/>
+        </w:r>
+        <w:r>
+          <w:br/>
           <w:t>ARTIFICAL INTELLIGENCE</w:t>
         </w:r>
       </w:sdtContent>
@@ -8162,93 +8753,6 @@
         </w:p>
       </w:docPartBody>
     </w:docPart>
-    <w:docPart>
-      <w:docPartPr>
-        <w:name w:val="57D33FE77FA54BAA919D4E88064AD403"/>
-        <w:category>
-          <w:name w:val="General"/>
-          <w:gallery w:val="placeholder"/>
-        </w:category>
-        <w:types>
-          <w:type w:val="bbPlcHdr"/>
-        </w:types>
-        <w:behaviors>
-          <w:behavior w:val="content"/>
-        </w:behaviors>
-        <w:guid w:val="{643A14D0-A133-4E62-80FB-F223C75BE605}"/>
-      </w:docPartPr>
-      <w:docPartBody>
-        <w:p>
-          <w:pPr>
-            <w:pStyle w:val="57D33FE77FA54BAA919D4E88064AD403"/>
-          </w:pPr>
-          <w:r>
-            <w:rPr>
-              <w:lang w:bidi="en-GB"/>
-            </w:rPr>
-            <w:t>Restate topic</w:t>
-          </w:r>
-        </w:p>
-      </w:docPartBody>
-    </w:docPart>
-    <w:docPart>
-      <w:docPartPr>
-        <w:name w:val="9439B60AA2E443F492B29E46C083446F"/>
-        <w:category>
-          <w:name w:val="General"/>
-          <w:gallery w:val="placeholder"/>
-        </w:category>
-        <w:types>
-          <w:type w:val="bbPlcHdr"/>
-        </w:types>
-        <w:behaviors>
-          <w:behavior w:val="content"/>
-        </w:behaviors>
-        <w:guid w:val="{A902DA96-D7AC-464D-AB2C-FB9EBB26250E}"/>
-      </w:docPartPr>
-      <w:docPartBody>
-        <w:p>
-          <w:pPr>
-            <w:pStyle w:val="9439B60AA2E443F492B29E46C083446F"/>
-          </w:pPr>
-          <w:r>
-            <w:rPr>
-              <w:lang w:bidi="en-GB"/>
-            </w:rPr>
-            <w:t>Summarise three main points</w:t>
-          </w:r>
-        </w:p>
-      </w:docPartBody>
-    </w:docPart>
-    <w:docPart>
-      <w:docPartPr>
-        <w:name w:val="91FB131184114F84BC28647619AAC5D3"/>
-        <w:category>
-          <w:name w:val="General"/>
-          <w:gallery w:val="placeholder"/>
-        </w:category>
-        <w:types>
-          <w:type w:val="bbPlcHdr"/>
-        </w:types>
-        <w:behaviors>
-          <w:behavior w:val="content"/>
-        </w:behaviors>
-        <w:guid w:val="{75B26456-4F04-4030-8C3C-A6EBD58BB1DB}"/>
-      </w:docPartPr>
-      <w:docPartBody>
-        <w:p>
-          <w:pPr>
-            <w:pStyle w:val="91FB131184114F84BC28647619AAC5D3"/>
-          </w:pPr>
-          <w:r>
-            <w:rPr>
-              <w:lang w:bidi="en-GB"/>
-            </w:rPr>
-            <w:t>Revisit introduction or tie all ideas together</w:t>
-          </w:r>
-        </w:p>
-      </w:docPartBody>
-    </w:docPart>
   </w:docParts>
 </w:glossaryDocument>
 </file>
@@ -8344,8 +8848,10 @@
     <w:rsidRoot w:val="00EB7797"/>
     <w:rsid w:val="001304F4"/>
     <w:rsid w:val="003877CD"/>
+    <w:rsid w:val="004B58B0"/>
     <w:rsid w:val="005A7F34"/>
     <w:rsid w:val="007D202E"/>
+    <w:rsid w:val="008C13AB"/>
     <w:rsid w:val="00DE46BD"/>
     <w:rsid w:val="00E65CB8"/>
     <w:rsid w:val="00EB7797"/>
@@ -8805,30 +9311,6 @@
   <w:style w:type="paragraph" w:customStyle="1" w:styleId="2862075DBCE84C60A9AC1C6143C26D9C">
     <w:name w:val="2862075DBCE84C60A9AC1C6143C26D9C"/>
   </w:style>
-  <w:style w:type="paragraph" w:customStyle="1" w:styleId="F7F1BAAB21E24E24B12C6E9F49CE095E">
-    <w:name w:val="F7F1BAAB21E24E24B12C6E9F49CE095E"/>
-  </w:style>
-  <w:style w:type="paragraph" w:customStyle="1" w:styleId="7AE46531F0D64CF59569D21F735DDB5E">
-    <w:name w:val="7AE46531F0D64CF59569D21F735DDB5E"/>
-  </w:style>
-  <w:style w:type="paragraph" w:customStyle="1" w:styleId="C36200665E0745BDBD8D5E3FF3984169">
-    <w:name w:val="C36200665E0745BDBD8D5E3FF3984169"/>
-  </w:style>
-  <w:style w:type="paragraph" w:customStyle="1" w:styleId="0711D653DE2C4D5493C42597E41403B0">
-    <w:name w:val="0711D653DE2C4D5493C42597E41403B0"/>
-  </w:style>
-  <w:style w:type="paragraph" w:customStyle="1" w:styleId="6F9B2A1D1BB041D9BE1E4C31DC4CDD9F">
-    <w:name w:val="6F9B2A1D1BB041D9BE1E4C31DC4CDD9F"/>
-  </w:style>
-  <w:style w:type="paragraph" w:customStyle="1" w:styleId="E83C0B0E546943C096E2833893484231">
-    <w:name w:val="E83C0B0E546943C096E2833893484231"/>
-  </w:style>
-  <w:style w:type="paragraph" w:customStyle="1" w:styleId="078841E33A6F4DB7B3CEF91034D2CC75">
-    <w:name w:val="078841E33A6F4DB7B3CEF91034D2CC75"/>
-  </w:style>
-  <w:style w:type="paragraph" w:customStyle="1" w:styleId="00E362894A6F4F208F16CD889A43799A">
-    <w:name w:val="00E362894A6F4F208F16CD889A43799A"/>
-  </w:style>
   <w:style w:type="paragraph" w:customStyle="1" w:styleId="4DAB33014DA747819427232D13FAAA2C">
     <w:name w:val="4DAB33014DA747819427232D13FAAA2C"/>
   </w:style>
@@ -9113,6 +9595,141 @@
 </file>
 
 <file path=customXml/item1.xml><?xml version="1.0" encoding="utf-8"?>
+<p:properties xmlns:p="http://schemas.microsoft.com/office/2006/metadata/properties" xmlns:xsi="http://www.w3.org/2001/XMLSchema-instance" xmlns:pc="http://schemas.microsoft.com/office/infopath/2007/PartnerControls">
+  <documentManagement>
+    <APDescription xmlns="4873beb7-5857-4685-be1f-d57550cc96cc" xsi:nil="true"/>
+    <AssetExpire xmlns="4873beb7-5857-4685-be1f-d57550cc96cc">2029-01-01T08:00:00+00:00</AssetExpire>
+    <CampaignTagsTaxHTField0 xmlns="4873beb7-5857-4685-be1f-d57550cc96cc">
+      <Terms xmlns="http://schemas.microsoft.com/office/infopath/2007/PartnerControls"/>
+    </CampaignTagsTaxHTField0>
+    <IntlLangReviewDate xmlns="4873beb7-5857-4685-be1f-d57550cc96cc" xsi:nil="true"/>
+    <TPFriendlyName xmlns="4873beb7-5857-4685-be1f-d57550cc96cc" xsi:nil="true"/>
+    <IntlLangReview xmlns="4873beb7-5857-4685-be1f-d57550cc96cc">false</IntlLangReview>
+    <LocLastLocAttemptVersionLookup xmlns="4873beb7-5857-4685-be1f-d57550cc96cc">879246</LocLastLocAttemptVersionLookup>
+    <PolicheckWords xmlns="4873beb7-5857-4685-be1f-d57550cc96cc" xsi:nil="true"/>
+    <SubmitterId xmlns="4873beb7-5857-4685-be1f-d57550cc96cc" xsi:nil="true"/>
+    <AcquiredFrom xmlns="4873beb7-5857-4685-be1f-d57550cc96cc">Internal MS</AcquiredFrom>
+    <EditorialStatus xmlns="4873beb7-5857-4685-be1f-d57550cc96cc">Complete</EditorialStatus>
+    <Markets xmlns="4873beb7-5857-4685-be1f-d57550cc96cc"/>
+    <OriginAsset xmlns="4873beb7-5857-4685-be1f-d57550cc96cc" xsi:nil="true"/>
+    <AssetStart xmlns="4873beb7-5857-4685-be1f-d57550cc96cc">2013-02-25T14:44:00+00:00</AssetStart>
+    <FriendlyTitle xmlns="4873beb7-5857-4685-be1f-d57550cc96cc" xsi:nil="true"/>
+    <MarketSpecific xmlns="4873beb7-5857-4685-be1f-d57550cc96cc">false</MarketSpecific>
+    <TPNamespace xmlns="4873beb7-5857-4685-be1f-d57550cc96cc" xsi:nil="true"/>
+    <PublishStatusLookup xmlns="4873beb7-5857-4685-be1f-d57550cc96cc">
+      <Value>1676412</Value>
+    </PublishStatusLookup>
+    <APAuthor xmlns="4873beb7-5857-4685-be1f-d57550cc96cc">
+      <UserInfo>
+        <DisplayName>REDMOND\ncrowell</DisplayName>
+        <AccountId>81</AccountId>
+        <AccountType/>
+      </UserInfo>
+    </APAuthor>
+    <TPCommandLine xmlns="4873beb7-5857-4685-be1f-d57550cc96cc" xsi:nil="true"/>
+    <IntlLangReviewer xmlns="4873beb7-5857-4685-be1f-d57550cc96cc" xsi:nil="true"/>
+    <OpenTemplate xmlns="4873beb7-5857-4685-be1f-d57550cc96cc">true</OpenTemplate>
+    <CSXSubmissionDate xmlns="4873beb7-5857-4685-be1f-d57550cc96cc" xsi:nil="true"/>
+    <TaxCatchAll xmlns="4873beb7-5857-4685-be1f-d57550cc96cc"/>
+    <Manager xmlns="4873beb7-5857-4685-be1f-d57550cc96cc" xsi:nil="true"/>
+    <NumericId xmlns="4873beb7-5857-4685-be1f-d57550cc96cc" xsi:nil="true"/>
+    <ParentAssetId xmlns="4873beb7-5857-4685-be1f-d57550cc96cc" xsi:nil="true"/>
+    <OriginalSourceMarket xmlns="4873beb7-5857-4685-be1f-d57550cc96cc" xsi:nil="true"/>
+    <ApprovalStatus xmlns="4873beb7-5857-4685-be1f-d57550cc96cc">InProgress</ApprovalStatus>
+    <TPComponent xmlns="4873beb7-5857-4685-be1f-d57550cc96cc" xsi:nil="true"/>
+    <EditorialTags xmlns="4873beb7-5857-4685-be1f-d57550cc96cc" xsi:nil="true"/>
+    <TPExecutable xmlns="4873beb7-5857-4685-be1f-d57550cc96cc" xsi:nil="true"/>
+    <TPLaunchHelpLink xmlns="4873beb7-5857-4685-be1f-d57550cc96cc" xsi:nil="true"/>
+    <LocComments xmlns="4873beb7-5857-4685-be1f-d57550cc96cc" xsi:nil="true"/>
+    <LocRecommendedHandoff xmlns="4873beb7-5857-4685-be1f-d57550cc96cc" xsi:nil="true"/>
+    <SourceTitle xmlns="4873beb7-5857-4685-be1f-d57550cc96cc" xsi:nil="true"/>
+    <CSXUpdate xmlns="4873beb7-5857-4685-be1f-d57550cc96cc">false</CSXUpdate>
+    <IntlLocPriority xmlns="4873beb7-5857-4685-be1f-d57550cc96cc" xsi:nil="true"/>
+    <UAProjectedTotalWords xmlns="4873beb7-5857-4685-be1f-d57550cc96cc" xsi:nil="true"/>
+    <AssetType xmlns="4873beb7-5857-4685-be1f-d57550cc96cc">TP</AssetType>
+    <MachineTranslated xmlns="4873beb7-5857-4685-be1f-d57550cc96cc">false</MachineTranslated>
+    <OutputCachingOn xmlns="4873beb7-5857-4685-be1f-d57550cc96cc">false</OutputCachingOn>
+    <TemplateStatus xmlns="4873beb7-5857-4685-be1f-d57550cc96cc">Complete</TemplateStatus>
+    <IsSearchable xmlns="4873beb7-5857-4685-be1f-d57550cc96cc">true</IsSearchable>
+    <ContentItem xmlns="4873beb7-5857-4685-be1f-d57550cc96cc" xsi:nil="true"/>
+    <HandoffToMSDN xmlns="4873beb7-5857-4685-be1f-d57550cc96cc" xsi:nil="true"/>
+    <ShowIn xmlns="4873beb7-5857-4685-be1f-d57550cc96cc">Show everywhere</ShowIn>
+    <ThumbnailAssetId xmlns="4873beb7-5857-4685-be1f-d57550cc96cc" xsi:nil="true"/>
+    <UALocComments xmlns="4873beb7-5857-4685-be1f-d57550cc96cc" xsi:nil="true"/>
+    <UALocRecommendation xmlns="4873beb7-5857-4685-be1f-d57550cc96cc">Localize</UALocRecommendation>
+    <LastModifiedDateTime xmlns="4873beb7-5857-4685-be1f-d57550cc96cc" xsi:nil="true"/>
+    <LegacyData xmlns="4873beb7-5857-4685-be1f-d57550cc96cc" xsi:nil="true"/>
+    <LocManualTestRequired xmlns="4873beb7-5857-4685-be1f-d57550cc96cc">false</LocManualTestRequired>
+    <LocMarketGroupTiers2 xmlns="4873beb7-5857-4685-be1f-d57550cc96cc" xsi:nil="true"/>
+    <ClipArtFilename xmlns="4873beb7-5857-4685-be1f-d57550cc96cc" xsi:nil="true"/>
+    <TPApplication xmlns="4873beb7-5857-4685-be1f-d57550cc96cc" xsi:nil="true"/>
+    <CSXHash xmlns="4873beb7-5857-4685-be1f-d57550cc96cc" xsi:nil="true"/>
+    <DirectSourceMarket xmlns="4873beb7-5857-4685-be1f-d57550cc96cc" xsi:nil="true"/>
+    <PrimaryImageGen xmlns="4873beb7-5857-4685-be1f-d57550cc96cc">true</PrimaryImageGen>
+    <PlannedPubDate xmlns="4873beb7-5857-4685-be1f-d57550cc96cc" xsi:nil="true"/>
+    <CSXSubmissionMarket xmlns="4873beb7-5857-4685-be1f-d57550cc96cc" xsi:nil="true"/>
+    <Downloads xmlns="4873beb7-5857-4685-be1f-d57550cc96cc">0</Downloads>
+    <ArtSampleDocs xmlns="4873beb7-5857-4685-be1f-d57550cc96cc" xsi:nil="true"/>
+    <TrustLevel xmlns="4873beb7-5857-4685-be1f-d57550cc96cc">1 Microsoft Managed Content</TrustLevel>
+    <BlockPublish xmlns="4873beb7-5857-4685-be1f-d57550cc96cc">false</BlockPublish>
+    <TPLaunchHelpLinkType xmlns="4873beb7-5857-4685-be1f-d57550cc96cc">Template</TPLaunchHelpLinkType>
+    <LocalizationTagsTaxHTField0 xmlns="4873beb7-5857-4685-be1f-d57550cc96cc">
+      <Terms xmlns="http://schemas.microsoft.com/office/infopath/2007/PartnerControls"/>
+    </LocalizationTagsTaxHTField0>
+    <BusinessGroup xmlns="4873beb7-5857-4685-be1f-d57550cc96cc" xsi:nil="true"/>
+    <Providers xmlns="4873beb7-5857-4685-be1f-d57550cc96cc" xsi:nil="true"/>
+    <TemplateTemplateType xmlns="4873beb7-5857-4685-be1f-d57550cc96cc">Word Document Template</TemplateTemplateType>
+    <TimesCloned xmlns="4873beb7-5857-4685-be1f-d57550cc96cc" xsi:nil="true"/>
+    <TPAppVersion xmlns="4873beb7-5857-4685-be1f-d57550cc96cc" xsi:nil="true"/>
+    <VoteCount xmlns="4873beb7-5857-4685-be1f-d57550cc96cc" xsi:nil="true"/>
+    <AverageRating xmlns="4873beb7-5857-4685-be1f-d57550cc96cc" xsi:nil="true"/>
+    <FeatureTagsTaxHTField0 xmlns="4873beb7-5857-4685-be1f-d57550cc96cc">
+      <Terms xmlns="http://schemas.microsoft.com/office/infopath/2007/PartnerControls"/>
+    </FeatureTagsTaxHTField0>
+    <Provider xmlns="4873beb7-5857-4685-be1f-d57550cc96cc" xsi:nil="true"/>
+    <UACurrentWords xmlns="4873beb7-5857-4685-be1f-d57550cc96cc" xsi:nil="true"/>
+    <AssetId xmlns="4873beb7-5857-4685-be1f-d57550cc96cc">TP104022097</AssetId>
+    <TPClientViewer xmlns="4873beb7-5857-4685-be1f-d57550cc96cc" xsi:nil="true"/>
+    <DSATActionTaken xmlns="4873beb7-5857-4685-be1f-d57550cc96cc" xsi:nil="true"/>
+    <APEditor xmlns="4873beb7-5857-4685-be1f-d57550cc96cc">
+      <UserInfo>
+        <DisplayName/>
+        <AccountId xsi:nil="true"/>
+        <AccountType/>
+      </UserInfo>
+    </APEditor>
+    <TPInstallLocation xmlns="4873beb7-5857-4685-be1f-d57550cc96cc" xsi:nil="true"/>
+    <OOCacheId xmlns="4873beb7-5857-4685-be1f-d57550cc96cc" xsi:nil="true"/>
+    <IsDeleted xmlns="4873beb7-5857-4685-be1f-d57550cc96cc">false</IsDeleted>
+    <PublishTargets xmlns="4873beb7-5857-4685-be1f-d57550cc96cc">OfficeOnlineVNext</PublishTargets>
+    <ApprovalLog xmlns="4873beb7-5857-4685-be1f-d57550cc96cc" xsi:nil="true"/>
+    <BugNumber xmlns="4873beb7-5857-4685-be1f-d57550cc96cc" xsi:nil="true"/>
+    <CrawlForDependencies xmlns="4873beb7-5857-4685-be1f-d57550cc96cc">false</CrawlForDependencies>
+    <InternalTagsTaxHTField0 xmlns="4873beb7-5857-4685-be1f-d57550cc96cc">
+      <Terms xmlns="http://schemas.microsoft.com/office/infopath/2007/PartnerControls"/>
+    </InternalTagsTaxHTField0>
+    <LastHandOff xmlns="4873beb7-5857-4685-be1f-d57550cc96cc" xsi:nil="true"/>
+    <Milestone xmlns="4873beb7-5857-4685-be1f-d57550cc96cc" xsi:nil="true"/>
+    <OriginalRelease xmlns="4873beb7-5857-4685-be1f-d57550cc96cc">15</OriginalRelease>
+    <RecommendationsModifier xmlns="4873beb7-5857-4685-be1f-d57550cc96cc" xsi:nil="true"/>
+    <ScenarioTagsTaxHTField0 xmlns="4873beb7-5857-4685-be1f-d57550cc96cc">
+      <Terms xmlns="http://schemas.microsoft.com/office/infopath/2007/PartnerControls"/>
+    </ScenarioTagsTaxHTField0>
+    <UANotes xmlns="4873beb7-5857-4685-be1f-d57550cc96cc" xsi:nil="true"/>
+  </documentManagement>
+</p:properties>
+</file>
+
+<file path=customXml/item2.xml><?xml version="1.0" encoding="utf-8"?>
+<?mso-contentType ?>
+<FormTemplates xmlns="http://schemas.microsoft.com/sharepoint/v3/contenttype/forms">
+  <Display>DocumentLibraryForm</Display>
+  <Edit>AssetEditForm</Edit>
+  <New>DocumentLibraryForm</New>
+</FormTemplates>
+</file>
+
+<file path=customXml/item3.xml><?xml version="1.0" encoding="utf-8"?>
 <ct:contentTypeSchema xmlns:ct="http://schemas.microsoft.com/office/2006/metadata/contentType" xmlns:ma="http://schemas.microsoft.com/office/2006/metadata/properties/metaAttributes" ct:_="" ma:_="" ma:contentTypeName="TemplateFile" ma:contentTypeID="0x0101006EDDDB5EE6D98C44930B742096920B300400F5B6D36B3EF94B4E9A635CDF2A18F5B8" ma:contentTypeVersion="72" ma:contentTypeDescription="Create a new document." ma:contentTypeScope="" ma:versionID="a23e56308344d904b51738559c3d67c9">
   <xsd:schema xmlns:xsd="http://www.w3.org/2001/XMLSchema" xmlns:xs="http://www.w3.org/2001/XMLSchema" xmlns:p="http://schemas.microsoft.com/office/2006/metadata/properties" xmlns:ns2="4873beb7-5857-4685-be1f-d57550cc96cc" targetNamespace="http://schemas.microsoft.com/office/2006/metadata/properties" ma:root="true" ma:fieldsID="cd0908cc4600e77bf5da051303e00c8d" ns2:_="">
     <xsd:import namespace="4873beb7-5857-4685-be1f-d57550cc96cc"/>
@@ -10152,142 +10769,25 @@
 </ct:contentTypeSchema>
 </file>
 
-<file path=customXml/item2.xml><?xml version="1.0" encoding="utf-8"?>
-<?mso-contentType ?>
-<FormTemplates xmlns="http://schemas.microsoft.com/sharepoint/v3/contenttype/forms">
-  <Display>DocumentLibraryForm</Display>
-  <Edit>AssetEditForm</Edit>
-  <New>DocumentLibraryForm</New>
-</FormTemplates>
+<file path=customXml/itemProps1.xml><?xml version="1.0" encoding="utf-8"?>
+<ds:datastoreItem xmlns:ds="http://schemas.openxmlformats.org/officeDocument/2006/customXml" ds:itemID="{E1A1F3C9-ED13-4BE7-BB40-249447F4581D}">
+  <ds:schemaRefs>
+    <ds:schemaRef ds:uri="http://schemas.microsoft.com/office/2006/metadata/properties"/>
+    <ds:schemaRef ds:uri="http://schemas.microsoft.com/office/infopath/2007/PartnerControls"/>
+    <ds:schemaRef ds:uri="4873beb7-5857-4685-be1f-d57550cc96cc"/>
+  </ds:schemaRefs>
+</ds:datastoreItem>
 </file>
 
-<file path=customXml/item3.xml><?xml version="1.0" encoding="utf-8"?>
-<p:properties xmlns:p="http://schemas.microsoft.com/office/2006/metadata/properties" xmlns:xsi="http://www.w3.org/2001/XMLSchema-instance" xmlns:pc="http://schemas.microsoft.com/office/infopath/2007/PartnerControls">
-  <documentManagement>
-    <APDescription xmlns="4873beb7-5857-4685-be1f-d57550cc96cc" xsi:nil="true"/>
-    <AssetExpire xmlns="4873beb7-5857-4685-be1f-d57550cc96cc">2029-01-01T08:00:00+00:00</AssetExpire>
-    <CampaignTagsTaxHTField0 xmlns="4873beb7-5857-4685-be1f-d57550cc96cc">
-      <Terms xmlns="http://schemas.microsoft.com/office/infopath/2007/PartnerControls"/>
-    </CampaignTagsTaxHTField0>
-    <IntlLangReviewDate xmlns="4873beb7-5857-4685-be1f-d57550cc96cc" xsi:nil="true"/>
-    <TPFriendlyName xmlns="4873beb7-5857-4685-be1f-d57550cc96cc" xsi:nil="true"/>
-    <IntlLangReview xmlns="4873beb7-5857-4685-be1f-d57550cc96cc">false</IntlLangReview>
-    <LocLastLocAttemptVersionLookup xmlns="4873beb7-5857-4685-be1f-d57550cc96cc">879246</LocLastLocAttemptVersionLookup>
-    <PolicheckWords xmlns="4873beb7-5857-4685-be1f-d57550cc96cc" xsi:nil="true"/>
-    <SubmitterId xmlns="4873beb7-5857-4685-be1f-d57550cc96cc" xsi:nil="true"/>
-    <AcquiredFrom xmlns="4873beb7-5857-4685-be1f-d57550cc96cc">Internal MS</AcquiredFrom>
-    <EditorialStatus xmlns="4873beb7-5857-4685-be1f-d57550cc96cc">Complete</EditorialStatus>
-    <Markets xmlns="4873beb7-5857-4685-be1f-d57550cc96cc"/>
-    <OriginAsset xmlns="4873beb7-5857-4685-be1f-d57550cc96cc" xsi:nil="true"/>
-    <AssetStart xmlns="4873beb7-5857-4685-be1f-d57550cc96cc">2013-02-25T14:44:00+00:00</AssetStart>
-    <FriendlyTitle xmlns="4873beb7-5857-4685-be1f-d57550cc96cc" xsi:nil="true"/>
-    <MarketSpecific xmlns="4873beb7-5857-4685-be1f-d57550cc96cc">false</MarketSpecific>
-    <TPNamespace xmlns="4873beb7-5857-4685-be1f-d57550cc96cc" xsi:nil="true"/>
-    <PublishStatusLookup xmlns="4873beb7-5857-4685-be1f-d57550cc96cc">
-      <Value>1676412</Value>
-    </PublishStatusLookup>
-    <APAuthor xmlns="4873beb7-5857-4685-be1f-d57550cc96cc">
-      <UserInfo>
-        <DisplayName>REDMOND\ncrowell</DisplayName>
-        <AccountId>81</AccountId>
-        <AccountType/>
-      </UserInfo>
-    </APAuthor>
-    <TPCommandLine xmlns="4873beb7-5857-4685-be1f-d57550cc96cc" xsi:nil="true"/>
-    <IntlLangReviewer xmlns="4873beb7-5857-4685-be1f-d57550cc96cc" xsi:nil="true"/>
-    <OpenTemplate xmlns="4873beb7-5857-4685-be1f-d57550cc96cc">true</OpenTemplate>
-    <CSXSubmissionDate xmlns="4873beb7-5857-4685-be1f-d57550cc96cc" xsi:nil="true"/>
-    <TaxCatchAll xmlns="4873beb7-5857-4685-be1f-d57550cc96cc"/>
-    <Manager xmlns="4873beb7-5857-4685-be1f-d57550cc96cc" xsi:nil="true"/>
-    <NumericId xmlns="4873beb7-5857-4685-be1f-d57550cc96cc" xsi:nil="true"/>
-    <ParentAssetId xmlns="4873beb7-5857-4685-be1f-d57550cc96cc" xsi:nil="true"/>
-    <OriginalSourceMarket xmlns="4873beb7-5857-4685-be1f-d57550cc96cc" xsi:nil="true"/>
-    <ApprovalStatus xmlns="4873beb7-5857-4685-be1f-d57550cc96cc">InProgress</ApprovalStatus>
-    <TPComponent xmlns="4873beb7-5857-4685-be1f-d57550cc96cc" xsi:nil="true"/>
-    <EditorialTags xmlns="4873beb7-5857-4685-be1f-d57550cc96cc" xsi:nil="true"/>
-    <TPExecutable xmlns="4873beb7-5857-4685-be1f-d57550cc96cc" xsi:nil="true"/>
-    <TPLaunchHelpLink xmlns="4873beb7-5857-4685-be1f-d57550cc96cc" xsi:nil="true"/>
-    <LocComments xmlns="4873beb7-5857-4685-be1f-d57550cc96cc" xsi:nil="true"/>
-    <LocRecommendedHandoff xmlns="4873beb7-5857-4685-be1f-d57550cc96cc" xsi:nil="true"/>
-    <SourceTitle xmlns="4873beb7-5857-4685-be1f-d57550cc96cc" xsi:nil="true"/>
-    <CSXUpdate xmlns="4873beb7-5857-4685-be1f-d57550cc96cc">false</CSXUpdate>
-    <IntlLocPriority xmlns="4873beb7-5857-4685-be1f-d57550cc96cc" xsi:nil="true"/>
-    <UAProjectedTotalWords xmlns="4873beb7-5857-4685-be1f-d57550cc96cc" xsi:nil="true"/>
-    <AssetType xmlns="4873beb7-5857-4685-be1f-d57550cc96cc">TP</AssetType>
-    <MachineTranslated xmlns="4873beb7-5857-4685-be1f-d57550cc96cc">false</MachineTranslated>
-    <OutputCachingOn xmlns="4873beb7-5857-4685-be1f-d57550cc96cc">false</OutputCachingOn>
-    <TemplateStatus xmlns="4873beb7-5857-4685-be1f-d57550cc96cc">Complete</TemplateStatus>
-    <IsSearchable xmlns="4873beb7-5857-4685-be1f-d57550cc96cc">true</IsSearchable>
-    <ContentItem xmlns="4873beb7-5857-4685-be1f-d57550cc96cc" xsi:nil="true"/>
-    <HandoffToMSDN xmlns="4873beb7-5857-4685-be1f-d57550cc96cc" xsi:nil="true"/>
-    <ShowIn xmlns="4873beb7-5857-4685-be1f-d57550cc96cc">Show everywhere</ShowIn>
-    <ThumbnailAssetId xmlns="4873beb7-5857-4685-be1f-d57550cc96cc" xsi:nil="true"/>
-    <UALocComments xmlns="4873beb7-5857-4685-be1f-d57550cc96cc" xsi:nil="true"/>
-    <UALocRecommendation xmlns="4873beb7-5857-4685-be1f-d57550cc96cc">Localize</UALocRecommendation>
-    <LastModifiedDateTime xmlns="4873beb7-5857-4685-be1f-d57550cc96cc" xsi:nil="true"/>
-    <LegacyData xmlns="4873beb7-5857-4685-be1f-d57550cc96cc" xsi:nil="true"/>
-    <LocManualTestRequired xmlns="4873beb7-5857-4685-be1f-d57550cc96cc">false</LocManualTestRequired>
-    <LocMarketGroupTiers2 xmlns="4873beb7-5857-4685-be1f-d57550cc96cc" xsi:nil="true"/>
-    <ClipArtFilename xmlns="4873beb7-5857-4685-be1f-d57550cc96cc" xsi:nil="true"/>
-    <TPApplication xmlns="4873beb7-5857-4685-be1f-d57550cc96cc" xsi:nil="true"/>
-    <CSXHash xmlns="4873beb7-5857-4685-be1f-d57550cc96cc" xsi:nil="true"/>
-    <DirectSourceMarket xmlns="4873beb7-5857-4685-be1f-d57550cc96cc" xsi:nil="true"/>
-    <PrimaryImageGen xmlns="4873beb7-5857-4685-be1f-d57550cc96cc">true</PrimaryImageGen>
-    <PlannedPubDate xmlns="4873beb7-5857-4685-be1f-d57550cc96cc" xsi:nil="true"/>
-    <CSXSubmissionMarket xmlns="4873beb7-5857-4685-be1f-d57550cc96cc" xsi:nil="true"/>
-    <Downloads xmlns="4873beb7-5857-4685-be1f-d57550cc96cc">0</Downloads>
-    <ArtSampleDocs xmlns="4873beb7-5857-4685-be1f-d57550cc96cc" xsi:nil="true"/>
-    <TrustLevel xmlns="4873beb7-5857-4685-be1f-d57550cc96cc">1 Microsoft Managed Content</TrustLevel>
-    <BlockPublish xmlns="4873beb7-5857-4685-be1f-d57550cc96cc">false</BlockPublish>
-    <TPLaunchHelpLinkType xmlns="4873beb7-5857-4685-be1f-d57550cc96cc">Template</TPLaunchHelpLinkType>
-    <LocalizationTagsTaxHTField0 xmlns="4873beb7-5857-4685-be1f-d57550cc96cc">
-      <Terms xmlns="http://schemas.microsoft.com/office/infopath/2007/PartnerControls"/>
-    </LocalizationTagsTaxHTField0>
-    <BusinessGroup xmlns="4873beb7-5857-4685-be1f-d57550cc96cc" xsi:nil="true"/>
-    <Providers xmlns="4873beb7-5857-4685-be1f-d57550cc96cc" xsi:nil="true"/>
-    <TemplateTemplateType xmlns="4873beb7-5857-4685-be1f-d57550cc96cc">Word Document Template</TemplateTemplateType>
-    <TimesCloned xmlns="4873beb7-5857-4685-be1f-d57550cc96cc" xsi:nil="true"/>
-    <TPAppVersion xmlns="4873beb7-5857-4685-be1f-d57550cc96cc" xsi:nil="true"/>
-    <VoteCount xmlns="4873beb7-5857-4685-be1f-d57550cc96cc" xsi:nil="true"/>
-    <AverageRating xmlns="4873beb7-5857-4685-be1f-d57550cc96cc" xsi:nil="true"/>
-    <FeatureTagsTaxHTField0 xmlns="4873beb7-5857-4685-be1f-d57550cc96cc">
-      <Terms xmlns="http://schemas.microsoft.com/office/infopath/2007/PartnerControls"/>
-    </FeatureTagsTaxHTField0>
-    <Provider xmlns="4873beb7-5857-4685-be1f-d57550cc96cc" xsi:nil="true"/>
-    <UACurrentWords xmlns="4873beb7-5857-4685-be1f-d57550cc96cc" xsi:nil="true"/>
-    <AssetId xmlns="4873beb7-5857-4685-be1f-d57550cc96cc">TP104022097</AssetId>
-    <TPClientViewer xmlns="4873beb7-5857-4685-be1f-d57550cc96cc" xsi:nil="true"/>
-    <DSATActionTaken xmlns="4873beb7-5857-4685-be1f-d57550cc96cc" xsi:nil="true"/>
-    <APEditor xmlns="4873beb7-5857-4685-be1f-d57550cc96cc">
-      <UserInfo>
-        <DisplayName/>
-        <AccountId xsi:nil="true"/>
-        <AccountType/>
-      </UserInfo>
-    </APEditor>
-    <TPInstallLocation xmlns="4873beb7-5857-4685-be1f-d57550cc96cc" xsi:nil="true"/>
-    <OOCacheId xmlns="4873beb7-5857-4685-be1f-d57550cc96cc" xsi:nil="true"/>
-    <IsDeleted xmlns="4873beb7-5857-4685-be1f-d57550cc96cc">false</IsDeleted>
-    <PublishTargets xmlns="4873beb7-5857-4685-be1f-d57550cc96cc">OfficeOnlineVNext</PublishTargets>
-    <ApprovalLog xmlns="4873beb7-5857-4685-be1f-d57550cc96cc" xsi:nil="true"/>
-    <BugNumber xmlns="4873beb7-5857-4685-be1f-d57550cc96cc" xsi:nil="true"/>
-    <CrawlForDependencies xmlns="4873beb7-5857-4685-be1f-d57550cc96cc">false</CrawlForDependencies>
-    <InternalTagsTaxHTField0 xmlns="4873beb7-5857-4685-be1f-d57550cc96cc">
-      <Terms xmlns="http://schemas.microsoft.com/office/infopath/2007/PartnerControls"/>
-    </InternalTagsTaxHTField0>
-    <LastHandOff xmlns="4873beb7-5857-4685-be1f-d57550cc96cc" xsi:nil="true"/>
-    <Milestone xmlns="4873beb7-5857-4685-be1f-d57550cc96cc" xsi:nil="true"/>
-    <OriginalRelease xmlns="4873beb7-5857-4685-be1f-d57550cc96cc">15</OriginalRelease>
-    <RecommendationsModifier xmlns="4873beb7-5857-4685-be1f-d57550cc96cc" xsi:nil="true"/>
-    <ScenarioTagsTaxHTField0 xmlns="4873beb7-5857-4685-be1f-d57550cc96cc">
-      <Terms xmlns="http://schemas.microsoft.com/office/infopath/2007/PartnerControls"/>
-    </ScenarioTagsTaxHTField0>
-    <UANotes xmlns="4873beb7-5857-4685-be1f-d57550cc96cc" xsi:nil="true"/>
-  </documentManagement>
-</p:properties>
+<file path=customXml/itemProps2.xml><?xml version="1.0" encoding="utf-8"?>
+<ds:datastoreItem xmlns:ds="http://schemas.openxmlformats.org/officeDocument/2006/customXml" ds:itemID="{669E1811-84BF-463B-AD19-FA13CF0ECD2E}">
+  <ds:schemaRefs>
+    <ds:schemaRef ds:uri="http://schemas.microsoft.com/sharepoint/v3/contenttype/forms"/>
+  </ds:schemaRefs>
+</ds:datastoreItem>
 </file>
 
-<file path=customXml/itemProps1.xml><?xml version="1.0" encoding="utf-8"?>
+<file path=customXml/itemProps3.xml><?xml version="1.0" encoding="utf-8"?>
 <ds:datastoreItem xmlns:ds="http://schemas.openxmlformats.org/officeDocument/2006/customXml" ds:itemID="{82F0016D-A62B-4DD5-897A-E5C45EE99374}">
   <ds:schemaRefs>
     <ds:schemaRef ds:uri="http://schemas.microsoft.com/office/2006/metadata/contentType"/>
@@ -10303,22 +10803,4 @@
     <ds:schemaRef ds:uri="http://schemas.microsoft.com/internal/obd"/>
   </ds:schemaRefs>
 </ds:datastoreItem>
-</file>
-
-<file path=customXml/itemProps2.xml><?xml version="1.0" encoding="utf-8"?>
-<ds:datastoreItem xmlns:ds="http://schemas.openxmlformats.org/officeDocument/2006/customXml" ds:itemID="{669E1811-84BF-463B-AD19-FA13CF0ECD2E}">
-  <ds:schemaRefs>
-    <ds:schemaRef ds:uri="http://schemas.microsoft.com/sharepoint/v3/contenttype/forms"/>
-  </ds:schemaRefs>
-</ds:datastoreItem>
-</file>
-
-<file path=customXml/itemProps3.xml><?xml version="1.0" encoding="utf-8"?>
-<ds:datastoreItem xmlns:ds="http://schemas.openxmlformats.org/officeDocument/2006/customXml" ds:itemID="{E1A1F3C9-ED13-4BE7-BB40-249447F4581D}">
-  <ds:schemaRefs>
-    <ds:schemaRef ds:uri="http://schemas.microsoft.com/office/2006/metadata/properties"/>
-    <ds:schemaRef ds:uri="http://schemas.microsoft.com/office/infopath/2007/PartnerControls"/>
-    <ds:schemaRef ds:uri="4873beb7-5857-4685-be1f-d57550cc96cc"/>
-  </ds:schemaRefs>
-</ds:datastoreItem>
 </file>
</xml_diff>